<commit_message>
Apartat 1 doc i regressio logistica
</commit_message>
<xml_diff>
--- a/Pràctica 2.docx
+++ b/Pràctica 2.docx
@@ -380,6 +380,12 @@
           <w:rFonts w:ascii="Calibri" w:hAnsi="Calibri" w:cs="Calibri"/>
         </w:rPr>
         <w:t xml:space="preserve">Oriol </w:t>
+      </w:r>
+      <w:r>
+        <w:rPr>
+          <w:rFonts w:ascii="Calibri" w:hAnsi="Calibri" w:cs="Calibri"/>
+        </w:rPr>
+        <w:t>Caravaca Müller: ocaravacam@uoc.edu</w:t>
       </w:r>
     </w:p>
     <w:p>
@@ -1141,14 +1147,1835 @@
       </w:pPr>
       <w:bookmarkStart w:id="0" w:name="_Toc123653551"/>
       <w:r>
-        <w:lastRenderedPageBreak/>
-        <w:t>Descripció del dataset</w:t>
+        <w:t xml:space="preserve">Descripció del </w:t>
+      </w:r>
+      <w:r>
+        <w:rPr>
+          <w:i/>
+          <w:iCs/>
+        </w:rPr>
+        <w:t>dataset</w:t>
       </w:r>
       <w:bookmarkEnd w:id="0"/>
     </w:p>
     <w:p/>
     <w:p>
       <w:pPr>
+        <w:rPr>
+          <w:sz w:val="22"/>
+          <w:szCs w:val="22"/>
+        </w:rPr>
+      </w:pPr>
+      <w:r>
+        <w:rPr>
+          <w:sz w:val="22"/>
+          <w:szCs w:val="22"/>
+        </w:rPr>
+        <w:t xml:space="preserve">El </w:t>
+      </w:r>
+      <w:r>
+        <w:rPr>
+          <w:i/>
+          <w:iCs/>
+          <w:sz w:val="22"/>
+          <w:szCs w:val="22"/>
+        </w:rPr>
+        <w:t>dataset</w:t>
+      </w:r>
+      <w:r>
+        <w:rPr>
+          <w:sz w:val="22"/>
+          <w:szCs w:val="22"/>
+        </w:rPr>
+        <w:t xml:space="preserve"> triat és “</w:t>
+      </w:r>
+      <w:proofErr w:type="spellStart"/>
+      <w:r>
+        <w:rPr>
+          <w:sz w:val="22"/>
+          <w:szCs w:val="22"/>
+        </w:rPr>
+        <w:fldChar w:fldCharType="begin"/>
+      </w:r>
+      <w:r>
+        <w:rPr>
+          <w:sz w:val="22"/>
+          <w:szCs w:val="22"/>
+        </w:rPr>
+        <w:instrText xml:space="preserve"> HYPERLINK "https://www.kaggle.com/datasets/rashikrahmanpritom/heart-attack-analysis-prediction-dataset" </w:instrText>
+      </w:r>
+      <w:r>
+        <w:rPr>
+          <w:sz w:val="22"/>
+          <w:szCs w:val="22"/>
+        </w:rPr>
+      </w:r>
+      <w:r>
+        <w:rPr>
+          <w:sz w:val="22"/>
+          <w:szCs w:val="22"/>
+        </w:rPr>
+        <w:fldChar w:fldCharType="separate"/>
+      </w:r>
+      <w:r>
+        <w:rPr>
+          <w:rStyle w:val="Hipervnculo"/>
+          <w:sz w:val="22"/>
+          <w:szCs w:val="22"/>
+        </w:rPr>
+        <w:t>Heart</w:t>
+      </w:r>
+      <w:proofErr w:type="spellEnd"/>
+      <w:r>
+        <w:rPr>
+          <w:rStyle w:val="Hipervnculo"/>
+          <w:sz w:val="22"/>
+          <w:szCs w:val="22"/>
+        </w:rPr>
+        <w:t xml:space="preserve"> </w:t>
+      </w:r>
+      <w:proofErr w:type="spellStart"/>
+      <w:r>
+        <w:rPr>
+          <w:rStyle w:val="Hipervnculo"/>
+          <w:sz w:val="22"/>
+          <w:szCs w:val="22"/>
+        </w:rPr>
+        <w:t>Attack</w:t>
+      </w:r>
+      <w:proofErr w:type="spellEnd"/>
+      <w:r>
+        <w:rPr>
+          <w:rStyle w:val="Hipervnculo"/>
+          <w:sz w:val="22"/>
+          <w:szCs w:val="22"/>
+        </w:rPr>
+        <w:t xml:space="preserve"> </w:t>
+      </w:r>
+      <w:proofErr w:type="spellStart"/>
+      <w:r>
+        <w:rPr>
+          <w:rStyle w:val="Hipervnculo"/>
+          <w:sz w:val="22"/>
+          <w:szCs w:val="22"/>
+        </w:rPr>
+        <w:t>Analysis</w:t>
+      </w:r>
+      <w:proofErr w:type="spellEnd"/>
+      <w:r>
+        <w:rPr>
+          <w:rStyle w:val="Hipervnculo"/>
+          <w:sz w:val="22"/>
+          <w:szCs w:val="22"/>
+        </w:rPr>
+        <w:t xml:space="preserve"> &amp; </w:t>
+      </w:r>
+      <w:proofErr w:type="spellStart"/>
+      <w:r>
+        <w:rPr>
+          <w:rStyle w:val="Hipervnculo"/>
+          <w:sz w:val="22"/>
+          <w:szCs w:val="22"/>
+        </w:rPr>
+        <w:t>Prediction</w:t>
+      </w:r>
+      <w:proofErr w:type="spellEnd"/>
+      <w:r>
+        <w:rPr>
+          <w:rStyle w:val="Hipervnculo"/>
+          <w:sz w:val="22"/>
+          <w:szCs w:val="22"/>
+        </w:rPr>
+        <w:t xml:space="preserve"> </w:t>
+      </w:r>
+      <w:proofErr w:type="spellStart"/>
+      <w:r>
+        <w:rPr>
+          <w:rStyle w:val="Hipervnculo"/>
+          <w:sz w:val="22"/>
+          <w:szCs w:val="22"/>
+        </w:rPr>
+        <w:t>dataset</w:t>
+      </w:r>
+      <w:proofErr w:type="spellEnd"/>
+      <w:r>
+        <w:rPr>
+          <w:sz w:val="22"/>
+          <w:szCs w:val="22"/>
+        </w:rPr>
+        <w:fldChar w:fldCharType="end"/>
+      </w:r>
+      <w:r>
+        <w:rPr>
+          <w:sz w:val="22"/>
+          <w:szCs w:val="22"/>
+        </w:rPr>
+        <w:t xml:space="preserve">”, publicat per </w:t>
+      </w:r>
+      <w:proofErr w:type="spellStart"/>
+      <w:r>
+        <w:rPr>
+          <w:sz w:val="22"/>
+          <w:szCs w:val="22"/>
+        </w:rPr>
+        <w:t>Rashik</w:t>
+      </w:r>
+      <w:proofErr w:type="spellEnd"/>
+      <w:r>
+        <w:rPr>
+          <w:sz w:val="22"/>
+          <w:szCs w:val="22"/>
+        </w:rPr>
+        <w:t xml:space="preserve"> Rahman a </w:t>
+      </w:r>
+      <w:hyperlink r:id="rId7" w:history="1">
+        <w:r>
+          <w:rPr>
+            <w:rStyle w:val="Hipervnculo"/>
+            <w:sz w:val="22"/>
+            <w:szCs w:val="22"/>
+          </w:rPr>
+          <w:t>Kaggle</w:t>
+        </w:r>
+      </w:hyperlink>
+      <w:r>
+        <w:rPr>
+          <w:sz w:val="22"/>
+          <w:szCs w:val="22"/>
+        </w:rPr>
+        <w:t xml:space="preserve"> amb llicencia CC0 1.0 Universal (CC0 1.0)</w:t>
+      </w:r>
+      <w:r>
+        <w:rPr>
+          <w:sz w:val="22"/>
+          <w:szCs w:val="22"/>
+        </w:rPr>
+        <w:t xml:space="preserve"> </w:t>
+      </w:r>
+      <w:r>
+        <w:rPr>
+          <w:i/>
+          <w:iCs/>
+          <w:sz w:val="22"/>
+          <w:szCs w:val="22"/>
+        </w:rPr>
+        <w:t>Public Domain Dedication</w:t>
+      </w:r>
+      <w:r>
+        <w:rPr>
+          <w:i/>
+          <w:iCs/>
+          <w:sz w:val="22"/>
+          <w:szCs w:val="22"/>
+        </w:rPr>
+        <w:t xml:space="preserve">.  </w:t>
+      </w:r>
+      <w:r>
+        <w:rPr>
+          <w:sz w:val="22"/>
+          <w:szCs w:val="22"/>
+        </w:rPr>
+        <w:t xml:space="preserve">Aquest </w:t>
+      </w:r>
+      <w:r>
+        <w:rPr>
+          <w:i/>
+          <w:iCs/>
+          <w:sz w:val="22"/>
+          <w:szCs w:val="22"/>
+        </w:rPr>
+        <w:t>dataset</w:t>
+      </w:r>
+      <w:r>
+        <w:rPr>
+          <w:sz w:val="22"/>
+          <w:szCs w:val="22"/>
+        </w:rPr>
+        <w:t xml:space="preserve"> conte 1</w:t>
+      </w:r>
+      <w:r>
+        <w:rPr>
+          <w:sz w:val="22"/>
+          <w:szCs w:val="22"/>
+        </w:rPr>
+        <w:t>3</w:t>
+      </w:r>
+      <w:r>
+        <w:rPr>
+          <w:sz w:val="22"/>
+          <w:szCs w:val="22"/>
+        </w:rPr>
+        <w:t xml:space="preserve"> variables </w:t>
+      </w:r>
+      <w:r>
+        <w:rPr>
+          <w:sz w:val="22"/>
+          <w:szCs w:val="22"/>
+        </w:rPr>
+        <w:t>corresponents</w:t>
+      </w:r>
+      <w:r>
+        <w:rPr>
+          <w:sz w:val="22"/>
+          <w:szCs w:val="22"/>
+        </w:rPr>
+        <w:t xml:space="preserve"> a dades </w:t>
+      </w:r>
+      <w:r>
+        <w:rPr>
+          <w:sz w:val="22"/>
+          <w:szCs w:val="22"/>
+        </w:rPr>
+        <w:t>demogràfiques</w:t>
+      </w:r>
+      <w:r>
+        <w:rPr>
+          <w:sz w:val="22"/>
+          <w:szCs w:val="22"/>
+        </w:rPr>
+        <w:t xml:space="preserve"> i resultats </w:t>
+      </w:r>
+      <w:r>
+        <w:rPr>
+          <w:sz w:val="22"/>
+          <w:szCs w:val="22"/>
+        </w:rPr>
+        <w:t xml:space="preserve">de proves </w:t>
+      </w:r>
+      <w:r>
+        <w:rPr>
+          <w:sz w:val="22"/>
+          <w:szCs w:val="22"/>
+        </w:rPr>
+        <w:t>mèdiques</w:t>
+      </w:r>
+      <w:r>
+        <w:rPr>
+          <w:sz w:val="22"/>
+          <w:szCs w:val="22"/>
+        </w:rPr>
+        <w:t xml:space="preserve"> </w:t>
+      </w:r>
+      <w:r>
+        <w:rPr>
+          <w:sz w:val="22"/>
+          <w:szCs w:val="22"/>
+        </w:rPr>
+        <w:t>cardiovasculars de 303 pacients. Així mateix, ens ofereix una variable objectiu que ens indica quin es el risc de patir un infart de cada un d’aquest pacients.</w:t>
+      </w:r>
+    </w:p>
+    <w:p>
+      <w:pPr>
+        <w:rPr>
+          <w:sz w:val="22"/>
+          <w:szCs w:val="22"/>
+        </w:rPr>
+      </w:pPr>
+      <w:r>
+        <w:rPr>
+          <w:sz w:val="22"/>
+          <w:szCs w:val="22"/>
+        </w:rPr>
+        <w:t xml:space="preserve">Aquest </w:t>
+      </w:r>
+      <w:proofErr w:type="spellStart"/>
+      <w:r>
+        <w:rPr>
+          <w:i/>
+          <w:iCs/>
+          <w:sz w:val="22"/>
+          <w:szCs w:val="22"/>
+        </w:rPr>
+        <w:t>dataset</w:t>
+      </w:r>
+      <w:proofErr w:type="spellEnd"/>
+      <w:r>
+        <w:rPr>
+          <w:i/>
+          <w:iCs/>
+          <w:sz w:val="22"/>
+          <w:szCs w:val="22"/>
+        </w:rPr>
+        <w:t xml:space="preserve"> </w:t>
+      </w:r>
+      <w:r>
+        <w:rPr>
+          <w:sz w:val="22"/>
+          <w:szCs w:val="22"/>
+        </w:rPr>
+        <w:t>é</w:t>
+      </w:r>
+      <w:r>
+        <w:rPr>
+          <w:sz w:val="22"/>
+          <w:szCs w:val="22"/>
+        </w:rPr>
+        <w:t>s d’interès perquè ens permet detectar factors de risc i crear models predictius que poden ajudar a la diagnosis i detecció de problemes cardiovasculars.</w:t>
+      </w:r>
+    </w:p>
+    <w:p>
+      <w:pPr>
+        <w:rPr>
+          <w:sz w:val="22"/>
+          <w:szCs w:val="22"/>
+        </w:rPr>
+      </w:pPr>
+      <w:r>
+        <w:rPr>
+          <w:sz w:val="22"/>
+          <w:szCs w:val="22"/>
+        </w:rPr>
+        <w:t xml:space="preserve">A </w:t>
+      </w:r>
+      <w:r>
+        <w:rPr>
+          <w:sz w:val="22"/>
+          <w:szCs w:val="22"/>
+        </w:rPr>
+        <w:t>continuació</w:t>
+      </w:r>
+      <w:r>
+        <w:rPr>
+          <w:sz w:val="22"/>
+          <w:szCs w:val="22"/>
+        </w:rPr>
+        <w:t xml:space="preserve"> es detalla </w:t>
+      </w:r>
+      <w:r>
+        <w:rPr>
+          <w:sz w:val="22"/>
+          <w:szCs w:val="22"/>
+        </w:rPr>
+        <w:t>el tipus i</w:t>
+      </w:r>
+      <w:r>
+        <w:rPr>
+          <w:sz w:val="22"/>
+          <w:szCs w:val="22"/>
+        </w:rPr>
+        <w:t xml:space="preserve"> </w:t>
+      </w:r>
+      <w:r>
+        <w:rPr>
+          <w:sz w:val="22"/>
+          <w:szCs w:val="22"/>
+        </w:rPr>
+        <w:t>descripció</w:t>
+      </w:r>
+      <w:r>
+        <w:rPr>
+          <w:sz w:val="22"/>
+          <w:szCs w:val="22"/>
+        </w:rPr>
+        <w:t xml:space="preserve"> de les variables del </w:t>
+      </w:r>
+      <w:r>
+        <w:rPr>
+          <w:i/>
+          <w:iCs/>
+          <w:sz w:val="22"/>
+          <w:szCs w:val="22"/>
+        </w:rPr>
+        <w:t>dataset</w:t>
+      </w:r>
+      <w:r>
+        <w:rPr>
+          <w:sz w:val="22"/>
+          <w:szCs w:val="22"/>
+        </w:rPr>
+        <w:t>:</w:t>
+      </w:r>
+    </w:p>
+    <w:tbl>
+      <w:tblPr>
+        <w:tblStyle w:val="Tabladelista4-nfasis5"/>
+        <w:tblW w:w="8663" w:type="dxa"/>
+        <w:tblLook w:val="04A0" w:firstRow="1" w:lastRow="0" w:firstColumn="1" w:lastColumn="0" w:noHBand="0" w:noVBand="1"/>
+      </w:tblPr>
+      <w:tblGrid>
+        <w:gridCol w:w="1329"/>
+        <w:gridCol w:w="1360"/>
+        <w:gridCol w:w="5974"/>
+      </w:tblGrid>
+      <w:tr>
+        <w:trPr>
+          <w:cnfStyle w:val="100000000000" w:firstRow="1" w:lastRow="0" w:firstColumn="0" w:lastColumn="0" w:oddVBand="0" w:evenVBand="0" w:oddHBand="0" w:evenHBand="0" w:firstRowFirstColumn="0" w:firstRowLastColumn="0" w:lastRowFirstColumn="0" w:lastRowLastColumn="0"/>
+          <w:trHeight w:val="267"/>
+        </w:trPr>
+        <w:tc>
+          <w:tcPr>
+            <w:cnfStyle w:val="001000000000" w:firstRow="0" w:lastRow="0" w:firstColumn="1" w:lastColumn="0" w:oddVBand="0" w:evenVBand="0" w:oddHBand="0" w:evenHBand="0" w:firstRowFirstColumn="0" w:firstRowLastColumn="0" w:lastRowFirstColumn="0" w:lastRowLastColumn="0"/>
+            <w:tcW w:w="1329" w:type="dxa"/>
+          </w:tcPr>
+          <w:p>
+            <w:pPr>
+              <w:rPr>
+                <w:rFonts w:cstheme="minorHAnsi"/>
+                <w:sz w:val="22"/>
+                <w:szCs w:val="22"/>
+              </w:rPr>
+            </w:pPr>
+            <w:r>
+              <w:rPr>
+                <w:rFonts w:cstheme="minorHAnsi"/>
+                <w:sz w:val="22"/>
+                <w:szCs w:val="22"/>
+              </w:rPr>
+              <w:t>Variable</w:t>
+            </w:r>
+          </w:p>
+        </w:tc>
+        <w:tc>
+          <w:tcPr>
+            <w:tcW w:w="1360" w:type="dxa"/>
+          </w:tcPr>
+          <w:p>
+            <w:pPr>
+              <w:cnfStyle w:val="100000000000" w:firstRow="1" w:lastRow="0" w:firstColumn="0" w:lastColumn="0" w:oddVBand="0" w:evenVBand="0" w:oddHBand="0" w:evenHBand="0" w:firstRowFirstColumn="0" w:firstRowLastColumn="0" w:lastRowFirstColumn="0" w:lastRowLastColumn="0"/>
+              <w:rPr>
+                <w:rFonts w:cstheme="minorHAnsi"/>
+                <w:sz w:val="22"/>
+                <w:szCs w:val="22"/>
+              </w:rPr>
+            </w:pPr>
+            <w:r>
+              <w:rPr>
+                <w:rFonts w:cstheme="minorHAnsi"/>
+                <w:sz w:val="22"/>
+                <w:szCs w:val="22"/>
+              </w:rPr>
+              <w:t>Tipus</w:t>
+            </w:r>
+          </w:p>
+        </w:tc>
+        <w:tc>
+          <w:tcPr>
+            <w:tcW w:w="5974" w:type="dxa"/>
+          </w:tcPr>
+          <w:p>
+            <w:pPr>
+              <w:cnfStyle w:val="100000000000" w:firstRow="1" w:lastRow="0" w:firstColumn="0" w:lastColumn="0" w:oddVBand="0" w:evenVBand="0" w:oddHBand="0" w:evenHBand="0" w:firstRowFirstColumn="0" w:firstRowLastColumn="0" w:lastRowFirstColumn="0" w:lastRowLastColumn="0"/>
+              <w:rPr>
+                <w:rFonts w:cstheme="minorHAnsi"/>
+                <w:sz w:val="22"/>
+                <w:szCs w:val="22"/>
+              </w:rPr>
+            </w:pPr>
+            <w:r>
+              <w:rPr>
+                <w:rFonts w:cstheme="minorHAnsi"/>
+                <w:sz w:val="22"/>
+                <w:szCs w:val="22"/>
+              </w:rPr>
+              <w:t>Descripció</w:t>
+            </w:r>
+          </w:p>
+        </w:tc>
+      </w:tr>
+      <w:tr>
+        <w:trPr>
+          <w:cnfStyle w:val="000000100000" w:firstRow="0" w:lastRow="0" w:firstColumn="0" w:lastColumn="0" w:oddVBand="0" w:evenVBand="0" w:oddHBand="1" w:evenHBand="0" w:firstRowFirstColumn="0" w:firstRowLastColumn="0" w:lastRowFirstColumn="0" w:lastRowLastColumn="0"/>
+          <w:trHeight w:val="253"/>
+        </w:trPr>
+        <w:tc>
+          <w:tcPr>
+            <w:cnfStyle w:val="001000000000" w:firstRow="0" w:lastRow="0" w:firstColumn="1" w:lastColumn="0" w:oddVBand="0" w:evenVBand="0" w:oddHBand="0" w:evenHBand="0" w:firstRowFirstColumn="0" w:firstRowLastColumn="0" w:lastRowFirstColumn="0" w:lastRowLastColumn="0"/>
+            <w:tcW w:w="1329" w:type="dxa"/>
+          </w:tcPr>
+          <w:p>
+            <w:pPr>
+              <w:rPr>
+                <w:rFonts w:cstheme="minorHAnsi"/>
+                <w:sz w:val="22"/>
+                <w:szCs w:val="22"/>
+              </w:rPr>
+            </w:pPr>
+            <w:r>
+              <w:rPr>
+                <w:rFonts w:eastAsia="Times New Roman" w:cstheme="minorHAnsi"/>
+                <w:sz w:val="22"/>
+                <w:szCs w:val="22"/>
+                <w:lang w:eastAsia="ca-ES"/>
+              </w:rPr>
+              <w:t>age</w:t>
+            </w:r>
+          </w:p>
+        </w:tc>
+        <w:tc>
+          <w:tcPr>
+            <w:tcW w:w="1360" w:type="dxa"/>
+          </w:tcPr>
+          <w:p>
+            <w:pPr>
+              <w:cnfStyle w:val="000000100000" w:firstRow="0" w:lastRow="0" w:firstColumn="0" w:lastColumn="0" w:oddVBand="0" w:evenVBand="0" w:oddHBand="1" w:evenHBand="0" w:firstRowFirstColumn="0" w:firstRowLastColumn="0" w:lastRowFirstColumn="0" w:lastRowLastColumn="0"/>
+              <w:rPr>
+                <w:rFonts w:cstheme="minorHAnsi"/>
+                <w:sz w:val="22"/>
+                <w:szCs w:val="22"/>
+              </w:rPr>
+            </w:pPr>
+            <w:r>
+              <w:rPr>
+                <w:rFonts w:cstheme="minorHAnsi"/>
+                <w:sz w:val="22"/>
+                <w:szCs w:val="22"/>
+              </w:rPr>
+              <w:t>Categòrica</w:t>
+            </w:r>
+          </w:p>
+        </w:tc>
+        <w:tc>
+          <w:tcPr>
+            <w:tcW w:w="5974" w:type="dxa"/>
+          </w:tcPr>
+          <w:p>
+            <w:pPr>
+              <w:spacing w:before="100" w:beforeAutospacing="1" w:after="100" w:afterAutospacing="1"/>
+              <w:cnfStyle w:val="000000100000" w:firstRow="0" w:lastRow="0" w:firstColumn="0" w:lastColumn="0" w:oddVBand="0" w:evenVBand="0" w:oddHBand="1" w:evenHBand="0" w:firstRowFirstColumn="0" w:firstRowLastColumn="0" w:lastRowFirstColumn="0" w:lastRowLastColumn="0"/>
+              <w:rPr>
+                <w:rFonts w:cstheme="minorHAnsi"/>
+                <w:sz w:val="22"/>
+                <w:szCs w:val="22"/>
+              </w:rPr>
+            </w:pPr>
+            <w:r>
+              <w:rPr>
+                <w:rFonts w:eastAsia="Times New Roman" w:cstheme="minorHAnsi"/>
+                <w:sz w:val="22"/>
+                <w:szCs w:val="22"/>
+                <w:lang w:eastAsia="ca-ES"/>
+              </w:rPr>
+              <w:t>Edat de la persona</w:t>
+            </w:r>
+          </w:p>
+        </w:tc>
+      </w:tr>
+      <w:tr>
+        <w:trPr>
+          <w:trHeight w:val="267"/>
+        </w:trPr>
+        <w:tc>
+          <w:tcPr>
+            <w:cnfStyle w:val="001000000000" w:firstRow="0" w:lastRow="0" w:firstColumn="1" w:lastColumn="0" w:oddVBand="0" w:evenVBand="0" w:oddHBand="0" w:evenHBand="0" w:firstRowFirstColumn="0" w:firstRowLastColumn="0" w:lastRowFirstColumn="0" w:lastRowLastColumn="0"/>
+            <w:tcW w:w="1329" w:type="dxa"/>
+          </w:tcPr>
+          <w:p>
+            <w:pPr>
+              <w:rPr>
+                <w:rFonts w:cstheme="minorHAnsi"/>
+                <w:sz w:val="22"/>
+                <w:szCs w:val="22"/>
+              </w:rPr>
+            </w:pPr>
+            <w:r>
+              <w:rPr>
+                <w:rFonts w:eastAsia="Times New Roman" w:cstheme="minorHAnsi"/>
+                <w:sz w:val="22"/>
+                <w:szCs w:val="22"/>
+                <w:lang w:eastAsia="ca-ES"/>
+              </w:rPr>
+              <w:t>sex</w:t>
+            </w:r>
+          </w:p>
+        </w:tc>
+        <w:tc>
+          <w:tcPr>
+            <w:tcW w:w="1360" w:type="dxa"/>
+          </w:tcPr>
+          <w:p>
+            <w:pPr>
+              <w:cnfStyle w:val="000000000000" w:firstRow="0" w:lastRow="0" w:firstColumn="0" w:lastColumn="0" w:oddVBand="0" w:evenVBand="0" w:oddHBand="0" w:evenHBand="0" w:firstRowFirstColumn="0" w:firstRowLastColumn="0" w:lastRowFirstColumn="0" w:lastRowLastColumn="0"/>
+              <w:rPr>
+                <w:rFonts w:cstheme="minorHAnsi"/>
+                <w:sz w:val="22"/>
+                <w:szCs w:val="22"/>
+              </w:rPr>
+            </w:pPr>
+            <w:r>
+              <w:rPr>
+                <w:rFonts w:cstheme="minorHAnsi"/>
+                <w:sz w:val="22"/>
+                <w:szCs w:val="22"/>
+              </w:rPr>
+              <w:t>Categòrica</w:t>
+            </w:r>
+          </w:p>
+        </w:tc>
+        <w:tc>
+          <w:tcPr>
+            <w:tcW w:w="5974" w:type="dxa"/>
+          </w:tcPr>
+          <w:p>
+            <w:pPr>
+              <w:spacing w:before="100" w:beforeAutospacing="1" w:after="100" w:afterAutospacing="1"/>
+              <w:cnfStyle w:val="000000000000" w:firstRow="0" w:lastRow="0" w:firstColumn="0" w:lastColumn="0" w:oddVBand="0" w:evenVBand="0" w:oddHBand="0" w:evenHBand="0" w:firstRowFirstColumn="0" w:firstRowLastColumn="0" w:lastRowFirstColumn="0" w:lastRowLastColumn="0"/>
+              <w:rPr>
+                <w:rFonts w:cstheme="minorHAnsi"/>
+                <w:sz w:val="22"/>
+                <w:szCs w:val="22"/>
+              </w:rPr>
+            </w:pPr>
+            <w:r>
+              <w:rPr>
+                <w:rFonts w:eastAsia="Times New Roman" w:cstheme="minorHAnsi"/>
+                <w:sz w:val="22"/>
+                <w:szCs w:val="22"/>
+                <w:lang w:eastAsia="ca-ES"/>
+              </w:rPr>
+              <w:t>Gènere de la persona</w:t>
+            </w:r>
+          </w:p>
+        </w:tc>
+      </w:tr>
+      <w:tr>
+        <w:trPr>
+          <w:cnfStyle w:val="000000100000" w:firstRow="0" w:lastRow="0" w:firstColumn="0" w:lastColumn="0" w:oddVBand="0" w:evenVBand="0" w:oddHBand="1" w:evenHBand="0" w:firstRowFirstColumn="0" w:firstRowLastColumn="0" w:lastRowFirstColumn="0" w:lastRowLastColumn="0"/>
+          <w:trHeight w:val="1324"/>
+        </w:trPr>
+        <w:tc>
+          <w:tcPr>
+            <w:cnfStyle w:val="001000000000" w:firstRow="0" w:lastRow="0" w:firstColumn="1" w:lastColumn="0" w:oddVBand="0" w:evenVBand="0" w:oddHBand="0" w:evenHBand="0" w:firstRowFirstColumn="0" w:firstRowLastColumn="0" w:lastRowFirstColumn="0" w:lastRowLastColumn="0"/>
+            <w:tcW w:w="1329" w:type="dxa"/>
+          </w:tcPr>
+          <w:p>
+            <w:pPr>
+              <w:rPr>
+                <w:rFonts w:eastAsia="Times New Roman" w:cstheme="minorHAnsi"/>
+                <w:sz w:val="22"/>
+                <w:szCs w:val="22"/>
+                <w:lang w:eastAsia="ca-ES"/>
+              </w:rPr>
+            </w:pPr>
+            <w:r>
+              <w:rPr>
+                <w:rFonts w:eastAsia="Times New Roman" w:cstheme="minorHAnsi"/>
+                <w:sz w:val="22"/>
+                <w:szCs w:val="22"/>
+                <w:lang w:eastAsia="ca-ES"/>
+              </w:rPr>
+              <w:t>cp</w:t>
+            </w:r>
+          </w:p>
+          <w:p>
+            <w:pPr>
+              <w:rPr>
+                <w:rFonts w:cstheme="minorHAnsi"/>
+                <w:sz w:val="22"/>
+                <w:szCs w:val="22"/>
+              </w:rPr>
+            </w:pPr>
+          </w:p>
+        </w:tc>
+        <w:tc>
+          <w:tcPr>
+            <w:tcW w:w="1360" w:type="dxa"/>
+          </w:tcPr>
+          <w:p>
+            <w:pPr>
+              <w:cnfStyle w:val="000000100000" w:firstRow="0" w:lastRow="0" w:firstColumn="0" w:lastColumn="0" w:oddVBand="0" w:evenVBand="0" w:oddHBand="1" w:evenHBand="0" w:firstRowFirstColumn="0" w:firstRowLastColumn="0" w:lastRowFirstColumn="0" w:lastRowLastColumn="0"/>
+              <w:rPr>
+                <w:rFonts w:cstheme="minorHAnsi"/>
+                <w:sz w:val="22"/>
+                <w:szCs w:val="22"/>
+              </w:rPr>
+            </w:pPr>
+            <w:r>
+              <w:rPr>
+                <w:rFonts w:cstheme="minorHAnsi"/>
+                <w:sz w:val="22"/>
+                <w:szCs w:val="22"/>
+              </w:rPr>
+              <w:t>Categòrica</w:t>
+            </w:r>
+          </w:p>
+        </w:tc>
+        <w:tc>
+          <w:tcPr>
+            <w:tcW w:w="5974" w:type="dxa"/>
+          </w:tcPr>
+          <w:p>
+            <w:pPr>
+              <w:spacing w:before="100" w:beforeAutospacing="1" w:after="100" w:afterAutospacing="1"/>
+              <w:cnfStyle w:val="000000100000" w:firstRow="0" w:lastRow="0" w:firstColumn="0" w:lastColumn="0" w:oddVBand="0" w:evenVBand="0" w:oddHBand="1" w:evenHBand="0" w:firstRowFirstColumn="0" w:firstRowLastColumn="0" w:lastRowFirstColumn="0" w:lastRowLastColumn="0"/>
+              <w:rPr>
+                <w:rFonts w:cstheme="minorHAnsi"/>
+                <w:sz w:val="22"/>
+                <w:szCs w:val="22"/>
+              </w:rPr>
+            </w:pPr>
+            <w:r>
+              <w:rPr>
+                <w:rFonts w:eastAsia="Times New Roman" w:cstheme="minorHAnsi"/>
+                <w:sz w:val="22"/>
+                <w:szCs w:val="22"/>
+                <w:lang w:eastAsia="ca-ES"/>
+              </w:rPr>
+              <w:t xml:space="preserve">Tipus de dolor toràcic </w:t>
+            </w:r>
+            <w:r>
+              <w:rPr>
+                <w:rFonts w:eastAsia="Times New Roman" w:cstheme="minorHAnsi"/>
+                <w:sz w:val="22"/>
+                <w:szCs w:val="22"/>
+                <w:lang w:eastAsia="ca-ES"/>
+              </w:rPr>
+              <w:br/>
+            </w:r>
+            <w:r>
+              <w:rPr>
+                <w:rFonts w:cstheme="minorHAnsi"/>
+                <w:sz w:val="22"/>
+                <w:szCs w:val="22"/>
+              </w:rPr>
+              <w:t>1= angina típica</w:t>
+            </w:r>
+            <w:r>
+              <w:rPr>
+                <w:rFonts w:cstheme="minorHAnsi"/>
+                <w:sz w:val="22"/>
+                <w:szCs w:val="22"/>
+              </w:rPr>
+              <w:br/>
+              <w:t>2 = angina atípica</w:t>
+            </w:r>
+            <w:r>
+              <w:rPr>
+                <w:rFonts w:cstheme="minorHAnsi"/>
+                <w:sz w:val="22"/>
+                <w:szCs w:val="22"/>
+              </w:rPr>
+              <w:br/>
+              <w:t>3 = dolor no anginós</w:t>
+            </w:r>
+            <w:r>
+              <w:rPr>
+                <w:rFonts w:cstheme="minorHAnsi"/>
+                <w:sz w:val="22"/>
+                <w:szCs w:val="22"/>
+              </w:rPr>
+              <w:br/>
+              <w:t>4 = asimptomàtic</w:t>
+            </w:r>
+          </w:p>
+        </w:tc>
+      </w:tr>
+      <w:tr>
+        <w:trPr>
+          <w:trHeight w:val="253"/>
+        </w:trPr>
+        <w:tc>
+          <w:tcPr>
+            <w:cnfStyle w:val="001000000000" w:firstRow="0" w:lastRow="0" w:firstColumn="1" w:lastColumn="0" w:oddVBand="0" w:evenVBand="0" w:oddHBand="0" w:evenHBand="0" w:firstRowFirstColumn="0" w:firstRowLastColumn="0" w:lastRowFirstColumn="0" w:lastRowLastColumn="0"/>
+            <w:tcW w:w="1329" w:type="dxa"/>
+          </w:tcPr>
+          <w:p>
+            <w:pPr>
+              <w:rPr>
+                <w:rFonts w:cstheme="minorHAnsi"/>
+                <w:sz w:val="22"/>
+                <w:szCs w:val="22"/>
+              </w:rPr>
+            </w:pPr>
+            <w:r>
+              <w:rPr>
+                <w:rFonts w:eastAsia="Times New Roman" w:cstheme="minorHAnsi"/>
+                <w:sz w:val="22"/>
+                <w:szCs w:val="22"/>
+                <w:lang w:eastAsia="ca-ES"/>
+              </w:rPr>
+              <w:t>trtbps</w:t>
+            </w:r>
+          </w:p>
+        </w:tc>
+        <w:tc>
+          <w:tcPr>
+            <w:tcW w:w="1360" w:type="dxa"/>
+          </w:tcPr>
+          <w:p>
+            <w:pPr>
+              <w:cnfStyle w:val="000000000000" w:firstRow="0" w:lastRow="0" w:firstColumn="0" w:lastColumn="0" w:oddVBand="0" w:evenVBand="0" w:oddHBand="0" w:evenHBand="0" w:firstRowFirstColumn="0" w:firstRowLastColumn="0" w:lastRowFirstColumn="0" w:lastRowLastColumn="0"/>
+              <w:rPr>
+                <w:rFonts w:cstheme="minorHAnsi"/>
+                <w:sz w:val="22"/>
+                <w:szCs w:val="22"/>
+              </w:rPr>
+            </w:pPr>
+            <w:r>
+              <w:rPr>
+                <w:rFonts w:cstheme="minorHAnsi"/>
+                <w:sz w:val="22"/>
+                <w:szCs w:val="22"/>
+              </w:rPr>
+              <w:t>Numèrica</w:t>
+            </w:r>
+          </w:p>
+        </w:tc>
+        <w:tc>
+          <w:tcPr>
+            <w:tcW w:w="5974" w:type="dxa"/>
+          </w:tcPr>
+          <w:p>
+            <w:pPr>
+              <w:spacing w:before="100" w:beforeAutospacing="1" w:after="100" w:afterAutospacing="1"/>
+              <w:cnfStyle w:val="000000000000" w:firstRow="0" w:lastRow="0" w:firstColumn="0" w:lastColumn="0" w:oddVBand="0" w:evenVBand="0" w:oddHBand="0" w:evenHBand="0" w:firstRowFirstColumn="0" w:firstRowLastColumn="0" w:lastRowFirstColumn="0" w:lastRowLastColumn="0"/>
+              <w:rPr>
+                <w:rFonts w:cstheme="minorHAnsi"/>
+                <w:sz w:val="22"/>
+                <w:szCs w:val="22"/>
+              </w:rPr>
+            </w:pPr>
+            <w:r>
+              <w:rPr>
+                <w:rFonts w:eastAsia="Times New Roman" w:cstheme="minorHAnsi"/>
+                <w:sz w:val="22"/>
+                <w:szCs w:val="22"/>
+                <w:lang w:eastAsia="ca-ES"/>
+              </w:rPr>
+              <w:t>Pressió arterial en repòs (en mm Hg)</w:t>
+            </w:r>
+          </w:p>
+        </w:tc>
+      </w:tr>
+      <w:tr>
+        <w:trPr>
+          <w:cnfStyle w:val="000000100000" w:firstRow="0" w:lastRow="0" w:firstColumn="0" w:lastColumn="0" w:oddVBand="0" w:evenVBand="0" w:oddHBand="1" w:evenHBand="0" w:firstRowFirstColumn="0" w:firstRowLastColumn="0" w:lastRowFirstColumn="0" w:lastRowLastColumn="0"/>
+          <w:trHeight w:val="252"/>
+        </w:trPr>
+        <w:tc>
+          <w:tcPr>
+            <w:cnfStyle w:val="001000000000" w:firstRow="0" w:lastRow="0" w:firstColumn="1" w:lastColumn="0" w:oddVBand="0" w:evenVBand="0" w:oddHBand="0" w:evenHBand="0" w:firstRowFirstColumn="0" w:firstRowLastColumn="0" w:lastRowFirstColumn="0" w:lastRowLastColumn="0"/>
+            <w:tcW w:w="1329" w:type="dxa"/>
+          </w:tcPr>
+          <w:p>
+            <w:pPr>
+              <w:rPr>
+                <w:rFonts w:cstheme="minorHAnsi"/>
+                <w:sz w:val="22"/>
+                <w:szCs w:val="22"/>
+              </w:rPr>
+            </w:pPr>
+            <w:r>
+              <w:rPr>
+                <w:rFonts w:eastAsia="Times New Roman" w:cstheme="minorHAnsi"/>
+                <w:sz w:val="22"/>
+                <w:szCs w:val="22"/>
+                <w:lang w:eastAsia="ca-ES"/>
+              </w:rPr>
+              <w:t>chol</w:t>
+            </w:r>
+          </w:p>
+        </w:tc>
+        <w:tc>
+          <w:tcPr>
+            <w:tcW w:w="1360" w:type="dxa"/>
+          </w:tcPr>
+          <w:p>
+            <w:pPr>
+              <w:cnfStyle w:val="000000100000" w:firstRow="0" w:lastRow="0" w:firstColumn="0" w:lastColumn="0" w:oddVBand="0" w:evenVBand="0" w:oddHBand="1" w:evenHBand="0" w:firstRowFirstColumn="0" w:firstRowLastColumn="0" w:lastRowFirstColumn="0" w:lastRowLastColumn="0"/>
+              <w:rPr>
+                <w:rFonts w:cstheme="minorHAnsi"/>
+                <w:sz w:val="22"/>
+                <w:szCs w:val="22"/>
+              </w:rPr>
+            </w:pPr>
+            <w:r>
+              <w:rPr>
+                <w:rFonts w:cstheme="minorHAnsi"/>
+                <w:sz w:val="22"/>
+                <w:szCs w:val="22"/>
+              </w:rPr>
+              <w:t>Numèrica</w:t>
+            </w:r>
+          </w:p>
+        </w:tc>
+        <w:tc>
+          <w:tcPr>
+            <w:tcW w:w="5974" w:type="dxa"/>
+          </w:tcPr>
+          <w:p>
+            <w:pPr>
+              <w:spacing w:before="100" w:beforeAutospacing="1" w:after="100" w:afterAutospacing="1"/>
+              <w:cnfStyle w:val="000000100000" w:firstRow="0" w:lastRow="0" w:firstColumn="0" w:lastColumn="0" w:oddVBand="0" w:evenVBand="0" w:oddHBand="1" w:evenHBand="0" w:firstRowFirstColumn="0" w:firstRowLastColumn="0" w:lastRowFirstColumn="0" w:lastRowLastColumn="0"/>
+              <w:rPr>
+                <w:rFonts w:cstheme="minorHAnsi"/>
+                <w:sz w:val="22"/>
+                <w:szCs w:val="22"/>
+              </w:rPr>
+            </w:pPr>
+            <w:r>
+              <w:rPr>
+                <w:rFonts w:eastAsia="Times New Roman" w:cstheme="minorHAnsi"/>
+                <w:sz w:val="22"/>
+                <w:szCs w:val="22"/>
+                <w:lang w:eastAsia="ca-ES"/>
+              </w:rPr>
+              <w:t>Colestorol en mg/dl obtingut mitjançant el sensor IMC</w:t>
+            </w:r>
+          </w:p>
+        </w:tc>
+      </w:tr>
+      <w:tr>
+        <w:trPr>
+          <w:trHeight w:val="520"/>
+        </w:trPr>
+        <w:tc>
+          <w:tcPr>
+            <w:cnfStyle w:val="001000000000" w:firstRow="0" w:lastRow="0" w:firstColumn="1" w:lastColumn="0" w:oddVBand="0" w:evenVBand="0" w:oddHBand="0" w:evenHBand="0" w:firstRowFirstColumn="0" w:firstRowLastColumn="0" w:lastRowFirstColumn="0" w:lastRowLastColumn="0"/>
+            <w:tcW w:w="1329" w:type="dxa"/>
+          </w:tcPr>
+          <w:p>
+            <w:pPr>
+              <w:rPr>
+                <w:rFonts w:cstheme="minorHAnsi"/>
+                <w:sz w:val="22"/>
+                <w:szCs w:val="22"/>
+              </w:rPr>
+            </w:pPr>
+            <w:r>
+              <w:rPr>
+                <w:rFonts w:eastAsia="Times New Roman" w:cstheme="minorHAnsi"/>
+                <w:sz w:val="22"/>
+                <w:szCs w:val="22"/>
+                <w:lang w:eastAsia="ca-ES"/>
+              </w:rPr>
+              <w:t>fbs</w:t>
+            </w:r>
+          </w:p>
+        </w:tc>
+        <w:tc>
+          <w:tcPr>
+            <w:tcW w:w="1360" w:type="dxa"/>
+          </w:tcPr>
+          <w:p>
+            <w:pPr>
+              <w:cnfStyle w:val="000000000000" w:firstRow="0" w:lastRow="0" w:firstColumn="0" w:lastColumn="0" w:oddVBand="0" w:evenVBand="0" w:oddHBand="0" w:evenHBand="0" w:firstRowFirstColumn="0" w:firstRowLastColumn="0" w:lastRowFirstColumn="0" w:lastRowLastColumn="0"/>
+              <w:rPr>
+                <w:rFonts w:cstheme="minorHAnsi"/>
+                <w:sz w:val="22"/>
+                <w:szCs w:val="22"/>
+              </w:rPr>
+            </w:pPr>
+            <w:r>
+              <w:rPr>
+                <w:rFonts w:cstheme="minorHAnsi"/>
+                <w:sz w:val="22"/>
+                <w:szCs w:val="22"/>
+              </w:rPr>
+              <w:t>Categòrica</w:t>
+            </w:r>
+          </w:p>
+        </w:tc>
+        <w:tc>
+          <w:tcPr>
+            <w:tcW w:w="5974" w:type="dxa"/>
+          </w:tcPr>
+          <w:p>
+            <w:pPr>
+              <w:spacing w:before="100" w:beforeAutospacing="1" w:after="100" w:afterAutospacing="1"/>
+              <w:cnfStyle w:val="000000000000" w:firstRow="0" w:lastRow="0" w:firstColumn="0" w:lastColumn="0" w:oddVBand="0" w:evenVBand="0" w:oddHBand="0" w:evenHBand="0" w:firstRowFirstColumn="0" w:firstRowLastColumn="0" w:lastRowFirstColumn="0" w:lastRowLastColumn="0"/>
+              <w:rPr>
+                <w:rFonts w:cstheme="minorHAnsi"/>
+                <w:sz w:val="22"/>
+                <w:szCs w:val="22"/>
+              </w:rPr>
+            </w:pPr>
+            <w:r>
+              <w:rPr>
+                <w:rFonts w:eastAsia="Times New Roman" w:cstheme="minorHAnsi"/>
+                <w:sz w:val="22"/>
+                <w:szCs w:val="22"/>
+                <w:lang w:eastAsia="ca-ES"/>
+              </w:rPr>
+              <w:t>Sucre en sang en dejú &gt; 120 mg/dl</w:t>
+            </w:r>
+            <w:r>
+              <w:rPr>
+                <w:rFonts w:eastAsia="Times New Roman" w:cstheme="minorHAnsi"/>
+                <w:sz w:val="22"/>
+                <w:szCs w:val="22"/>
+                <w:lang w:eastAsia="ca-ES"/>
+              </w:rPr>
+              <w:br/>
+              <w:t>(1 = cert; 0 = fals)</w:t>
+            </w:r>
+          </w:p>
+        </w:tc>
+      </w:tr>
+      <w:tr>
+        <w:trPr>
+          <w:cnfStyle w:val="000000100000" w:firstRow="0" w:lastRow="0" w:firstColumn="0" w:lastColumn="0" w:oddVBand="0" w:evenVBand="0" w:oddHBand="1" w:evenHBand="0" w:firstRowFirstColumn="0" w:firstRowLastColumn="0" w:lastRowFirstColumn="0" w:lastRowLastColumn="0"/>
+          <w:trHeight w:val="1339"/>
+        </w:trPr>
+        <w:tc>
+          <w:tcPr>
+            <w:cnfStyle w:val="001000000000" w:firstRow="0" w:lastRow="0" w:firstColumn="1" w:lastColumn="0" w:oddVBand="0" w:evenVBand="0" w:oddHBand="0" w:evenHBand="0" w:firstRowFirstColumn="0" w:firstRowLastColumn="0" w:lastRowFirstColumn="0" w:lastRowLastColumn="0"/>
+            <w:tcW w:w="1329" w:type="dxa"/>
+          </w:tcPr>
+          <w:p>
+            <w:pPr>
+              <w:rPr>
+                <w:rFonts w:eastAsia="Times New Roman" w:cstheme="minorHAnsi"/>
+                <w:sz w:val="22"/>
+                <w:szCs w:val="22"/>
+                <w:lang w:eastAsia="ca-ES"/>
+              </w:rPr>
+            </w:pPr>
+            <w:r>
+              <w:rPr>
+                <w:rFonts w:eastAsia="Times New Roman" w:cstheme="minorHAnsi"/>
+                <w:sz w:val="22"/>
+                <w:szCs w:val="22"/>
+                <w:lang w:eastAsia="ca-ES"/>
+              </w:rPr>
+              <w:t>restecg</w:t>
+            </w:r>
+          </w:p>
+          <w:p>
+            <w:pPr>
+              <w:rPr>
+                <w:rFonts w:cstheme="minorHAnsi"/>
+                <w:sz w:val="22"/>
+                <w:szCs w:val="22"/>
+              </w:rPr>
+            </w:pPr>
+          </w:p>
+        </w:tc>
+        <w:tc>
+          <w:tcPr>
+            <w:tcW w:w="1360" w:type="dxa"/>
+          </w:tcPr>
+          <w:p>
+            <w:pPr>
+              <w:cnfStyle w:val="000000100000" w:firstRow="0" w:lastRow="0" w:firstColumn="0" w:lastColumn="0" w:oddVBand="0" w:evenVBand="0" w:oddHBand="1" w:evenHBand="0" w:firstRowFirstColumn="0" w:firstRowLastColumn="0" w:lastRowFirstColumn="0" w:lastRowLastColumn="0"/>
+              <w:rPr>
+                <w:rFonts w:cstheme="minorHAnsi"/>
+                <w:sz w:val="22"/>
+                <w:szCs w:val="22"/>
+              </w:rPr>
+            </w:pPr>
+            <w:r>
+              <w:rPr>
+                <w:rFonts w:cstheme="minorHAnsi"/>
+                <w:sz w:val="22"/>
+                <w:szCs w:val="22"/>
+              </w:rPr>
+              <w:t>Categòrica</w:t>
+            </w:r>
+          </w:p>
+        </w:tc>
+        <w:tc>
+          <w:tcPr>
+            <w:tcW w:w="5974" w:type="dxa"/>
+          </w:tcPr>
+          <w:p>
+            <w:pPr>
+              <w:spacing w:before="100" w:beforeAutospacing="1" w:after="100" w:afterAutospacing="1"/>
+              <w:cnfStyle w:val="000000100000" w:firstRow="0" w:lastRow="0" w:firstColumn="0" w:lastColumn="0" w:oddVBand="0" w:evenVBand="0" w:oddHBand="1" w:evenHBand="0" w:firstRowFirstColumn="0" w:firstRowLastColumn="0" w:lastRowFirstColumn="0" w:lastRowLastColumn="0"/>
+              <w:rPr>
+                <w:rFonts w:cstheme="minorHAnsi"/>
+                <w:sz w:val="22"/>
+                <w:szCs w:val="22"/>
+              </w:rPr>
+            </w:pPr>
+            <w:r>
+              <w:rPr>
+                <w:rFonts w:eastAsia="Times New Roman" w:cstheme="minorHAnsi"/>
+                <w:sz w:val="22"/>
+                <w:szCs w:val="22"/>
+                <w:lang w:eastAsia="ca-ES"/>
+              </w:rPr>
+              <w:t xml:space="preserve">Resultats electrocardiogràfics en repòs        </w:t>
+            </w:r>
+            <w:r>
+              <w:rPr>
+                <w:rFonts w:eastAsia="Times New Roman" w:cstheme="minorHAnsi"/>
+                <w:sz w:val="22"/>
+                <w:szCs w:val="22"/>
+                <w:lang w:eastAsia="ca-ES"/>
+              </w:rPr>
+              <w:br/>
+            </w:r>
+            <w:r>
+              <w:rPr>
+                <w:rFonts w:eastAsia="Times New Roman" w:cstheme="minorHAnsi"/>
+                <w:sz w:val="22"/>
+                <w:szCs w:val="22"/>
+                <w:lang w:eastAsia="ca-ES"/>
+              </w:rPr>
+              <w:t>0 = normal</w:t>
+            </w:r>
+            <w:r>
+              <w:rPr>
+                <w:rFonts w:eastAsia="Times New Roman" w:cstheme="minorHAnsi"/>
+                <w:sz w:val="22"/>
+                <w:szCs w:val="22"/>
+                <w:lang w:eastAsia="ca-ES"/>
+              </w:rPr>
+              <w:br/>
+              <w:t>1 = tenir una anomalia de l'ona ST-T</w:t>
+            </w:r>
+            <w:r>
+              <w:rPr>
+                <w:rFonts w:eastAsia="Times New Roman" w:cstheme="minorHAnsi"/>
+                <w:sz w:val="22"/>
+                <w:szCs w:val="22"/>
+                <w:lang w:eastAsia="ca-ES"/>
+              </w:rPr>
+              <w:br/>
+              <w:t>2 = mostra una hipertròfia ventricular esquerre probable o definitiva</w:t>
+            </w:r>
+          </w:p>
+        </w:tc>
+      </w:tr>
+      <w:tr>
+        <w:trPr>
+          <w:trHeight w:val="253"/>
+        </w:trPr>
+        <w:tc>
+          <w:tcPr>
+            <w:cnfStyle w:val="001000000000" w:firstRow="0" w:lastRow="0" w:firstColumn="1" w:lastColumn="0" w:oddVBand="0" w:evenVBand="0" w:oddHBand="0" w:evenHBand="0" w:firstRowFirstColumn="0" w:firstRowLastColumn="0" w:lastRowFirstColumn="0" w:lastRowLastColumn="0"/>
+            <w:tcW w:w="1329" w:type="dxa"/>
+          </w:tcPr>
+          <w:p>
+            <w:pPr>
+              <w:rPr>
+                <w:rFonts w:eastAsia="Times New Roman" w:cstheme="minorHAnsi"/>
+                <w:sz w:val="22"/>
+                <w:szCs w:val="22"/>
+                <w:lang w:eastAsia="ca-ES"/>
+              </w:rPr>
+            </w:pPr>
+            <w:r>
+              <w:rPr>
+                <w:rFonts w:eastAsia="Times New Roman" w:cstheme="minorHAnsi"/>
+                <w:sz w:val="22"/>
+                <w:szCs w:val="22"/>
+                <w:lang w:eastAsia="ca-ES"/>
+              </w:rPr>
+              <w:t>thalachh</w:t>
+            </w:r>
+          </w:p>
+        </w:tc>
+        <w:tc>
+          <w:tcPr>
+            <w:tcW w:w="1360" w:type="dxa"/>
+          </w:tcPr>
+          <w:p>
+            <w:pPr>
+              <w:cnfStyle w:val="000000000000" w:firstRow="0" w:lastRow="0" w:firstColumn="0" w:lastColumn="0" w:oddVBand="0" w:evenVBand="0" w:oddHBand="0" w:evenHBand="0" w:firstRowFirstColumn="0" w:firstRowLastColumn="0" w:lastRowFirstColumn="0" w:lastRowLastColumn="0"/>
+              <w:rPr>
+                <w:rFonts w:cstheme="minorHAnsi"/>
+                <w:sz w:val="22"/>
+                <w:szCs w:val="22"/>
+              </w:rPr>
+            </w:pPr>
+            <w:r>
+              <w:rPr>
+                <w:rFonts w:cstheme="minorHAnsi"/>
+                <w:sz w:val="22"/>
+                <w:szCs w:val="22"/>
+              </w:rPr>
+              <w:t>Numèrica</w:t>
+            </w:r>
+          </w:p>
+        </w:tc>
+        <w:tc>
+          <w:tcPr>
+            <w:tcW w:w="5974" w:type="dxa"/>
+          </w:tcPr>
+          <w:p>
+            <w:pPr>
+              <w:spacing w:before="100" w:beforeAutospacing="1" w:after="100" w:afterAutospacing="1"/>
+              <w:cnfStyle w:val="000000000000" w:firstRow="0" w:lastRow="0" w:firstColumn="0" w:lastColumn="0" w:oddVBand="0" w:evenVBand="0" w:oddHBand="0" w:evenHBand="0" w:firstRowFirstColumn="0" w:firstRowLastColumn="0" w:lastRowFirstColumn="0" w:lastRowLastColumn="0"/>
+              <w:rPr>
+                <w:rFonts w:eastAsia="Times New Roman" w:cstheme="minorHAnsi"/>
+                <w:sz w:val="22"/>
+                <w:szCs w:val="22"/>
+                <w:lang w:eastAsia="ca-ES"/>
+              </w:rPr>
+            </w:pPr>
+            <w:r>
+              <w:rPr>
+                <w:rFonts w:eastAsia="Times New Roman" w:cstheme="minorHAnsi"/>
+                <w:sz w:val="22"/>
+                <w:szCs w:val="22"/>
+                <w:lang w:eastAsia="ca-ES"/>
+              </w:rPr>
+              <w:t>Freqüència cardíaca màxima aconseguida</w:t>
+            </w:r>
+          </w:p>
+        </w:tc>
+      </w:tr>
+      <w:tr>
+        <w:trPr>
+          <w:cnfStyle w:val="000000100000" w:firstRow="0" w:lastRow="0" w:firstColumn="0" w:lastColumn="0" w:oddVBand="0" w:evenVBand="0" w:oddHBand="1" w:evenHBand="0" w:firstRowFirstColumn="0" w:firstRowLastColumn="0" w:lastRowFirstColumn="0" w:lastRowLastColumn="0"/>
+          <w:trHeight w:val="535"/>
+        </w:trPr>
+        <w:tc>
+          <w:tcPr>
+            <w:cnfStyle w:val="001000000000" w:firstRow="0" w:lastRow="0" w:firstColumn="1" w:lastColumn="0" w:oddVBand="0" w:evenVBand="0" w:oddHBand="0" w:evenHBand="0" w:firstRowFirstColumn="0" w:firstRowLastColumn="0" w:lastRowFirstColumn="0" w:lastRowLastColumn="0"/>
+            <w:tcW w:w="1329" w:type="dxa"/>
+          </w:tcPr>
+          <w:p>
+            <w:pPr>
+              <w:rPr>
+                <w:rFonts w:eastAsia="Times New Roman" w:cstheme="minorHAnsi"/>
+                <w:sz w:val="22"/>
+                <w:szCs w:val="22"/>
+                <w:lang w:eastAsia="ca-ES"/>
+              </w:rPr>
+            </w:pPr>
+            <w:r>
+              <w:rPr>
+                <w:rFonts w:eastAsia="Times New Roman" w:cstheme="minorHAnsi"/>
+                <w:sz w:val="22"/>
+                <w:szCs w:val="22"/>
+                <w:lang w:eastAsia="ca-ES"/>
+              </w:rPr>
+              <w:t>exng</w:t>
+            </w:r>
+          </w:p>
+        </w:tc>
+        <w:tc>
+          <w:tcPr>
+            <w:tcW w:w="1360" w:type="dxa"/>
+          </w:tcPr>
+          <w:p>
+            <w:pPr>
+              <w:cnfStyle w:val="000000100000" w:firstRow="0" w:lastRow="0" w:firstColumn="0" w:lastColumn="0" w:oddVBand="0" w:evenVBand="0" w:oddHBand="1" w:evenHBand="0" w:firstRowFirstColumn="0" w:firstRowLastColumn="0" w:lastRowFirstColumn="0" w:lastRowLastColumn="0"/>
+              <w:rPr>
+                <w:rFonts w:cstheme="minorHAnsi"/>
+                <w:sz w:val="22"/>
+                <w:szCs w:val="22"/>
+              </w:rPr>
+            </w:pPr>
+            <w:r>
+              <w:rPr>
+                <w:rFonts w:cstheme="minorHAnsi"/>
+                <w:sz w:val="22"/>
+                <w:szCs w:val="22"/>
+              </w:rPr>
+              <w:t>Categòrica</w:t>
+            </w:r>
+          </w:p>
+        </w:tc>
+        <w:tc>
+          <w:tcPr>
+            <w:tcW w:w="5974" w:type="dxa"/>
+          </w:tcPr>
+          <w:p>
+            <w:pPr>
+              <w:spacing w:before="100" w:beforeAutospacing="1" w:after="100" w:afterAutospacing="1"/>
+              <w:cnfStyle w:val="000000100000" w:firstRow="0" w:lastRow="0" w:firstColumn="0" w:lastColumn="0" w:oddVBand="0" w:evenVBand="0" w:oddHBand="1" w:evenHBand="0" w:firstRowFirstColumn="0" w:firstRowLastColumn="0" w:lastRowFirstColumn="0" w:lastRowLastColumn="0"/>
+              <w:rPr>
+                <w:rFonts w:eastAsia="Times New Roman" w:cstheme="minorHAnsi"/>
+                <w:sz w:val="22"/>
+                <w:szCs w:val="22"/>
+                <w:lang w:eastAsia="ca-ES"/>
+              </w:rPr>
+            </w:pPr>
+            <w:r>
+              <w:rPr>
+                <w:rFonts w:eastAsia="Times New Roman" w:cstheme="minorHAnsi"/>
+                <w:sz w:val="22"/>
+                <w:szCs w:val="22"/>
+                <w:lang w:eastAsia="ca-ES"/>
+              </w:rPr>
+              <w:t>Angina induïda per l'exercici</w:t>
+            </w:r>
+            <w:r>
+              <w:rPr>
+                <w:rFonts w:eastAsia="Times New Roman" w:cstheme="minorHAnsi"/>
+                <w:sz w:val="22"/>
+                <w:szCs w:val="22"/>
+                <w:lang w:eastAsia="ca-ES"/>
+              </w:rPr>
+              <w:br/>
+              <w:t>(1 = sí; 0 = no)</w:t>
+            </w:r>
+          </w:p>
+        </w:tc>
+      </w:tr>
+      <w:tr>
+        <w:trPr>
+          <w:trHeight w:val="520"/>
+        </w:trPr>
+        <w:tc>
+          <w:tcPr>
+            <w:cnfStyle w:val="001000000000" w:firstRow="0" w:lastRow="0" w:firstColumn="1" w:lastColumn="0" w:oddVBand="0" w:evenVBand="0" w:oddHBand="0" w:evenHBand="0" w:firstRowFirstColumn="0" w:firstRowLastColumn="0" w:lastRowFirstColumn="0" w:lastRowLastColumn="0"/>
+            <w:tcW w:w="1329" w:type="dxa"/>
+          </w:tcPr>
+          <w:p>
+            <w:pPr>
+              <w:rPr>
+                <w:rFonts w:eastAsia="Times New Roman" w:cstheme="minorHAnsi"/>
+                <w:sz w:val="22"/>
+                <w:szCs w:val="22"/>
+                <w:lang w:eastAsia="ca-ES"/>
+              </w:rPr>
+            </w:pPr>
+            <w:r>
+              <w:rPr>
+                <w:rFonts w:eastAsia="Times New Roman" w:cstheme="minorHAnsi"/>
+                <w:sz w:val="22"/>
+                <w:szCs w:val="22"/>
+                <w:lang w:eastAsia="ca-ES"/>
+              </w:rPr>
+              <w:t>oldpeak</w:t>
+            </w:r>
+          </w:p>
+        </w:tc>
+        <w:tc>
+          <w:tcPr>
+            <w:tcW w:w="1360" w:type="dxa"/>
+          </w:tcPr>
+          <w:p>
+            <w:pPr>
+              <w:cnfStyle w:val="000000000000" w:firstRow="0" w:lastRow="0" w:firstColumn="0" w:lastColumn="0" w:oddVBand="0" w:evenVBand="0" w:oddHBand="0" w:evenHBand="0" w:firstRowFirstColumn="0" w:firstRowLastColumn="0" w:lastRowFirstColumn="0" w:lastRowLastColumn="0"/>
+              <w:rPr>
+                <w:rFonts w:cstheme="minorHAnsi"/>
+                <w:sz w:val="22"/>
+                <w:szCs w:val="22"/>
+              </w:rPr>
+            </w:pPr>
+            <w:r>
+              <w:rPr>
+                <w:rFonts w:cstheme="minorHAnsi"/>
+                <w:sz w:val="22"/>
+                <w:szCs w:val="22"/>
+              </w:rPr>
+              <w:t>Numèrica</w:t>
+            </w:r>
+          </w:p>
+        </w:tc>
+        <w:tc>
+          <w:tcPr>
+            <w:tcW w:w="5974" w:type="dxa"/>
+          </w:tcPr>
+          <w:p>
+            <w:pPr>
+              <w:spacing w:before="100" w:beforeAutospacing="1" w:after="100" w:afterAutospacing="1"/>
+              <w:cnfStyle w:val="000000000000" w:firstRow="0" w:lastRow="0" w:firstColumn="0" w:lastColumn="0" w:oddVBand="0" w:evenVBand="0" w:oddHBand="0" w:evenHBand="0" w:firstRowFirstColumn="0" w:firstRowLastColumn="0" w:lastRowFirstColumn="0" w:lastRowLastColumn="0"/>
+              <w:rPr>
+                <w:rFonts w:eastAsia="Times New Roman" w:cstheme="minorHAnsi"/>
+                <w:sz w:val="22"/>
+                <w:szCs w:val="22"/>
+                <w:lang w:eastAsia="ca-ES"/>
+              </w:rPr>
+            </w:pPr>
+            <w:r>
+              <w:rPr>
+                <w:rFonts w:cstheme="minorHAnsi"/>
+                <w:sz w:val="22"/>
+                <w:szCs w:val="22"/>
+              </w:rPr>
+              <w:t>Depressió del ST induïda per l'exercici en relació amb el repòs</w:t>
+            </w:r>
+          </w:p>
+        </w:tc>
+      </w:tr>
+      <w:tr>
+        <w:trPr>
+          <w:cnfStyle w:val="000000100000" w:firstRow="0" w:lastRow="0" w:firstColumn="0" w:lastColumn="0" w:oddVBand="0" w:evenVBand="0" w:oddHBand="1" w:evenHBand="0" w:firstRowFirstColumn="0" w:firstRowLastColumn="0" w:lastRowFirstColumn="0" w:lastRowLastColumn="0"/>
+          <w:trHeight w:val="1111"/>
+        </w:trPr>
+        <w:tc>
+          <w:tcPr>
+            <w:cnfStyle w:val="001000000000" w:firstRow="0" w:lastRow="0" w:firstColumn="1" w:lastColumn="0" w:oddVBand="0" w:evenVBand="0" w:oddHBand="0" w:evenHBand="0" w:firstRowFirstColumn="0" w:firstRowLastColumn="0" w:lastRowFirstColumn="0" w:lastRowLastColumn="0"/>
+            <w:tcW w:w="1329" w:type="dxa"/>
+          </w:tcPr>
+          <w:p>
+            <w:pPr>
+              <w:rPr>
+                <w:rFonts w:eastAsia="Times New Roman" w:cstheme="minorHAnsi"/>
+                <w:sz w:val="22"/>
+                <w:szCs w:val="22"/>
+                <w:lang w:eastAsia="ca-ES"/>
+              </w:rPr>
+            </w:pPr>
+            <w:r>
+              <w:rPr>
+                <w:rFonts w:eastAsia="Times New Roman" w:cstheme="minorHAnsi"/>
+                <w:sz w:val="22"/>
+                <w:szCs w:val="22"/>
+                <w:lang w:eastAsia="ca-ES"/>
+              </w:rPr>
+              <w:t>slp</w:t>
+            </w:r>
+          </w:p>
+        </w:tc>
+        <w:tc>
+          <w:tcPr>
+            <w:tcW w:w="1360" w:type="dxa"/>
+          </w:tcPr>
+          <w:p>
+            <w:pPr>
+              <w:cnfStyle w:val="000000100000" w:firstRow="0" w:lastRow="0" w:firstColumn="0" w:lastColumn="0" w:oddVBand="0" w:evenVBand="0" w:oddHBand="1" w:evenHBand="0" w:firstRowFirstColumn="0" w:firstRowLastColumn="0" w:lastRowFirstColumn="0" w:lastRowLastColumn="0"/>
+              <w:rPr>
+                <w:rFonts w:cstheme="minorHAnsi"/>
+                <w:sz w:val="22"/>
+                <w:szCs w:val="22"/>
+              </w:rPr>
+            </w:pPr>
+            <w:r>
+              <w:rPr>
+                <w:rFonts w:cstheme="minorHAnsi"/>
+                <w:sz w:val="22"/>
+                <w:szCs w:val="22"/>
+              </w:rPr>
+              <w:t>Categòrica</w:t>
+            </w:r>
+          </w:p>
+        </w:tc>
+        <w:tc>
+          <w:tcPr>
+            <w:tcW w:w="5974" w:type="dxa"/>
+          </w:tcPr>
+          <w:p>
+            <w:pPr>
+              <w:spacing w:before="100" w:beforeAutospacing="1" w:after="100" w:afterAutospacing="1"/>
+              <w:cnfStyle w:val="000000100000" w:firstRow="0" w:lastRow="0" w:firstColumn="0" w:lastColumn="0" w:oddVBand="0" w:evenVBand="0" w:oddHBand="1" w:evenHBand="0" w:firstRowFirstColumn="0" w:firstRowLastColumn="0" w:lastRowFirstColumn="0" w:lastRowLastColumn="0"/>
+              <w:rPr>
+                <w:rFonts w:cstheme="minorHAnsi"/>
+                <w:sz w:val="22"/>
+                <w:szCs w:val="22"/>
+              </w:rPr>
+            </w:pPr>
+            <w:r>
+              <w:rPr>
+                <w:rFonts w:cstheme="minorHAnsi"/>
+                <w:sz w:val="22"/>
+                <w:szCs w:val="22"/>
+              </w:rPr>
+              <w:t>El pendent del segment ST de l'exercici màxim</w:t>
+            </w:r>
+            <w:r>
+              <w:rPr>
+                <w:rFonts w:cstheme="minorHAnsi"/>
+                <w:sz w:val="22"/>
+                <w:szCs w:val="22"/>
+              </w:rPr>
+              <w:br/>
+              <w:t>0 = sense pendent</w:t>
+            </w:r>
+            <w:r>
+              <w:rPr>
+                <w:rFonts w:cstheme="minorHAnsi"/>
+                <w:sz w:val="22"/>
+                <w:szCs w:val="22"/>
+              </w:rPr>
+              <w:br/>
+              <w:t>1 = pla</w:t>
+            </w:r>
+            <w:r>
+              <w:rPr>
+                <w:rFonts w:cstheme="minorHAnsi"/>
+                <w:sz w:val="22"/>
+                <w:szCs w:val="22"/>
+              </w:rPr>
+              <w:br/>
+              <w:t>2 = pendent avall</w:t>
+            </w:r>
+          </w:p>
+        </w:tc>
+      </w:tr>
+      <w:tr>
+        <w:trPr>
+          <w:trHeight w:val="267"/>
+        </w:trPr>
+        <w:tc>
+          <w:tcPr>
+            <w:cnfStyle w:val="001000000000" w:firstRow="0" w:lastRow="0" w:firstColumn="1" w:lastColumn="0" w:oddVBand="0" w:evenVBand="0" w:oddHBand="0" w:evenHBand="0" w:firstRowFirstColumn="0" w:firstRowLastColumn="0" w:lastRowFirstColumn="0" w:lastRowLastColumn="0"/>
+            <w:tcW w:w="1329" w:type="dxa"/>
+          </w:tcPr>
+          <w:p>
+            <w:pPr>
+              <w:rPr>
+                <w:rFonts w:eastAsia="Times New Roman" w:cstheme="minorHAnsi"/>
+                <w:sz w:val="22"/>
+                <w:szCs w:val="22"/>
+                <w:lang w:eastAsia="ca-ES"/>
+              </w:rPr>
+            </w:pPr>
+            <w:r>
+              <w:rPr>
+                <w:rFonts w:eastAsia="Times New Roman" w:cstheme="minorHAnsi"/>
+                <w:sz w:val="22"/>
+                <w:szCs w:val="22"/>
+                <w:lang w:eastAsia="ca-ES"/>
+              </w:rPr>
+              <w:t>caa</w:t>
+            </w:r>
+          </w:p>
+        </w:tc>
+        <w:tc>
+          <w:tcPr>
+            <w:tcW w:w="1360" w:type="dxa"/>
+          </w:tcPr>
+          <w:p>
+            <w:pPr>
+              <w:cnfStyle w:val="000000000000" w:firstRow="0" w:lastRow="0" w:firstColumn="0" w:lastColumn="0" w:oddVBand="0" w:evenVBand="0" w:oddHBand="0" w:evenHBand="0" w:firstRowFirstColumn="0" w:firstRowLastColumn="0" w:lastRowFirstColumn="0" w:lastRowLastColumn="0"/>
+              <w:rPr>
+                <w:rFonts w:cstheme="minorHAnsi"/>
+                <w:sz w:val="22"/>
+                <w:szCs w:val="22"/>
+              </w:rPr>
+            </w:pPr>
+            <w:r>
+              <w:rPr>
+                <w:rFonts w:cstheme="minorHAnsi"/>
+                <w:sz w:val="22"/>
+                <w:szCs w:val="22"/>
+              </w:rPr>
+              <w:t>Numèrica</w:t>
+            </w:r>
+          </w:p>
+        </w:tc>
+        <w:tc>
+          <w:tcPr>
+            <w:tcW w:w="5974" w:type="dxa"/>
+          </w:tcPr>
+          <w:p>
+            <w:pPr>
+              <w:spacing w:before="100" w:beforeAutospacing="1" w:after="100" w:afterAutospacing="1"/>
+              <w:cnfStyle w:val="000000000000" w:firstRow="0" w:lastRow="0" w:firstColumn="0" w:lastColumn="0" w:oddVBand="0" w:evenVBand="0" w:oddHBand="0" w:evenHBand="0" w:firstRowFirstColumn="0" w:firstRowLastColumn="0" w:lastRowFirstColumn="0" w:lastRowLastColumn="0"/>
+              <w:rPr>
+                <w:rFonts w:cstheme="minorHAnsi"/>
+                <w:sz w:val="22"/>
+                <w:szCs w:val="22"/>
+              </w:rPr>
+            </w:pPr>
+            <w:r>
+              <w:rPr>
+                <w:rFonts w:cstheme="minorHAnsi"/>
+                <w:sz w:val="22"/>
+                <w:szCs w:val="22"/>
+              </w:rPr>
+              <w:t xml:space="preserve">Nombre de </w:t>
+            </w:r>
+            <w:r>
+              <w:rPr>
+                <w:rFonts w:cstheme="minorHAnsi"/>
+                <w:sz w:val="22"/>
+                <w:szCs w:val="22"/>
+              </w:rPr>
+              <w:t>arteries</w:t>
+            </w:r>
+            <w:r>
+              <w:rPr>
+                <w:rFonts w:cstheme="minorHAnsi"/>
+                <w:sz w:val="22"/>
+                <w:szCs w:val="22"/>
+              </w:rPr>
+              <w:t xml:space="preserve"> principals (0-3)</w:t>
+            </w:r>
+          </w:p>
+        </w:tc>
+      </w:tr>
+      <w:tr>
+        <w:trPr>
+          <w:cnfStyle w:val="000000100000" w:firstRow="0" w:lastRow="0" w:firstColumn="0" w:lastColumn="0" w:oddVBand="0" w:evenVBand="0" w:oddHBand="1" w:evenHBand="0" w:firstRowFirstColumn="0" w:firstRowLastColumn="0" w:lastRowFirstColumn="0" w:lastRowLastColumn="0"/>
+          <w:trHeight w:val="1414"/>
+        </w:trPr>
+        <w:tc>
+          <w:tcPr>
+            <w:cnfStyle w:val="001000000000" w:firstRow="0" w:lastRow="0" w:firstColumn="1" w:lastColumn="0" w:oddVBand="0" w:evenVBand="0" w:oddHBand="0" w:evenHBand="0" w:firstRowFirstColumn="0" w:firstRowLastColumn="0" w:lastRowFirstColumn="0" w:lastRowLastColumn="0"/>
+            <w:tcW w:w="1329" w:type="dxa"/>
+          </w:tcPr>
+          <w:p>
+            <w:pPr>
+              <w:rPr>
+                <w:rFonts w:eastAsia="Times New Roman" w:cstheme="minorHAnsi"/>
+                <w:sz w:val="22"/>
+                <w:szCs w:val="22"/>
+                <w:lang w:eastAsia="ca-ES"/>
+              </w:rPr>
+            </w:pPr>
+            <w:r>
+              <w:rPr>
+                <w:rFonts w:eastAsia="Times New Roman" w:cstheme="minorHAnsi"/>
+                <w:sz w:val="22"/>
+                <w:szCs w:val="22"/>
+                <w:lang w:eastAsia="ca-ES"/>
+              </w:rPr>
+              <w:t>thall</w:t>
+            </w:r>
+          </w:p>
+        </w:tc>
+        <w:tc>
+          <w:tcPr>
+            <w:tcW w:w="1360" w:type="dxa"/>
+          </w:tcPr>
+          <w:p>
+            <w:pPr>
+              <w:cnfStyle w:val="000000100000" w:firstRow="0" w:lastRow="0" w:firstColumn="0" w:lastColumn="0" w:oddVBand="0" w:evenVBand="0" w:oddHBand="1" w:evenHBand="0" w:firstRowFirstColumn="0" w:firstRowLastColumn="0" w:lastRowFirstColumn="0" w:lastRowLastColumn="0"/>
+              <w:rPr>
+                <w:rFonts w:cstheme="minorHAnsi"/>
+                <w:sz w:val="22"/>
+                <w:szCs w:val="22"/>
+              </w:rPr>
+            </w:pPr>
+            <w:r>
+              <w:rPr>
+                <w:rFonts w:cstheme="minorHAnsi"/>
+                <w:sz w:val="22"/>
+                <w:szCs w:val="22"/>
+              </w:rPr>
+              <w:t>Categòrica</w:t>
+            </w:r>
+          </w:p>
+        </w:tc>
+        <w:tc>
+          <w:tcPr>
+            <w:tcW w:w="5974" w:type="dxa"/>
+          </w:tcPr>
+          <w:p>
+            <w:pPr>
+              <w:spacing w:before="100" w:beforeAutospacing="1" w:after="100" w:afterAutospacing="1"/>
+              <w:cnfStyle w:val="000000100000" w:firstRow="0" w:lastRow="0" w:firstColumn="0" w:lastColumn="0" w:oddVBand="0" w:evenVBand="0" w:oddHBand="1" w:evenHBand="0" w:firstRowFirstColumn="0" w:firstRowLastColumn="0" w:lastRowFirstColumn="0" w:lastRowLastColumn="0"/>
+              <w:rPr>
+                <w:rFonts w:cstheme="minorHAnsi"/>
+                <w:sz w:val="22"/>
+                <w:szCs w:val="22"/>
+              </w:rPr>
+            </w:pPr>
+            <w:r>
+              <w:rPr>
+                <w:rFonts w:cstheme="minorHAnsi"/>
+                <w:sz w:val="22"/>
+                <w:szCs w:val="22"/>
+              </w:rPr>
+              <w:t>Talassèmia</w:t>
+            </w:r>
+            <w:r>
+              <w:rPr>
+                <w:rFonts w:cstheme="minorHAnsi"/>
+                <w:sz w:val="22"/>
+                <w:szCs w:val="22"/>
+              </w:rPr>
+              <w:br/>
+              <w:t>0 = nul</w:t>
+            </w:r>
+            <w:r>
+              <w:rPr>
+                <w:rFonts w:cstheme="minorHAnsi"/>
+                <w:sz w:val="22"/>
+                <w:szCs w:val="22"/>
+              </w:rPr>
+              <w:br/>
+              <w:t>1 = defecte fixat</w:t>
+            </w:r>
+            <w:r>
+              <w:rPr>
+                <w:rFonts w:cstheme="minorHAnsi"/>
+                <w:sz w:val="22"/>
+                <w:szCs w:val="22"/>
+              </w:rPr>
+              <w:br/>
+              <w:t>2 = normal</w:t>
+            </w:r>
+            <w:r>
+              <w:rPr>
+                <w:rFonts w:cstheme="minorHAnsi"/>
+                <w:sz w:val="22"/>
+                <w:szCs w:val="22"/>
+              </w:rPr>
+              <w:br/>
+              <w:t>3 = defecte reversible</w:t>
+            </w:r>
+          </w:p>
+        </w:tc>
+      </w:tr>
+      <w:tr>
+        <w:trPr>
+          <w:trHeight w:val="520"/>
+        </w:trPr>
+        <w:tc>
+          <w:tcPr>
+            <w:cnfStyle w:val="001000000000" w:firstRow="0" w:lastRow="0" w:firstColumn="1" w:lastColumn="0" w:oddVBand="0" w:evenVBand="0" w:oddHBand="0" w:evenHBand="0" w:firstRowFirstColumn="0" w:firstRowLastColumn="0" w:lastRowFirstColumn="0" w:lastRowLastColumn="0"/>
+            <w:tcW w:w="1329" w:type="dxa"/>
+          </w:tcPr>
+          <w:p>
+            <w:pPr>
+              <w:rPr>
+                <w:rFonts w:eastAsia="Times New Roman" w:cstheme="minorHAnsi"/>
+                <w:sz w:val="22"/>
+                <w:szCs w:val="22"/>
+                <w:lang w:eastAsia="ca-ES"/>
+              </w:rPr>
+            </w:pPr>
+            <w:r>
+              <w:rPr>
+                <w:rFonts w:eastAsia="Times New Roman" w:cstheme="minorHAnsi"/>
+                <w:sz w:val="22"/>
+                <w:szCs w:val="22"/>
+                <w:lang w:eastAsia="ca-ES"/>
+              </w:rPr>
+              <w:t>output</w:t>
+            </w:r>
+          </w:p>
+        </w:tc>
+        <w:tc>
+          <w:tcPr>
+            <w:tcW w:w="1360" w:type="dxa"/>
+          </w:tcPr>
+          <w:p>
+            <w:pPr>
+              <w:cnfStyle w:val="000000000000" w:firstRow="0" w:lastRow="0" w:firstColumn="0" w:lastColumn="0" w:oddVBand="0" w:evenVBand="0" w:oddHBand="0" w:evenHBand="0" w:firstRowFirstColumn="0" w:firstRowLastColumn="0" w:lastRowFirstColumn="0" w:lastRowLastColumn="0"/>
+              <w:rPr>
+                <w:rFonts w:cstheme="minorHAnsi"/>
+                <w:sz w:val="22"/>
+                <w:szCs w:val="22"/>
+              </w:rPr>
+            </w:pPr>
+            <w:r>
+              <w:rPr>
+                <w:rFonts w:cstheme="minorHAnsi"/>
+                <w:sz w:val="22"/>
+                <w:szCs w:val="22"/>
+              </w:rPr>
+              <w:t>Categòrica</w:t>
+            </w:r>
+          </w:p>
+        </w:tc>
+        <w:tc>
+          <w:tcPr>
+            <w:tcW w:w="5974" w:type="dxa"/>
+          </w:tcPr>
+          <w:p>
+            <w:pPr>
+              <w:spacing w:before="100" w:beforeAutospacing="1" w:after="100" w:afterAutospacing="1"/>
+              <w:cnfStyle w:val="000000000000" w:firstRow="0" w:lastRow="0" w:firstColumn="0" w:lastColumn="0" w:oddVBand="0" w:evenVBand="0" w:oddHBand="0" w:evenHBand="0" w:firstRowFirstColumn="0" w:firstRowLastColumn="0" w:lastRowFirstColumn="0" w:lastRowLastColumn="0"/>
+              <w:rPr>
+                <w:rFonts w:cstheme="minorHAnsi"/>
+                <w:sz w:val="22"/>
+                <w:szCs w:val="22"/>
+              </w:rPr>
+            </w:pPr>
+            <w:r>
+              <w:rPr>
+                <w:rFonts w:cstheme="minorHAnsi"/>
+                <w:sz w:val="22"/>
+                <w:szCs w:val="22"/>
+              </w:rPr>
+              <w:t xml:space="preserve">0 = menys probabilitat d'atac cardíac </w:t>
+            </w:r>
+            <w:r>
+              <w:rPr>
+                <w:rFonts w:cstheme="minorHAnsi"/>
+                <w:sz w:val="22"/>
+                <w:szCs w:val="22"/>
+              </w:rPr>
+              <w:br/>
+              <w:t>1 = més probabilitat d'atac cardíac</w:t>
+            </w:r>
+          </w:p>
+        </w:tc>
+      </w:tr>
+    </w:tbl>
+    <w:p/>
+    <w:p>
+      <w:pPr>
         <w:pStyle w:val="Ttulo1"/>
       </w:pPr>
       <w:r>
@@ -1157,6 +2984,47 @@
     </w:p>
     <w:p/>
     <w:p>
+      <w:r>
+        <w:t xml:space="preserve">Per a la realització d’aquesta practica es contempla la utilització del </w:t>
+      </w:r>
+      <w:proofErr w:type="spellStart"/>
+      <w:r>
+        <w:rPr>
+          <w:i/>
+          <w:iCs/>
+        </w:rPr>
+        <w:t>dataset</w:t>
+      </w:r>
+      <w:proofErr w:type="spellEnd"/>
+      <w:r>
+        <w:rPr>
+          <w:i/>
+          <w:iCs/>
+        </w:rPr>
+        <w:t xml:space="preserve"> </w:t>
+      </w:r>
+      <w:r>
+        <w:t xml:space="preserve">complet amb l’objectiu de </w:t>
+      </w:r>
+      <w:r>
+        <w:t>fer-ne un anàlisis i implementar un model de regressió logística.</w:t>
+      </w:r>
+    </w:p>
+    <w:p>
+      <w:r>
+        <w:t xml:space="preserve">De l’estudi del model de regressió logística se’n descarta la variable </w:t>
+      </w:r>
+      <w:r>
+        <w:t>fbs</w:t>
+      </w:r>
+      <w:r>
+        <w:t xml:space="preserve"> per considerar-se insignificant amb un nivell de significació per sota del 95%.</w:t>
+      </w:r>
+      <w:r>
+        <w:t xml:space="preserve"> </w:t>
+      </w:r>
+    </w:p>
+    <w:p>
       <w:pPr>
         <w:pStyle w:val="Ttulo1"/>
       </w:pPr>
@@ -1181,6 +3049,9 @@
     <w:p>
       <w:pPr>
         <w:pStyle w:val="Ttulo1"/>
+        <w:rPr>
+          <w:u w:val="single"/>
+        </w:rPr>
       </w:pPr>
       <w:r>
         <w:t>Representació dels resultats</w:t>
@@ -1342,7 +3213,10 @@
               <w:jc w:val="center"/>
             </w:pPr>
             <w:r>
-              <w:t>Redacció de les respotes</w:t>
+              <w:t xml:space="preserve">Redacció de les </w:t>
+            </w:r>
+            <w:r>
+              <w:t>respostes</w:t>
             </w:r>
           </w:p>
         </w:tc>
@@ -1396,7 +3270,10 @@
               <w:jc w:val="center"/>
             </w:pPr>
             <w:r>
-              <w:t>Participació al video</w:t>
+              <w:t xml:space="preserve">Participació al </w:t>
+            </w:r>
+            <w:r>
+              <w:t>vídeo</w:t>
             </w:r>
           </w:p>
         </w:tc>
@@ -2134,6 +4011,9 @@
     <w:name w:val="Normal"/>
     <w:qFormat/>
     <w:rsid w:val="0088686F"/>
+    <w:rPr>
+      <w:lang w:val="ca-ES"/>
+    </w:rPr>
   </w:style>
   <w:style w:type="paragraph" w:styleId="Ttulo1">
     <w:name w:val="heading 1"/>
@@ -2865,6 +4745,173 @@
       <w:spacing w:after="100"/>
     </w:pPr>
   </w:style>
+  <w:style w:type="character" w:customStyle="1" w:styleId="sc-itonen">
+    <w:name w:val="sc-itonen"/>
+    <w:basedOn w:val="Fuentedeprrafopredeter"/>
+    <w:rsid w:val="008E64F1"/>
+  </w:style>
+  <w:style w:type="paragraph" w:customStyle="1" w:styleId="sc-giccdi">
+    <w:name w:val="sc-giccdi"/>
+    <w:basedOn w:val="Normal"/>
+    <w:rsid w:val="008E64F1"/>
+    <w:pPr>
+      <w:spacing w:before="100" w:beforeAutospacing="1" w:after="100" w:afterAutospacing="1" w:line="240" w:lineRule="auto"/>
+    </w:pPr>
+    <w:rPr>
+      <w:rFonts w:ascii="Times New Roman" w:eastAsia="Times New Roman" w:hAnsi="Times New Roman" w:cs="Times New Roman"/>
+      <w:sz w:val="24"/>
+      <w:szCs w:val="24"/>
+      <w:lang w:eastAsia="ca-ES"/>
+    </w:rPr>
+  </w:style>
+  <w:style w:type="table" w:styleId="Tabladelista4-nfasis6">
+    <w:name w:val="List Table 4 Accent 6"/>
+    <w:basedOn w:val="Tablanormal"/>
+    <w:uiPriority w:val="49"/>
+    <w:rsid w:val="00FA3E43"/>
+    <w:pPr>
+      <w:spacing w:after="0" w:line="240" w:lineRule="auto"/>
+    </w:pPr>
+    <w:tblPr>
+      <w:tblStyleRowBandSize w:val="1"/>
+      <w:tblStyleColBandSize w:val="1"/>
+      <w:tblBorders>
+        <w:top w:val="single" w:sz="4" w:space="0" w:color="A8D08D" w:themeColor="accent6" w:themeTint="99"/>
+        <w:left w:val="single" w:sz="4" w:space="0" w:color="A8D08D" w:themeColor="accent6" w:themeTint="99"/>
+        <w:bottom w:val="single" w:sz="4" w:space="0" w:color="A8D08D" w:themeColor="accent6" w:themeTint="99"/>
+        <w:right w:val="single" w:sz="4" w:space="0" w:color="A8D08D" w:themeColor="accent6" w:themeTint="99"/>
+        <w:insideH w:val="single" w:sz="4" w:space="0" w:color="A8D08D" w:themeColor="accent6" w:themeTint="99"/>
+      </w:tblBorders>
+    </w:tblPr>
+    <w:tblStylePr w:type="firstRow">
+      <w:rPr>
+        <w:b/>
+        <w:bCs/>
+        <w:color w:val="FFFFFF" w:themeColor="background1"/>
+      </w:rPr>
+      <w:tblPr/>
+      <w:tcPr>
+        <w:tcBorders>
+          <w:top w:val="single" w:sz="4" w:space="0" w:color="70AD47" w:themeColor="accent6"/>
+          <w:left w:val="single" w:sz="4" w:space="0" w:color="70AD47" w:themeColor="accent6"/>
+          <w:bottom w:val="single" w:sz="4" w:space="0" w:color="70AD47" w:themeColor="accent6"/>
+          <w:right w:val="single" w:sz="4" w:space="0" w:color="70AD47" w:themeColor="accent6"/>
+          <w:insideH w:val="nil"/>
+        </w:tcBorders>
+        <w:shd w:val="clear" w:color="auto" w:fill="70AD47" w:themeFill="accent6"/>
+      </w:tcPr>
+    </w:tblStylePr>
+    <w:tblStylePr w:type="lastRow">
+      <w:rPr>
+        <w:b/>
+        <w:bCs/>
+      </w:rPr>
+      <w:tblPr/>
+      <w:tcPr>
+        <w:tcBorders>
+          <w:top w:val="double" w:sz="4" w:space="0" w:color="A8D08D" w:themeColor="accent6" w:themeTint="99"/>
+        </w:tcBorders>
+      </w:tcPr>
+    </w:tblStylePr>
+    <w:tblStylePr w:type="firstCol">
+      <w:rPr>
+        <w:b/>
+        <w:bCs/>
+      </w:rPr>
+    </w:tblStylePr>
+    <w:tblStylePr w:type="lastCol">
+      <w:rPr>
+        <w:b/>
+        <w:bCs/>
+      </w:rPr>
+    </w:tblStylePr>
+    <w:tblStylePr w:type="band1Vert">
+      <w:tblPr/>
+      <w:tcPr>
+        <w:shd w:val="clear" w:color="auto" w:fill="E2EFD9" w:themeFill="accent6" w:themeFillTint="33"/>
+      </w:tcPr>
+    </w:tblStylePr>
+    <w:tblStylePr w:type="band1Horz">
+      <w:tblPr/>
+      <w:tcPr>
+        <w:shd w:val="clear" w:color="auto" w:fill="E2EFD9" w:themeFill="accent6" w:themeFillTint="33"/>
+      </w:tcPr>
+    </w:tblStylePr>
+  </w:style>
+  <w:style w:type="table" w:styleId="Tabladelista4-nfasis5">
+    <w:name w:val="List Table 4 Accent 5"/>
+    <w:basedOn w:val="Tablanormal"/>
+    <w:uiPriority w:val="49"/>
+    <w:rsid w:val="00FA3E43"/>
+    <w:pPr>
+      <w:spacing w:after="0" w:line="240" w:lineRule="auto"/>
+    </w:pPr>
+    <w:tblPr>
+      <w:tblStyleRowBandSize w:val="1"/>
+      <w:tblStyleColBandSize w:val="1"/>
+      <w:tblBorders>
+        <w:top w:val="single" w:sz="4" w:space="0" w:color="9CC2E5" w:themeColor="accent5" w:themeTint="99"/>
+        <w:left w:val="single" w:sz="4" w:space="0" w:color="9CC2E5" w:themeColor="accent5" w:themeTint="99"/>
+        <w:bottom w:val="single" w:sz="4" w:space="0" w:color="9CC2E5" w:themeColor="accent5" w:themeTint="99"/>
+        <w:right w:val="single" w:sz="4" w:space="0" w:color="9CC2E5" w:themeColor="accent5" w:themeTint="99"/>
+        <w:insideH w:val="single" w:sz="4" w:space="0" w:color="9CC2E5" w:themeColor="accent5" w:themeTint="99"/>
+      </w:tblBorders>
+    </w:tblPr>
+    <w:tblStylePr w:type="firstRow">
+      <w:rPr>
+        <w:b/>
+        <w:bCs/>
+        <w:color w:val="FFFFFF" w:themeColor="background1"/>
+      </w:rPr>
+      <w:tblPr/>
+      <w:tcPr>
+        <w:tcBorders>
+          <w:top w:val="single" w:sz="4" w:space="0" w:color="5B9BD5" w:themeColor="accent5"/>
+          <w:left w:val="single" w:sz="4" w:space="0" w:color="5B9BD5" w:themeColor="accent5"/>
+          <w:bottom w:val="single" w:sz="4" w:space="0" w:color="5B9BD5" w:themeColor="accent5"/>
+          <w:right w:val="single" w:sz="4" w:space="0" w:color="5B9BD5" w:themeColor="accent5"/>
+          <w:insideH w:val="nil"/>
+        </w:tcBorders>
+        <w:shd w:val="clear" w:color="auto" w:fill="5B9BD5" w:themeFill="accent5"/>
+      </w:tcPr>
+    </w:tblStylePr>
+    <w:tblStylePr w:type="lastRow">
+      <w:rPr>
+        <w:b/>
+        <w:bCs/>
+      </w:rPr>
+      <w:tblPr/>
+      <w:tcPr>
+        <w:tcBorders>
+          <w:top w:val="double" w:sz="4" w:space="0" w:color="9CC2E5" w:themeColor="accent5" w:themeTint="99"/>
+        </w:tcBorders>
+      </w:tcPr>
+    </w:tblStylePr>
+    <w:tblStylePr w:type="firstCol">
+      <w:rPr>
+        <w:b/>
+        <w:bCs/>
+      </w:rPr>
+    </w:tblStylePr>
+    <w:tblStylePr w:type="lastCol">
+      <w:rPr>
+        <w:b/>
+        <w:bCs/>
+      </w:rPr>
+    </w:tblStylePr>
+    <w:tblStylePr w:type="band1Vert">
+      <w:tblPr/>
+      <w:tcPr>
+        <w:shd w:val="clear" w:color="auto" w:fill="DEEAF6" w:themeFill="accent5" w:themeFillTint="33"/>
+      </w:tcPr>
+    </w:tblStylePr>
+    <w:tblStylePr w:type="band1Horz">
+      <w:tblPr/>
+      <w:tcPr>
+        <w:shd w:val="clear" w:color="auto" w:fill="DEEAF6" w:themeFill="accent5" w:themeFillTint="33"/>
+      </w:tcPr>
+    </w:tblStylePr>
+  </w:style>
 </w:styles>
 </file>
 

</xml_diff>

<commit_message>
Conclusions, neteja rmd, etc
</commit_message>
<xml_diff>
--- a/Pràctica 2.docx
+++ b/Pràctica 2.docx
@@ -1443,11 +1443,6 @@
     </w:p>
     <w:p/>
     <w:p/>
-    <w:p>
-      <w:pPr>
-        <w:pStyle w:val="Ttulo1"/>
-      </w:pPr>
-    </w:p>
     <w:p/>
     <w:p>
       <w:pPr>
@@ -3188,7 +3183,7 @@
                 <w:sz w:val="22"/>
                 <w:szCs w:val="22"/>
               </w:rPr>
-              <w:t>arteries</w:t>
+              <w:t xml:space="preserve">vasos </w:t>
             </w:r>
             <w:r>
               <w:rPr>
@@ -3228,7 +3223,6 @@
                 <w:szCs w:val="22"/>
                 <w:lang w:eastAsia="ca-ES"/>
               </w:rPr>
-              <w:lastRenderedPageBreak/>
               <w:t>thall</w:t>
             </w:r>
             <w:proofErr w:type="spellEnd"/>
@@ -3446,15 +3440,86 @@
     </w:p>
     <w:p>
       <w:r>
-        <w:t xml:space="preserve">De l’estudi del model de regressió logística se’n descarta la variable </w:t>
+        <w:t>Posteriorment d</w:t>
+      </w:r>
+      <w:r>
+        <w:t>e l’estudi del model de regressió logística se’n descart</w:t>
+      </w:r>
+      <w:r>
+        <w:t xml:space="preserve">en </w:t>
+      </w:r>
+      <w:r>
+        <w:t>l</w:t>
+      </w:r>
+      <w:r>
+        <w:t>es</w:t>
+      </w:r>
+      <w:r>
+        <w:t xml:space="preserve"> variable</w:t>
+      </w:r>
+      <w:r>
+        <w:t>s</w:t>
+      </w:r>
+      <w:r>
+        <w:t xml:space="preserve"> </w:t>
       </w:r>
       <w:proofErr w:type="spellStart"/>
       <w:r>
+        <w:t>age</w:t>
+      </w:r>
+      <w:proofErr w:type="spellEnd"/>
+      <w:r>
+        <w:t>,</w:t>
+      </w:r>
+      <w:r>
+        <w:t xml:space="preserve"> </w:t>
+      </w:r>
+      <w:proofErr w:type="spellStart"/>
+      <w:r>
+        <w:t>trtbps</w:t>
+      </w:r>
+      <w:proofErr w:type="spellEnd"/>
+      <w:r>
+        <w:t xml:space="preserve">, </w:t>
+      </w:r>
+      <w:proofErr w:type="spellStart"/>
+      <w:r>
         <w:t>fbs</w:t>
       </w:r>
       <w:proofErr w:type="spellEnd"/>
       <w:r>
-        <w:t xml:space="preserve"> per considerar-se insignificant amb un nivell de significació per sota del 95%.</w:t>
+        <w:t xml:space="preserve">, </w:t>
+      </w:r>
+      <w:proofErr w:type="spellStart"/>
+      <w:r>
+        <w:t>restecg</w:t>
+      </w:r>
+      <w:proofErr w:type="spellEnd"/>
+      <w:r>
+        <w:t xml:space="preserve"> i </w:t>
+      </w:r>
+      <w:proofErr w:type="spellStart"/>
+      <w:r>
+        <w:t>oldpeak</w:t>
+      </w:r>
+      <w:r>
+        <w:t>per</w:t>
+      </w:r>
+      <w:proofErr w:type="spellEnd"/>
+      <w:r>
+        <w:t xml:space="preserve"> considerar-se insignificant</w:t>
+      </w:r>
+      <w:r>
+        <w:t>s</w:t>
+      </w:r>
+      <w:r>
+        <w:t xml:space="preserve"> amb un nivell de significació per sota del 9</w:t>
+      </w:r>
+      <w:r>
+        <w:t>0</w:t>
+      </w:r>
+      <w:r>
+        <w:t>%.</w:t>
       </w:r>
       <w:r>
         <w:t xml:space="preserve"> </w:t>
@@ -3473,94 +3538,42 @@
     <w:p/>
     <w:p>
       <w:r>
-        <w:t>El que s’ha realitzat per a la neteja de les dades ha estat fer comprovacions sobre tot el conjunt de dades, tenint en compte si hi havia espais en blanc en les observacions o valors NA. El que s’ha vist és que les dades son consistents i no tenen valors perduts.</w:t>
-      </w:r>
-    </w:p>
-    <w:p>
-      <w:r>
-        <w:t xml:space="preserve">D’altra banda sí que podem afirmar que el conjunt de dades conté valors atípics. </w:t>
-      </w:r>
-    </w:p>
-    <w:p>
-      <w:r>
-        <w:t xml:space="preserve">De les variables que més valors atípics contenien, el que s’ha fet és identificar-los i tractar-los utilitzant la funció </w:t>
+        <w:t>Per</w:t>
+      </w:r>
+      <w:r>
+        <w:t xml:space="preserve"> a la neteja de les dades </w:t>
+      </w:r>
+      <w:r>
+        <w:t>s’han</w:t>
+      </w:r>
+      <w:r>
+        <w:t xml:space="preserve"> fer comprovacions sobre tot el conjunt de dades, tenint en compte si hi havia espais en blanc o valors </w:t>
       </w:r>
       <w:proofErr w:type="spellStart"/>
       <w:r>
-        <w:t>kNN</w:t>
+        <w:t>Nulls</w:t>
       </w:r>
       <w:proofErr w:type="spellEnd"/>
       <w:r>
-        <w:t xml:space="preserve"> de R, la qual utilitza l’algorisme K-</w:t>
-      </w:r>
-      <w:proofErr w:type="spellStart"/>
-      <w:r>
-        <w:t>nearest</w:t>
-      </w:r>
-      <w:proofErr w:type="spellEnd"/>
+        <w:t>.</w:t>
+      </w:r>
+      <w:r>
+        <w:t xml:space="preserve"> Addicionalment s’ha passat les variables categòriques a factors i se n’ha visualitzat la distribució per detectar-ne valors atípics.</w:t>
+      </w:r>
       <w:r>
         <w:t xml:space="preserve"> </w:t>
       </w:r>
-      <w:proofErr w:type="spellStart"/>
-      <w:r>
-        <w:t>neighbours</w:t>
-      </w:r>
-      <w:proofErr w:type="spellEnd"/>
-      <w:r>
-        <w:t xml:space="preserve"> per reomplir amb valors que tinguin sentit les observacions que son </w:t>
-      </w:r>
-      <w:proofErr w:type="spellStart"/>
-      <w:r>
-        <w:t>outliers</w:t>
-      </w:r>
-      <w:proofErr w:type="spellEnd"/>
-      <w:r>
-        <w:t>.</w:t>
-      </w:r>
-    </w:p>
-    <w:p>
-      <w:pPr>
-        <w:pStyle w:val="Ttulo1"/>
-      </w:pPr>
-      <w:bookmarkStart w:id="3" w:name="_Toc124333007"/>
-      <w:r>
-        <w:t>Anàlisi de les dades</w:t>
-      </w:r>
-      <w:bookmarkEnd w:id="3"/>
-    </w:p>
-    <w:p/>
-    <w:p>
-      <w:pPr>
-        <w:pStyle w:val="Ttulo2"/>
-      </w:pPr>
-      <w:bookmarkStart w:id="4" w:name="_Toc124333008"/>
-      <w:r>
-        <w:t>Anàlisi visual</w:t>
-      </w:r>
-      <w:bookmarkEnd w:id="4"/>
-    </w:p>
-    <w:p/>
-    <w:p>
-      <w:r>
-        <w:t>En primer lloc el que s’ha fet és fer un anàlisi visual per comprendre com son i com estan relacionades les dades entre si.</w:t>
-      </w:r>
-      <w:r>
-        <w:t xml:space="preserve"> Per això s’han creat un conjunt de diagrames que faciliten aquesta comprensió. </w:t>
-      </w:r>
-    </w:p>
-    <w:p>
-      <w:r>
-        <w:t xml:space="preserve">En primer lloc s’han creat diagrames de sectors, que representen el percentatge d’homes i dones de tot el conjunt de dades, el qual son un 68% homes i 32% dones, </w:t>
-      </w:r>
-    </w:p>
-    <w:p>
-      <w:r>
-        <w:lastRenderedPageBreak/>
+    </w:p>
+    <w:p>
+      <w:r>
+        <w:rPr>
+          <w:noProof/>
+        </w:rPr>
         <w:drawing>
-          <wp:inline distT="0" distB="0" distL="0" distR="0" wp14:anchorId="6D8334D7" wp14:editId="1E0F045E">
-            <wp:extent cx="3380013" cy="2686050"/>
+          <wp:inline distT="0" distB="0" distL="0" distR="0" wp14:anchorId="0FA33357" wp14:editId="63DBD40E">
+            <wp:extent cx="5400040" cy="3856990"/>
             <wp:effectExtent l="0" t="0" r="0" b="0"/>
-            <wp:docPr id="1" name="Imagen 1" descr="Gráfico, Gráfico circular&#10;&#10;Descripción generada automáticamente"/>
+            <wp:docPr id="15" name="Imagen 15"/>
             <wp:cNvGraphicFramePr>
               <a:graphicFrameLocks xmlns:a="http://schemas.openxmlformats.org/drawingml/2006/main" noChangeAspect="1"/>
             </wp:cNvGraphicFramePr>
@@ -3568,23 +3581,36 @@
               <a:graphicData uri="http://schemas.openxmlformats.org/drawingml/2006/picture">
                 <pic:pic xmlns:pic="http://schemas.openxmlformats.org/drawingml/2006/picture">
                   <pic:nvPicPr>
-                    <pic:cNvPr id="1" name="Imagen 1" descr="Gráfico, Gráfico circular&#10;&#10;Descripción generada automáticamente"/>
-                    <pic:cNvPicPr/>
+                    <pic:cNvPr id="0" name="Picture 13"/>
+                    <pic:cNvPicPr>
+                      <a:picLocks noChangeAspect="1" noChangeArrowheads="1"/>
+                    </pic:cNvPicPr>
                   </pic:nvPicPr>
                   <pic:blipFill>
-                    <a:blip r:embed="rId8"/>
+                    <a:blip r:embed="rId8" cstate="print">
+                      <a:extLst>
+                        <a:ext uri="{28A0092B-C50C-407E-A947-70E740481C1C}">
+                          <a14:useLocalDpi xmlns:a14="http://schemas.microsoft.com/office/drawing/2010/main" val="0"/>
+                        </a:ext>
+                      </a:extLst>
+                    </a:blip>
+                    <a:srcRect/>
                     <a:stretch>
                       <a:fillRect/>
                     </a:stretch>
                   </pic:blipFill>
-                  <pic:spPr>
+                  <pic:spPr bwMode="auto">
                     <a:xfrm>
                       <a:off x="0" y="0"/>
-                      <a:ext cx="3408140" cy="2708402"/>
+                      <a:ext cx="5400040" cy="3856990"/>
                     </a:xfrm>
                     <a:prstGeom prst="rect">
                       <a:avLst/>
                     </a:prstGeom>
+                    <a:noFill/>
+                    <a:ln>
+                      <a:noFill/>
+                    </a:ln>
                   </pic:spPr>
                 </pic:pic>
               </a:graphicData>
@@ -3595,19 +3621,14 @@
     </w:p>
     <w:p>
       <w:r>
-        <w:t xml:space="preserve">un en funció </w:t>
-      </w:r>
-      <w:r>
-        <w:t>del percentatge de pacients segons el risc d’infart, el qual determina que un 54% del pacients tenen probabilitats altes de patir un infart i el 46% baixes.</w:t>
-      </w:r>
-    </w:p>
-    <w:p>
-      <w:r>
+        <w:rPr>
+          <w:noProof/>
+        </w:rPr>
         <w:drawing>
-          <wp:inline distT="0" distB="0" distL="0" distR="0" wp14:anchorId="1A6C63B9" wp14:editId="4B3A82A1">
-            <wp:extent cx="3915321" cy="2810267"/>
-            <wp:effectExtent l="0" t="0" r="9525" b="9525"/>
-            <wp:docPr id="2" name="Imagen 2" descr="Gráfico, Gráfico circular&#10;&#10;Descripción generada automáticamente"/>
+          <wp:inline distT="0" distB="0" distL="0" distR="0" wp14:anchorId="1404B0A6" wp14:editId="4CF0A63D">
+            <wp:extent cx="5400040" cy="3856990"/>
+            <wp:effectExtent l="0" t="0" r="0" b="0"/>
+            <wp:docPr id="16" name="Imagen 16"/>
             <wp:cNvGraphicFramePr>
               <a:graphicFrameLocks xmlns:a="http://schemas.openxmlformats.org/drawingml/2006/main" noChangeAspect="1"/>
             </wp:cNvGraphicFramePr>
@@ -3615,23 +3636,36 @@
               <a:graphicData uri="http://schemas.openxmlformats.org/drawingml/2006/picture">
                 <pic:pic xmlns:pic="http://schemas.openxmlformats.org/drawingml/2006/picture">
                   <pic:nvPicPr>
-                    <pic:cNvPr id="2" name="Imagen 2" descr="Gráfico, Gráfico circular&#10;&#10;Descripción generada automáticamente"/>
-                    <pic:cNvPicPr/>
+                    <pic:cNvPr id="0" name="Picture 15"/>
+                    <pic:cNvPicPr>
+                      <a:picLocks noChangeAspect="1" noChangeArrowheads="1"/>
+                    </pic:cNvPicPr>
                   </pic:nvPicPr>
                   <pic:blipFill>
-                    <a:blip r:embed="rId9"/>
+                    <a:blip r:embed="rId9" cstate="print">
+                      <a:extLst>
+                        <a:ext uri="{28A0092B-C50C-407E-A947-70E740481C1C}">
+                          <a14:useLocalDpi xmlns:a14="http://schemas.microsoft.com/office/drawing/2010/main" val="0"/>
+                        </a:ext>
+                      </a:extLst>
+                    </a:blip>
+                    <a:srcRect/>
                     <a:stretch>
                       <a:fillRect/>
                     </a:stretch>
                   </pic:blipFill>
-                  <pic:spPr>
+                  <pic:spPr bwMode="auto">
                     <a:xfrm>
                       <a:off x="0" y="0"/>
-                      <a:ext cx="3915321" cy="2810267"/>
+                      <a:ext cx="5400040" cy="3856990"/>
                     </a:xfrm>
                     <a:prstGeom prst="rect">
                       <a:avLst/>
                     </a:prstGeom>
+                    <a:noFill/>
+                    <a:ln>
+                      <a:noFill/>
+                    </a:ln>
                   </pic:spPr>
                 </pic:pic>
               </a:graphicData>
@@ -3642,6 +3676,273 @@
     </w:p>
     <w:p>
       <w:r>
+        <w:rPr>
+          <w:noProof/>
+        </w:rPr>
+        <w:drawing>
+          <wp:inline distT="0" distB="0" distL="0" distR="0" wp14:anchorId="1C2CF627" wp14:editId="3E8BD98C">
+            <wp:extent cx="5400040" cy="3856990"/>
+            <wp:effectExtent l="0" t="0" r="0" b="0"/>
+            <wp:docPr id="17" name="Imagen 17"/>
+            <wp:cNvGraphicFramePr>
+              <a:graphicFrameLocks xmlns:a="http://schemas.openxmlformats.org/drawingml/2006/main" noChangeAspect="1"/>
+            </wp:cNvGraphicFramePr>
+            <a:graphic xmlns:a="http://schemas.openxmlformats.org/drawingml/2006/main">
+              <a:graphicData uri="http://schemas.openxmlformats.org/drawingml/2006/picture">
+                <pic:pic xmlns:pic="http://schemas.openxmlformats.org/drawingml/2006/picture">
+                  <pic:nvPicPr>
+                    <pic:cNvPr id="0" name="Picture 17"/>
+                    <pic:cNvPicPr>
+                      <a:picLocks noChangeAspect="1" noChangeArrowheads="1"/>
+                    </pic:cNvPicPr>
+                  </pic:nvPicPr>
+                  <pic:blipFill>
+                    <a:blip r:embed="rId10" cstate="print">
+                      <a:extLst>
+                        <a:ext uri="{28A0092B-C50C-407E-A947-70E740481C1C}">
+                          <a14:useLocalDpi xmlns:a14="http://schemas.microsoft.com/office/drawing/2010/main" val="0"/>
+                        </a:ext>
+                      </a:extLst>
+                    </a:blip>
+                    <a:srcRect/>
+                    <a:stretch>
+                      <a:fillRect/>
+                    </a:stretch>
+                  </pic:blipFill>
+                  <pic:spPr bwMode="auto">
+                    <a:xfrm>
+                      <a:off x="0" y="0"/>
+                      <a:ext cx="5400040" cy="3856990"/>
+                    </a:xfrm>
+                    <a:prstGeom prst="rect">
+                      <a:avLst/>
+                    </a:prstGeom>
+                    <a:noFill/>
+                    <a:ln>
+                      <a:noFill/>
+                    </a:ln>
+                  </pic:spPr>
+                </pic:pic>
+              </a:graphicData>
+            </a:graphic>
+          </wp:inline>
+        </w:drawing>
+      </w:r>
+    </w:p>
+    <w:p>
+      <w:r>
+        <w:rPr>
+          <w:noProof/>
+        </w:rPr>
+        <w:drawing>
+          <wp:inline distT="0" distB="0" distL="0" distR="0" wp14:anchorId="7F715A96" wp14:editId="04957EBE">
+            <wp:extent cx="5391150" cy="1666875"/>
+            <wp:effectExtent l="0" t="0" r="0" b="9525"/>
+            <wp:docPr id="19" name="Imagen 19"/>
+            <wp:cNvGraphicFramePr>
+              <a:graphicFrameLocks xmlns:a="http://schemas.openxmlformats.org/drawingml/2006/main" noChangeAspect="1"/>
+            </wp:cNvGraphicFramePr>
+            <a:graphic xmlns:a="http://schemas.openxmlformats.org/drawingml/2006/main">
+              <a:graphicData uri="http://schemas.openxmlformats.org/drawingml/2006/picture">
+                <pic:pic xmlns:pic="http://schemas.openxmlformats.org/drawingml/2006/picture">
+                  <pic:nvPicPr>
+                    <pic:cNvPr id="0" name="Picture 21"/>
+                    <pic:cNvPicPr>
+                      <a:picLocks noChangeAspect="1" noChangeArrowheads="1"/>
+                    </pic:cNvPicPr>
+                  </pic:nvPicPr>
+                  <pic:blipFill>
+                    <a:blip r:embed="rId11" cstate="print">
+                      <a:extLst>
+                        <a:ext uri="{28A0092B-C50C-407E-A947-70E740481C1C}">
+                          <a14:useLocalDpi xmlns:a14="http://schemas.microsoft.com/office/drawing/2010/main" val="0"/>
+                        </a:ext>
+                      </a:extLst>
+                    </a:blip>
+                    <a:srcRect/>
+                    <a:stretch>
+                      <a:fillRect/>
+                    </a:stretch>
+                  </pic:blipFill>
+                  <pic:spPr bwMode="auto">
+                    <a:xfrm>
+                      <a:off x="0" y="0"/>
+                      <a:ext cx="5391150" cy="1666875"/>
+                    </a:xfrm>
+                    <a:prstGeom prst="rect">
+                      <a:avLst/>
+                    </a:prstGeom>
+                    <a:noFill/>
+                    <a:ln>
+                      <a:noFill/>
+                    </a:ln>
+                  </pic:spPr>
+                </pic:pic>
+              </a:graphicData>
+            </a:graphic>
+          </wp:inline>
+        </w:drawing>
+      </w:r>
+    </w:p>
+    <w:p>
+      <w:r>
+        <w:t xml:space="preserve">Seguidament, per cada variable continua  amb valors atípics se’n eliminen els valors i s’imputen utilitzant l’algoritme </w:t>
+      </w:r>
+      <w:proofErr w:type="spellStart"/>
+      <w:r>
+        <w:t>kNN</w:t>
+      </w:r>
+      <w:proofErr w:type="spellEnd"/>
+      <w:r>
+        <w:t xml:space="preserve"> amb una k de 5. Per les variables </w:t>
+      </w:r>
+      <w:r>
+        <w:t xml:space="preserve">categòriques </w:t>
+      </w:r>
+      <w:proofErr w:type="spellStart"/>
+      <w:r>
+        <w:t>thall</w:t>
+      </w:r>
+      <w:proofErr w:type="spellEnd"/>
+      <w:r>
+        <w:t xml:space="preserve"> i </w:t>
+      </w:r>
+      <w:proofErr w:type="spellStart"/>
+      <w:r>
+        <w:t>caa</w:t>
+      </w:r>
+      <w:proofErr w:type="spellEnd"/>
+      <w:r>
+        <w:t xml:space="preserve"> s’imputen els valors atípics manualment.</w:t>
+      </w:r>
+    </w:p>
+    <w:p>
+      <w:pPr>
+        <w:pStyle w:val="Ttulo1"/>
+      </w:pPr>
+      <w:bookmarkStart w:id="3" w:name="_Toc124333007"/>
+      <w:r>
+        <w:t>Anàlisi de les dades</w:t>
+      </w:r>
+      <w:bookmarkEnd w:id="3"/>
+    </w:p>
+    <w:p/>
+    <w:p>
+      <w:pPr>
+        <w:pStyle w:val="Ttulo2"/>
+      </w:pPr>
+      <w:bookmarkStart w:id="4" w:name="_Toc124333008"/>
+      <w:r>
+        <w:t>Anàlisi visual</w:t>
+      </w:r>
+      <w:bookmarkEnd w:id="4"/>
+    </w:p>
+    <w:p>
+      <w:r>
+        <w:t>En primer lloc el que s’ha fet és fer un anàlisi visual per comprendre com son i com estan relacionades les dades entre si.</w:t>
+      </w:r>
+      <w:r>
+        <w:t xml:space="preserve"> Per això s’han creat un conjunt de diagrames que faciliten aquesta comprensió. </w:t>
+      </w:r>
+    </w:p>
+    <w:p>
+      <w:r>
+        <w:t xml:space="preserve">En primer lloc s’han creat diagrames de sectors </w:t>
+      </w:r>
+      <w:r>
+        <w:t>de la distribució de les observacions segons sexe i risc de infart. Les dades estan compostes de un</w:t>
+      </w:r>
+      <w:r>
+        <w:t xml:space="preserve"> 68% homes</w:t>
+      </w:r>
+      <w:r>
+        <w:t xml:space="preserve"> i un</w:t>
+      </w:r>
+      <w:r>
+        <w:t xml:space="preserve"> 32% dones</w:t>
+      </w:r>
+      <w:r>
+        <w:t>, addicionalment un</w:t>
+      </w:r>
+      <w:r>
+        <w:t xml:space="preserve"> 54% del pacients </w:t>
+      </w:r>
+      <w:r>
+        <w:t>tenen</w:t>
+      </w:r>
+      <w:r>
+        <w:t xml:space="preserve"> probabilitats altes </w:t>
+      </w:r>
+      <w:r>
+        <w:t xml:space="preserve">probabilitats </w:t>
+      </w:r>
+      <w:r>
+        <w:t xml:space="preserve">de patir un infart i </w:t>
+      </w:r>
+      <w:r>
+        <w:t>un</w:t>
+      </w:r>
+      <w:r>
+        <w:t xml:space="preserve"> 46% baixes.</w:t>
+      </w:r>
+    </w:p>
+    <w:p>
+      <w:r>
+        <w:rPr>
+          <w:noProof/>
+        </w:rPr>
+        <w:drawing>
+          <wp:inline distT="0" distB="0" distL="0" distR="0" wp14:anchorId="203971FB" wp14:editId="49E8BA0A">
+            <wp:extent cx="5303520" cy="2651760"/>
+            <wp:effectExtent l="0" t="0" r="0" b="0"/>
+            <wp:docPr id="20" name="Imagen 20"/>
+            <wp:cNvGraphicFramePr>
+              <a:graphicFrameLocks xmlns:a="http://schemas.openxmlformats.org/drawingml/2006/main" noChangeAspect="1"/>
+            </wp:cNvGraphicFramePr>
+            <a:graphic xmlns:a="http://schemas.openxmlformats.org/drawingml/2006/main">
+              <a:graphicData uri="http://schemas.openxmlformats.org/drawingml/2006/picture">
+                <pic:pic xmlns:pic="http://schemas.openxmlformats.org/drawingml/2006/picture">
+                  <pic:nvPicPr>
+                    <pic:cNvPr id="0" name="Picture 22"/>
+                    <pic:cNvPicPr>
+                      <a:picLocks noChangeAspect="1" noChangeArrowheads="1"/>
+                    </pic:cNvPicPr>
+                  </pic:nvPicPr>
+                  <pic:blipFill>
+                    <a:blip r:embed="rId12">
+                      <a:extLst>
+                        <a:ext uri="{28A0092B-C50C-407E-A947-70E740481C1C}">
+                          <a14:useLocalDpi xmlns:a14="http://schemas.microsoft.com/office/drawing/2010/main" val="0"/>
+                        </a:ext>
+                      </a:extLst>
+                    </a:blip>
+                    <a:srcRect/>
+                    <a:stretch>
+                      <a:fillRect/>
+                    </a:stretch>
+                  </pic:blipFill>
+                  <pic:spPr bwMode="auto">
+                    <a:xfrm>
+                      <a:off x="0" y="0"/>
+                      <a:ext cx="5303520" cy="2651760"/>
+                    </a:xfrm>
+                    <a:prstGeom prst="rect">
+                      <a:avLst/>
+                    </a:prstGeom>
+                    <a:noFill/>
+                    <a:ln>
+                      <a:noFill/>
+                    </a:ln>
+                  </pic:spPr>
+                </pic:pic>
+              </a:graphicData>
+            </a:graphic>
+          </wp:inline>
+        </w:drawing>
+      </w:r>
+    </w:p>
+    <w:p>
+      <w:r>
         <w:t xml:space="preserve">En segon lloc, s’han creat diagrames de barres per veure com es distribueixen les dades. </w:t>
       </w:r>
       <w:r>
@@ -3650,7 +3951,9 @@
     </w:p>
     <w:p>
       <w:r>
-        <w:lastRenderedPageBreak/>
+        <w:rPr>
+          <w:noProof/>
+        </w:rPr>
         <w:drawing>
           <wp:inline distT="0" distB="0" distL="0" distR="0" wp14:anchorId="340629F1" wp14:editId="357547A9">
             <wp:extent cx="5486400" cy="3383195"/>
@@ -3667,7 +3970,7 @@
                     <pic:cNvPicPr/>
                   </pic:nvPicPr>
                   <pic:blipFill>
-                    <a:blip r:embed="rId10"/>
+                    <a:blip r:embed="rId13"/>
                     <a:stretch>
                       <a:fillRect/>
                     </a:stretch>
@@ -3696,6 +3999,9 @@
     <w:p/>
     <w:p>
       <w:r>
+        <w:rPr>
+          <w:noProof/>
+        </w:rPr>
         <w:drawing>
           <wp:inline distT="0" distB="0" distL="0" distR="0" wp14:anchorId="77D6F634" wp14:editId="37D183FE">
             <wp:extent cx="5400040" cy="3378835"/>
@@ -3712,7 +4018,7 @@
                     <pic:cNvPicPr/>
                   </pic:nvPicPr>
                   <pic:blipFill>
-                    <a:blip r:embed="rId11"/>
+                    <a:blip r:embed="rId14"/>
                     <a:stretch>
                       <a:fillRect/>
                     </a:stretch>
@@ -3748,7 +4054,6 @@
     </w:p>
     <w:p>
       <w:r>
-        <w:lastRenderedPageBreak/>
         <w:t xml:space="preserve">Seguidament s’ha fet una </w:t>
       </w:r>
       <w:proofErr w:type="spellStart"/>
@@ -3762,6 +4067,9 @@
     </w:p>
     <w:p>
       <w:r>
+        <w:rPr>
+          <w:noProof/>
+        </w:rPr>
         <w:drawing>
           <wp:inline distT="0" distB="0" distL="0" distR="0" wp14:anchorId="0D1DE20F" wp14:editId="42F4CB16">
             <wp:extent cx="5400040" cy="3345180"/>
@@ -3778,7 +4086,7 @@
                     <pic:cNvPicPr/>
                   </pic:nvPicPr>
                   <pic:blipFill>
-                    <a:blip r:embed="rId12"/>
+                    <a:blip r:embed="rId15"/>
                     <a:stretch>
                       <a:fillRect/>
                     </a:stretch>
@@ -3846,19 +4154,7 @@
       </w:r>
       <w:proofErr w:type="spellEnd"/>
       <w:r>
-        <w:t xml:space="preserve"> i s</w:t>
-      </w:r>
-      <w:r>
-        <w:t>e’</w:t>
-      </w:r>
-      <w:r>
-        <w:t xml:space="preserve">n mostra la distribució amb un </w:t>
-      </w:r>
-      <w:r>
-        <w:t>gràfic</w:t>
-      </w:r>
-      <w:r>
-        <w:t xml:space="preserve"> de densitat per comprovar-ne la normalitat. Només la variable '</w:t>
+        <w:t xml:space="preserve"> i se’n mostra la distribució amb un gràfic de densitat per comprovar-ne la normalitat. Només la variable '</w:t>
       </w:r>
       <w:proofErr w:type="spellStart"/>
       <w:r>
@@ -3866,13 +4162,7 @@
       </w:r>
       <w:proofErr w:type="spellEnd"/>
       <w:r>
-        <w:t xml:space="preserve">' passa el test, afortunadament sabem que gracies el teorema del </w:t>
-      </w:r>
-      <w:r>
-        <w:t>límit</w:t>
-      </w:r>
-      <w:r>
-        <w:t xml:space="preserve"> central si el nombre d'observacions es major que 30 les variables es poden tractar coma variables amb distribució normal.</w:t>
+        <w:t>' passa el test, afortunadament sabem que gracies el teorema del límit central si el nombre d'observacions es major que 30 les variables es poden tractar coma variables amb distribució normal.</w:t>
       </w:r>
     </w:p>
     <w:p>
@@ -3882,7 +4172,9 @@
     </w:p>
     <w:p>
       <w:r>
-        <w:lastRenderedPageBreak/>
+        <w:rPr>
+          <w:noProof/>
+        </w:rPr>
         <w:drawing>
           <wp:inline distT="0" distB="0" distL="0" distR="0" wp14:anchorId="57A44A39" wp14:editId="7918CCE7">
             <wp:extent cx="6012555" cy="5934075"/>
@@ -3899,7 +4191,7 @@
                     <pic:cNvPicPr/>
                   </pic:nvPicPr>
                   <pic:blipFill>
-                    <a:blip r:embed="rId13"/>
+                    <a:blip r:embed="rId16"/>
                     <a:stretch>
                       <a:fillRect/>
                     </a:stretch>
@@ -3922,7 +4214,9 @@
     </w:p>
     <w:p>
       <w:r>
-        <w:lastRenderedPageBreak/>
+        <w:rPr>
+          <w:noProof/>
+        </w:rPr>
         <w:drawing>
           <wp:inline distT="0" distB="0" distL="0" distR="0" wp14:anchorId="3061AD9F" wp14:editId="38BE8CF5">
             <wp:extent cx="5400040" cy="3281680"/>
@@ -3939,7 +4233,7 @@
                     <pic:cNvPicPr/>
                   </pic:nvPicPr>
                   <pic:blipFill>
-                    <a:blip r:embed="rId14"/>
+                    <a:blip r:embed="rId17"/>
                     <a:stretch>
                       <a:fillRect/>
                     </a:stretch>
@@ -3968,25 +4262,13 @@
         <w:t>variables</w:t>
       </w:r>
       <w:r>
-        <w:t xml:space="preserve"> segueixen una distribució normal, però s</w:t>
-      </w:r>
-      <w:r>
-        <w:t xml:space="preserve">’assumeix que </w:t>
-      </w:r>
-      <w:r>
-        <w:t>si</w:t>
+        <w:t xml:space="preserve"> segueixen una distribució normal, però s’assumeix que si</w:t>
       </w:r>
       <w:r>
         <w:t xml:space="preserve"> </w:t>
       </w:r>
       <w:r>
-        <w:t>degut als gràfics</w:t>
-      </w:r>
-      <w:r>
-        <w:t xml:space="preserve"> i al TLC</w:t>
-      </w:r>
-      <w:r>
-        <w:t>, el qual determina que si la mida de la mostra és superior a 30 elements i les mitjanes de les mostres s’aproximen a la mitjana de la població, s’aproxima a una distribució normal.</w:t>
+        <w:t>degut als gràfics i al TLC, el qual determina que si la mida de la mostra és superior a 30 elements i les mitjanes de les mostres s’aproximen a la mitjana de la població, s’aproxima a una distribució normal.</w:t>
       </w:r>
     </w:p>
     <w:p/>
@@ -4102,7 +4384,6 @@
       </w:pPr>
       <w:bookmarkStart w:id="7" w:name="_Toc124333011"/>
       <w:r>
-        <w:lastRenderedPageBreak/>
         <w:t>Test d’hipòtesis</w:t>
       </w:r>
       <w:bookmarkEnd w:id="7"/>
@@ -4154,16 +4435,7 @@
         </w:numPr>
       </w:pPr>
       <w:r>
-        <w:t xml:space="preserve">H0 : No existeix </w:t>
-      </w:r>
-      <w:r>
-        <w:t>correlació</w:t>
-      </w:r>
-      <w:r>
-        <w:t xml:space="preserve"> entre les variables</w:t>
-      </w:r>
-      <w:r>
-        <w:t>.</w:t>
+        <w:t>H0 : No existeix correlació entre les variables.</w:t>
       </w:r>
     </w:p>
     <w:p>
@@ -4180,10 +4452,7 @@
     </w:p>
     <w:p>
       <w:r>
-        <w:t xml:space="preserve">Aplicant el </w:t>
-      </w:r>
-      <w:r>
-        <w:t>Chi-</w:t>
+        <w:t>Aplicant el Chi-</w:t>
       </w:r>
       <w:proofErr w:type="spellStart"/>
       <w:r>
@@ -4191,52 +4460,36 @@
       </w:r>
       <w:proofErr w:type="spellEnd"/>
       <w:r>
-        <w:t xml:space="preserve"> test, </w:t>
-      </w:r>
-      <w:r>
-        <w:t>s’ha obtingut</w:t>
-      </w:r>
-      <w:r>
-        <w:t xml:space="preserve"> </w:t>
+        <w:t xml:space="preserve"> test, s’ha obtingut </w:t>
       </w:r>
       <w:r>
         <w:rPr>
           <w:b/>
           <w:bCs/>
         </w:rPr>
-        <w:t>p</w:t>
-      </w:r>
+        <w:t>p-</w:t>
+      </w:r>
+      <w:proofErr w:type="spellStart"/>
       <w:r>
         <w:rPr>
           <w:b/>
           <w:bCs/>
         </w:rPr>
-        <w:t>-</w:t>
-      </w:r>
-      <w:proofErr w:type="spellStart"/>
+        <w:t>value</w:t>
+      </w:r>
+      <w:proofErr w:type="spellEnd"/>
       <w:r>
         <w:rPr>
           <w:b/>
           <w:bCs/>
         </w:rPr>
-        <w:t>value</w:t>
-      </w:r>
-      <w:proofErr w:type="spellEnd"/>
-      <w:r>
-        <w:rPr>
-          <w:b/>
-          <w:bCs/>
-        </w:rPr>
         <w:t xml:space="preserve"> = 1.007e-06</w:t>
       </w:r>
       <w:r>
         <w:t xml:space="preserve">. Com que </w:t>
       </w:r>
       <w:r>
-        <w:t>p &lt; 0.05</w:t>
-      </w:r>
-      <w:r>
-        <w:t xml:space="preserve">, </w:t>
+        <w:t xml:space="preserve">p &lt; 0.05, </w:t>
       </w:r>
       <w:r>
         <w:t>rebutgem</w:t>
@@ -4248,24 +4501,12 @@
         <w:t>hipòtesis</w:t>
       </w:r>
       <w:r>
-        <w:t xml:space="preserve"> nul</w:t>
-      </w:r>
-      <w:r>
-        <w:t>·</w:t>
-      </w:r>
-      <w:r>
-        <w:t xml:space="preserve">la. </w:t>
-      </w:r>
-    </w:p>
-    <w:p>
-      <w:r>
-        <w:t xml:space="preserve">El sexe </w:t>
-      </w:r>
-      <w:r>
-        <w:t>és un component que afecta</w:t>
-      </w:r>
-      <w:r>
-        <w:t xml:space="preserve"> al risc d'infart.</w:t>
+        <w:t xml:space="preserve"> nul·la. </w:t>
+      </w:r>
+    </w:p>
+    <w:p>
+      <w:r>
+        <w:t>El sexe és un component que afecta al risc d'infart.</w:t>
       </w:r>
     </w:p>
     <w:p/>
@@ -4315,16 +4556,7 @@
         </w:numPr>
       </w:pPr>
       <w:r>
-        <w:t xml:space="preserve">H0 : No existeix </w:t>
-      </w:r>
-      <w:r>
-        <w:t>correlació</w:t>
-      </w:r>
-      <w:r>
-        <w:t xml:space="preserve"> entre les variables</w:t>
-      </w:r>
-      <w:r>
-        <w:t>.</w:t>
+        <w:t>H0 : No existeix correlació entre les variables.</w:t>
       </w:r>
     </w:p>
     <w:p>
@@ -4535,10 +4767,7 @@
     </w:p>
     <w:p>
       <w:r>
-        <w:t>El colesterol en sang</w:t>
-      </w:r>
-      <w:r>
-        <w:t xml:space="preserve"> no </w:t>
+        <w:t xml:space="preserve">El colesterol en sang no </w:t>
       </w:r>
       <w:r>
         <w:t>és un component que afecta al risc d'infart.</w:t>
@@ -4580,16 +4809,8 @@
       </w:r>
     </w:p>
     <w:p>
-      <w:proofErr w:type="spellStart"/>
-      <w:r>
-        <w:t>S</w:t>
-      </w:r>
-      <w:r>
-        <w:t>s’ha</w:t>
-      </w:r>
-      <w:proofErr w:type="spellEnd"/>
-      <w:r>
-        <w:t xml:space="preserve"> dividit el conjunt d’entrenament en </w:t>
+      <w:r>
+        <w:t xml:space="preserve">s’ha dividit el conjunt d’entrenament en </w:t>
       </w:r>
       <w:proofErr w:type="spellStart"/>
       <w:r>
@@ -4620,11 +4841,7 @@
       </w:r>
       <w:proofErr w:type="spellEnd"/>
       <w:r>
-        <w:t xml:space="preserve"> Linear Model) el qual hem </w:t>
-      </w:r>
-      <w:r>
-        <w:lastRenderedPageBreak/>
-        <w:t xml:space="preserve">determinat que la variable output seria la </w:t>
+        <w:t xml:space="preserve"> Linear Model) el qual hem determinat que la variable output seria la </w:t>
       </w:r>
       <w:r>
         <w:t>dependent</w:t>
@@ -4759,6 +4976,9 @@
     </w:p>
     <w:p>
       <w:r>
+        <w:rPr>
+          <w:noProof/>
+        </w:rPr>
         <w:drawing>
           <wp:inline distT="0" distB="0" distL="0" distR="0" wp14:anchorId="4EB1B7F5" wp14:editId="12EB0BAF">
             <wp:extent cx="4944165" cy="6087325"/>
@@ -4775,7 +4995,7 @@
                     <pic:cNvPicPr/>
                   </pic:nvPicPr>
                   <pic:blipFill>
-                    <a:blip r:embed="rId15"/>
+                    <a:blip r:embed="rId18"/>
                     <a:stretch>
                       <a:fillRect/>
                     </a:stretch>
@@ -4834,7 +5054,9 @@
     </w:p>
     <w:p>
       <w:r>
-        <w:lastRenderedPageBreak/>
+        <w:rPr>
+          <w:noProof/>
+        </w:rPr>
         <w:drawing>
           <wp:inline distT="0" distB="0" distL="0" distR="0" wp14:anchorId="0BE2F950" wp14:editId="1D832790">
             <wp:extent cx="4420217" cy="3829584"/>
@@ -4851,7 +5073,7 @@
                     <pic:cNvPicPr/>
                   </pic:nvPicPr>
                   <pic:blipFill>
-                    <a:blip r:embed="rId16"/>
+                    <a:blip r:embed="rId19"/>
                     <a:stretch>
                       <a:fillRect/>
                     </a:stretch>
@@ -4874,6 +5096,9 @@
     </w:p>
     <w:p>
       <w:r>
+        <w:rPr>
+          <w:noProof/>
+        </w:rPr>
         <w:drawing>
           <wp:inline distT="0" distB="0" distL="0" distR="0" wp14:anchorId="2E3511BC" wp14:editId="44F624C0">
             <wp:extent cx="2819794" cy="2048161"/>
@@ -4890,7 +5115,7 @@
                     <pic:cNvPicPr/>
                   </pic:nvPicPr>
                   <pic:blipFill>
-                    <a:blip r:embed="rId17"/>
+                    <a:blip r:embed="rId20"/>
                     <a:stretch>
                       <a:fillRect/>
                     </a:stretch>
@@ -4923,7 +5148,9 @@
     </w:p>
     <w:p>
       <w:r>
-        <w:lastRenderedPageBreak/>
+        <w:rPr>
+          <w:noProof/>
+        </w:rPr>
         <w:drawing>
           <wp:inline distT="0" distB="0" distL="0" distR="0" wp14:anchorId="0837FDF9" wp14:editId="6716F04D">
             <wp:extent cx="5029902" cy="5048955"/>
@@ -4940,7 +5167,7 @@
                     <pic:cNvPicPr/>
                   </pic:nvPicPr>
                   <pic:blipFill>
-                    <a:blip r:embed="rId18"/>
+                    <a:blip r:embed="rId21"/>
                     <a:stretch>
                       <a:fillRect/>
                     </a:stretch>
@@ -4964,15 +5191,539 @@
     <w:p/>
     <w:p>
       <w:r>
-        <w:t>//Correlacions</w:t>
-      </w:r>
-    </w:p>
+        <w:t xml:space="preserve">Per </w:t>
+      </w:r>
+      <w:r>
+        <w:t>avaluar</w:t>
+      </w:r>
+      <w:r>
+        <w:t xml:space="preserve"> la </w:t>
+      </w:r>
+      <w:proofErr w:type="spellStart"/>
+      <w:r>
+        <w:t>bonat</w:t>
+      </w:r>
+      <w:proofErr w:type="spellEnd"/>
+      <w:r>
+        <w:t xml:space="preserve"> de l’ajust del model es s’utilitza el test </w:t>
+      </w:r>
+      <w:r>
+        <w:t>Chi-quadrat</w:t>
+      </w:r>
+      <w:r>
+        <w:t xml:space="preserve"> obtenint un valor de p de 0</w:t>
+      </w:r>
+      <w:r>
+        <w:t>. Per tant es considera que el model es bo.</w:t>
+      </w:r>
+    </w:p>
+    <w:p>
+      <w:r>
+        <w:t xml:space="preserve">Seguidament Utilitzant el </w:t>
+      </w:r>
+      <w:r>
+        <w:t>conjunt</w:t>
+      </w:r>
+      <w:r>
+        <w:t xml:space="preserve"> de test</w:t>
+      </w:r>
+      <w:r>
+        <w:t xml:space="preserve"> per avaluar</w:t>
+      </w:r>
+      <w:r>
+        <w:t xml:space="preserve"> el model</w:t>
+      </w:r>
+      <w:r>
+        <w:t>,</w:t>
+      </w:r>
+      <w:r>
+        <w:t xml:space="preserve"> Obtenint</w:t>
+      </w:r>
+      <w:r>
+        <w:t>:</w:t>
+      </w:r>
+    </w:p>
+    <w:p>
+      <w:pPr>
+        <w:shd w:val="clear" w:color="auto" w:fill="FFFFFF"/>
+        <w:tabs>
+          <w:tab w:val="left" w:pos="916"/>
+          <w:tab w:val="left" w:pos="1832"/>
+          <w:tab w:val="left" w:pos="2748"/>
+          <w:tab w:val="left" w:pos="3664"/>
+          <w:tab w:val="left" w:pos="4580"/>
+          <w:tab w:val="left" w:pos="5496"/>
+          <w:tab w:val="left" w:pos="6412"/>
+          <w:tab w:val="left" w:pos="7328"/>
+          <w:tab w:val="left" w:pos="8244"/>
+          <w:tab w:val="left" w:pos="9160"/>
+          <w:tab w:val="left" w:pos="10076"/>
+          <w:tab w:val="left" w:pos="10992"/>
+          <w:tab w:val="left" w:pos="11908"/>
+          <w:tab w:val="left" w:pos="12824"/>
+          <w:tab w:val="left" w:pos="13740"/>
+          <w:tab w:val="left" w:pos="14656"/>
+        </w:tabs>
+        <w:spacing w:after="0" w:line="240" w:lineRule="auto"/>
+        <w:rPr>
+          <w:rFonts w:ascii="Lucida Console" w:eastAsia="Times New Roman" w:hAnsi="Lucida Console" w:cs="Courier New"/>
+          <w:color w:val="000000"/>
+          <w:sz w:val="20"/>
+          <w:szCs w:val="20"/>
+          <w:lang w:eastAsia="ca-ES"/>
+        </w:rPr>
+      </w:pPr>
+      <w:proofErr w:type="spellStart"/>
+      <w:r>
+        <w:rPr>
+          <w:rFonts w:ascii="Lucida Console" w:eastAsia="Times New Roman" w:hAnsi="Lucida Console" w:cs="Courier New"/>
+          <w:color w:val="000000"/>
+          <w:sz w:val="20"/>
+          <w:szCs w:val="20"/>
+          <w:lang w:eastAsia="ca-ES"/>
+        </w:rPr>
+        <w:t>Accuracy</w:t>
+      </w:r>
+      <w:proofErr w:type="spellEnd"/>
+      <w:r>
+        <w:rPr>
+          <w:rFonts w:ascii="Lucida Console" w:eastAsia="Times New Roman" w:hAnsi="Lucida Console" w:cs="Courier New"/>
+          <w:color w:val="000000"/>
+          <w:sz w:val="20"/>
+          <w:szCs w:val="20"/>
+          <w:lang w:eastAsia="ca-ES"/>
+        </w:rPr>
+        <w:t xml:space="preserve">: </w:t>
+      </w:r>
+      <w:r>
+        <w:rPr>
+          <w:rFonts w:ascii="Lucida Console" w:eastAsia="Times New Roman" w:hAnsi="Lucida Console" w:cs="Courier New"/>
+          <w:color w:val="000000"/>
+          <w:sz w:val="20"/>
+          <w:szCs w:val="20"/>
+          <w:lang w:eastAsia="ca-ES"/>
+        </w:rPr>
+        <w:t>0.8490566</w:t>
+      </w:r>
+      <w:r>
+        <w:rPr>
+          <w:rFonts w:ascii="Lucida Console" w:eastAsia="Times New Roman" w:hAnsi="Lucida Console" w:cs="Courier New"/>
+          <w:color w:val="000000"/>
+          <w:sz w:val="20"/>
+          <w:szCs w:val="20"/>
+          <w:lang w:eastAsia="ca-ES"/>
+        </w:rPr>
+        <w:t>,</w:t>
+      </w:r>
+    </w:p>
+    <w:p>
+      <w:pPr>
+        <w:shd w:val="clear" w:color="auto" w:fill="FFFFFF"/>
+        <w:tabs>
+          <w:tab w:val="left" w:pos="916"/>
+          <w:tab w:val="left" w:pos="1832"/>
+          <w:tab w:val="left" w:pos="2748"/>
+          <w:tab w:val="left" w:pos="3664"/>
+          <w:tab w:val="left" w:pos="4580"/>
+          <w:tab w:val="left" w:pos="5496"/>
+          <w:tab w:val="left" w:pos="6412"/>
+          <w:tab w:val="left" w:pos="7328"/>
+          <w:tab w:val="left" w:pos="8244"/>
+          <w:tab w:val="left" w:pos="9160"/>
+          <w:tab w:val="left" w:pos="10076"/>
+          <w:tab w:val="left" w:pos="10992"/>
+          <w:tab w:val="left" w:pos="11908"/>
+          <w:tab w:val="left" w:pos="12824"/>
+          <w:tab w:val="left" w:pos="13740"/>
+          <w:tab w:val="left" w:pos="14656"/>
+        </w:tabs>
+        <w:spacing w:after="0" w:line="240" w:lineRule="auto"/>
+        <w:rPr>
+          <w:rFonts w:ascii="Lucida Console" w:eastAsia="Times New Roman" w:hAnsi="Lucida Console" w:cs="Courier New"/>
+          <w:color w:val="000000"/>
+          <w:sz w:val="20"/>
+          <w:szCs w:val="20"/>
+          <w:lang w:eastAsia="ca-ES"/>
+        </w:rPr>
+      </w:pPr>
+      <w:proofErr w:type="spellStart"/>
+      <w:r>
+        <w:rPr>
+          <w:rFonts w:ascii="Lucida Console" w:eastAsia="Times New Roman" w:hAnsi="Lucida Console" w:cs="Courier New"/>
+          <w:color w:val="000000"/>
+          <w:sz w:val="20"/>
+          <w:szCs w:val="20"/>
+          <w:lang w:eastAsia="ca-ES"/>
+        </w:rPr>
+        <w:t>Sensitivity</w:t>
+      </w:r>
+      <w:proofErr w:type="spellEnd"/>
+      <w:r>
+        <w:rPr>
+          <w:rFonts w:ascii="Lucida Console" w:eastAsia="Times New Roman" w:hAnsi="Lucida Console" w:cs="Courier New"/>
+          <w:color w:val="000000"/>
+          <w:sz w:val="20"/>
+          <w:szCs w:val="20"/>
+          <w:lang w:eastAsia="ca-ES"/>
+        </w:rPr>
+        <w:t>:</w:t>
+      </w:r>
+      <w:r>
+        <w:rPr>
+          <w:rFonts w:ascii="Lucida Console" w:eastAsia="Times New Roman" w:hAnsi="Lucida Console" w:cs="Courier New"/>
+          <w:color w:val="000000"/>
+          <w:sz w:val="20"/>
+          <w:szCs w:val="20"/>
+          <w:lang w:eastAsia="ca-ES"/>
+        </w:rPr>
+        <w:t xml:space="preserve"> 0.8695652 </w:t>
+      </w:r>
+    </w:p>
+    <w:p>
+      <w:pPr>
+        <w:shd w:val="clear" w:color="auto" w:fill="FFFFFF"/>
+        <w:tabs>
+          <w:tab w:val="left" w:pos="916"/>
+          <w:tab w:val="left" w:pos="1832"/>
+          <w:tab w:val="left" w:pos="2748"/>
+          <w:tab w:val="left" w:pos="3664"/>
+          <w:tab w:val="left" w:pos="4580"/>
+          <w:tab w:val="left" w:pos="5496"/>
+          <w:tab w:val="left" w:pos="6412"/>
+          <w:tab w:val="left" w:pos="7328"/>
+          <w:tab w:val="left" w:pos="8244"/>
+          <w:tab w:val="left" w:pos="9160"/>
+          <w:tab w:val="left" w:pos="10076"/>
+          <w:tab w:val="left" w:pos="10992"/>
+          <w:tab w:val="left" w:pos="11908"/>
+          <w:tab w:val="left" w:pos="12824"/>
+          <w:tab w:val="left" w:pos="13740"/>
+          <w:tab w:val="left" w:pos="14656"/>
+        </w:tabs>
+        <w:spacing w:after="0" w:line="240" w:lineRule="auto"/>
+        <w:rPr>
+          <w:rFonts w:ascii="Lucida Console" w:eastAsia="Times New Roman" w:hAnsi="Lucida Console" w:cs="Courier New"/>
+          <w:color w:val="000000"/>
+          <w:sz w:val="20"/>
+          <w:szCs w:val="20"/>
+          <w:lang w:eastAsia="ca-ES"/>
+        </w:rPr>
+      </w:pPr>
+      <w:r>
+        <w:rPr>
+          <w:rFonts w:ascii="Lucida Console" w:eastAsia="Times New Roman" w:hAnsi="Lucida Console" w:cs="Courier New"/>
+          <w:color w:val="000000"/>
+          <w:sz w:val="20"/>
+          <w:szCs w:val="20"/>
+          <w:lang w:eastAsia="ca-ES"/>
+        </w:rPr>
+        <w:t>Specificity</w:t>
+      </w:r>
+      <w:r>
+        <w:rPr>
+          <w:rFonts w:ascii="Lucida Console" w:eastAsia="Times New Roman" w:hAnsi="Lucida Console" w:cs="Courier New"/>
+          <w:color w:val="000000"/>
+          <w:sz w:val="20"/>
+          <w:szCs w:val="20"/>
+          <w:lang w:eastAsia="ca-ES"/>
+        </w:rPr>
+        <w:t>:</w:t>
+      </w:r>
+      <w:r>
+        <w:rPr>
+          <w:rFonts w:ascii="Lucida Console" w:eastAsia="Times New Roman" w:hAnsi="Lucida Console" w:cs="Courier New"/>
+          <w:color w:val="000000"/>
+          <w:sz w:val="20"/>
+          <w:szCs w:val="20"/>
+          <w:lang w:eastAsia="ca-ES"/>
+        </w:rPr>
+        <w:t xml:space="preserve">0.8333333 </w:t>
+      </w:r>
+    </w:p>
+    <w:p>
+      <w:pPr>
+        <w:pStyle w:val="HTMLconformatoprevio"/>
+        <w:shd w:val="clear" w:color="auto" w:fill="FFFFFF"/>
+        <w:rPr>
+          <w:rFonts w:ascii="Lucida Console" w:hAnsi="Lucida Console"/>
+          <w:color w:val="000000"/>
+        </w:rPr>
+      </w:pPr>
+      <w:r>
+        <w:rPr>
+          <w:rFonts w:ascii="Lucida Console" w:hAnsi="Lucida Console"/>
+          <w:color w:val="000000"/>
+        </w:rPr>
+        <w:t>AUC</w:t>
+      </w:r>
+      <w:r>
+        <w:rPr>
+          <w:rFonts w:ascii="Lucida Console" w:hAnsi="Lucida Console"/>
+          <w:color w:val="000000"/>
+        </w:rPr>
+        <w:t>: 0.9339</w:t>
+      </w:r>
+    </w:p>
+    <w:p>
+      <w:pPr>
+        <w:pStyle w:val="HTMLconformatoprevio"/>
+        <w:shd w:val="clear" w:color="auto" w:fill="FFFFFF"/>
+        <w:rPr>
+          <w:rFonts w:ascii="Lucida Console" w:hAnsi="Lucida Console"/>
+          <w:color w:val="000000"/>
+        </w:rPr>
+      </w:pPr>
+      <w:r>
+        <w:rPr>
+          <w:rFonts w:ascii="Lucida Console" w:hAnsi="Lucida Console"/>
+          <w:color w:val="000000"/>
+        </w:rPr>
+        <w:t xml:space="preserve">Amb una </w:t>
+      </w:r>
+      <w:proofErr w:type="spellStart"/>
+      <w:r>
+        <w:rPr>
+          <w:rFonts w:ascii="Lucida Console" w:hAnsi="Lucida Console"/>
+          <w:color w:val="000000"/>
+        </w:rPr>
+        <w:t>curva</w:t>
+      </w:r>
+      <w:proofErr w:type="spellEnd"/>
+      <w:r>
+        <w:rPr>
+          <w:rFonts w:ascii="Lucida Console" w:hAnsi="Lucida Console"/>
+          <w:color w:val="000000"/>
+        </w:rPr>
+        <w:t xml:space="preserve"> roc que pren la següent forma:</w:t>
+      </w:r>
+    </w:p>
+    <w:p>
+      <w:pPr>
+        <w:pStyle w:val="HTMLconformatoprevio"/>
+        <w:shd w:val="clear" w:color="auto" w:fill="FFFFFF"/>
+        <w:rPr>
+          <w:rFonts w:ascii="Lucida Console" w:hAnsi="Lucida Console"/>
+          <w:color w:val="000000"/>
+        </w:rPr>
+      </w:pPr>
+      <w:r>
+        <w:rPr>
+          <w:rFonts w:ascii="Lucida Console" w:hAnsi="Lucida Console"/>
+          <w:noProof/>
+          <w:color w:val="000000"/>
+        </w:rPr>
+        <w:drawing>
+          <wp:inline distT="0" distB="0" distL="0" distR="0" wp14:anchorId="36030635" wp14:editId="54C35617">
+            <wp:extent cx="5400040" cy="3856990"/>
+            <wp:effectExtent l="0" t="0" r="0" b="635"/>
+            <wp:docPr id="21" name="Imagen 21"/>
+            <wp:cNvGraphicFramePr>
+              <a:graphicFrameLocks xmlns:a="http://schemas.openxmlformats.org/drawingml/2006/main" noChangeAspect="1"/>
+            </wp:cNvGraphicFramePr>
+            <a:graphic xmlns:a="http://schemas.openxmlformats.org/drawingml/2006/main">
+              <a:graphicData uri="http://schemas.openxmlformats.org/drawingml/2006/picture">
+                <pic:pic xmlns:pic="http://schemas.openxmlformats.org/drawingml/2006/picture">
+                  <pic:nvPicPr>
+                    <pic:cNvPr id="0" name="Picture 23"/>
+                    <pic:cNvPicPr>
+                      <a:picLocks noChangeAspect="1" noChangeArrowheads="1"/>
+                    </pic:cNvPicPr>
+                  </pic:nvPicPr>
+                  <pic:blipFill>
+                    <a:blip r:embed="rId22" cstate="print">
+                      <a:extLst>
+                        <a:ext uri="{28A0092B-C50C-407E-A947-70E740481C1C}">
+                          <a14:useLocalDpi xmlns:a14="http://schemas.microsoft.com/office/drawing/2010/main" val="0"/>
+                        </a:ext>
+                      </a:extLst>
+                    </a:blip>
+                    <a:srcRect/>
+                    <a:stretch>
+                      <a:fillRect/>
+                    </a:stretch>
+                  </pic:blipFill>
+                  <pic:spPr bwMode="auto">
+                    <a:xfrm>
+                      <a:off x="0" y="0"/>
+                      <a:ext cx="5400040" cy="3856990"/>
+                    </a:xfrm>
+                    <a:prstGeom prst="rect">
+                      <a:avLst/>
+                    </a:prstGeom>
+                    <a:noFill/>
+                    <a:ln>
+                      <a:noFill/>
+                    </a:ln>
+                  </pic:spPr>
+                </pic:pic>
+              </a:graphicData>
+            </a:graphic>
+          </wp:inline>
+        </w:drawing>
+      </w:r>
+    </w:p>
+    <w:p>
+      <w:r>
+        <w:t>Un cop verificat que el model es suficientment bo</w:t>
+      </w:r>
+      <w:r>
+        <w:t xml:space="preserve"> i la seva capacitat de predicció</w:t>
+      </w:r>
+      <w:r>
+        <w:t xml:space="preserve">, es procedeix a fer un anàlisis de les </w:t>
+      </w:r>
+      <w:r>
+        <w:t>OR(</w:t>
+      </w:r>
+      <w:proofErr w:type="spellStart"/>
+      <w:r>
+        <w:t>odds</w:t>
+      </w:r>
+      <w:proofErr w:type="spellEnd"/>
+      <w:r>
+        <w:t xml:space="preserve"> </w:t>
+      </w:r>
+      <w:proofErr w:type="spellStart"/>
+      <w:r>
+        <w:t>ratios</w:t>
+      </w:r>
+      <w:proofErr w:type="spellEnd"/>
+      <w:r>
+        <w:t>) i sen visualitza les probabilitats de risc de infart tot i diferenciat per sexe.</w:t>
+      </w:r>
+    </w:p>
+    <w:p>
+      <w:r>
+        <w:t xml:space="preserve">De </w:t>
+      </w:r>
+      <w:r>
+        <w:t>l’estudi de les</w:t>
+      </w:r>
+      <w:r>
+        <w:t xml:space="preserve"> </w:t>
+      </w:r>
+      <w:proofErr w:type="spellStart"/>
+      <w:r>
+        <w:t>Odd</w:t>
+      </w:r>
+      <w:proofErr w:type="spellEnd"/>
+      <w:r>
+        <w:t xml:space="preserve"> </w:t>
+      </w:r>
+      <w:proofErr w:type="spellStart"/>
+      <w:r>
+        <w:t>ratios</w:t>
+      </w:r>
+      <w:proofErr w:type="spellEnd"/>
+      <w:r>
+        <w:t xml:space="preserve"> </w:t>
+      </w:r>
+      <w:proofErr w:type="spellStart"/>
+      <w:r>
+        <w:t>s’en</w:t>
+      </w:r>
+      <w:proofErr w:type="spellEnd"/>
+      <w:r>
+        <w:t xml:space="preserve"> extreuen les següents conclusions:</w:t>
+      </w:r>
+    </w:p>
+    <w:p>
+      <w:pPr>
+        <w:ind w:left="708"/>
+      </w:pPr>
+      <w:r>
+        <w:t xml:space="preserve">Les </w:t>
+      </w:r>
+      <w:proofErr w:type="spellStart"/>
+      <w:r>
+        <w:t>odds-ratio</w:t>
+      </w:r>
+      <w:proofErr w:type="spellEnd"/>
+      <w:r>
+        <w:t xml:space="preserve"> de </w:t>
+      </w:r>
+      <w:proofErr w:type="spellStart"/>
+      <w:r>
+        <w:t>cp</w:t>
+      </w:r>
+      <w:proofErr w:type="spellEnd"/>
+      <w:r>
+        <w:t xml:space="preserve"> </w:t>
+      </w:r>
+      <w:proofErr w:type="spellStart"/>
+      <w:r>
+        <w:t>s'en</w:t>
+      </w:r>
+      <w:proofErr w:type="spellEnd"/>
+      <w:r>
+        <w:t xml:space="preserve"> dedueix que el dolor toràcic es el principal indicador de un alt risc de infart. Tenint els pacients amb una angina atípica 10 vegades la probabilitat </w:t>
+      </w:r>
+      <w:proofErr w:type="spellStart"/>
+      <w:r>
+        <w:t>d'ocurrencia</w:t>
+      </w:r>
+      <w:proofErr w:type="spellEnd"/>
+      <w:r>
+        <w:t xml:space="preserve"> d'un risc alt de infart, els pacients amb una angina típica 4.7 vegades i els pacients amb un dolor </w:t>
+      </w:r>
+      <w:proofErr w:type="spellStart"/>
+      <w:r>
+        <w:t>agngios</w:t>
+      </w:r>
+      <w:proofErr w:type="spellEnd"/>
+      <w:r>
+        <w:t xml:space="preserve"> 7.7 vegades més probabilitats que la resta de pacients.</w:t>
+      </w:r>
+    </w:p>
+    <w:p>
+      <w:pPr>
+        <w:ind w:left="708"/>
+      </w:pPr>
+      <w:proofErr w:type="spellStart"/>
+      <w:r>
+        <w:t>Aixi</w:t>
+      </w:r>
+      <w:proofErr w:type="spellEnd"/>
+      <w:r>
+        <w:t xml:space="preserve"> mateix, el pendent del segment ST és també un bon indicador de la probabilitat de </w:t>
+      </w:r>
+      <w:proofErr w:type="spellStart"/>
+      <w:r>
+        <w:t>ocurrencia</w:t>
+      </w:r>
+      <w:proofErr w:type="spellEnd"/>
+      <w:r>
+        <w:t xml:space="preserve"> de un risc alt de infart, sent els pacients amb un pendent negatiu 4.2 vegades més propensos a tenir un risc alt de infart.</w:t>
+      </w:r>
+    </w:p>
+    <w:p>
+      <w:pPr>
+        <w:ind w:left="708"/>
+      </w:pPr>
+      <w:r>
+        <w:t xml:space="preserve">Per altra banda es pot veure que com a principals factors protectors </w:t>
+      </w:r>
+      <w:proofErr w:type="spellStart"/>
+      <w:r>
+        <w:t>contre</w:t>
+      </w:r>
+      <w:proofErr w:type="spellEnd"/>
+      <w:r>
+        <w:t xml:space="preserve"> risc de infart trobem els vasos afectats, i el sexe on, per exemple, </w:t>
+      </w:r>
+      <w:proofErr w:type="spellStart"/>
+      <w:r>
+        <w:t>l’odds-ratio</w:t>
+      </w:r>
+      <w:proofErr w:type="spellEnd"/>
+      <w:r>
+        <w:t xml:space="preserve"> estimat per a sex=1 és 0.22, de manera que l’ocurrència de un risc alt de infart és 0,22 vegades menor, en relació al sexe=0.</w:t>
+      </w:r>
+    </w:p>
+    <w:p/>
     <w:p>
       <w:pPr>
         <w:pStyle w:val="Ttulo1"/>
-        <w:rPr>
-          <w:u w:val="single"/>
-        </w:rPr>
       </w:pPr>
       <w:bookmarkStart w:id="9" w:name="_Toc124333013"/>
       <w:r>
@@ -4980,10 +5731,84 @@
       </w:r>
       <w:bookmarkEnd w:id="9"/>
     </w:p>
+    <w:p/>
+    <w:p>
+      <w:r>
+        <w:t>De cara a la representació dels resultats es mostra la representació dels coeficients i variables del model de regressió logística.</w:t>
+      </w:r>
+      <w:r>
+        <w:t xml:space="preserve"> On es pot veure com afecten cada una de les variables al risc de infart. Sent aquelles variables a la esquerra de la </w:t>
+      </w:r>
+      <w:r>
+        <w:t>gràfica</w:t>
+      </w:r>
+      <w:r>
+        <w:t xml:space="preserve"> del model variables protectores i aquelles variables a la dreta factors de risc de cara a patir un infart. Així mateix aquelles variables que cauen a la zona gris central no tenen afectació real en la </w:t>
+      </w:r>
+      <w:r>
+        <w:t>probabilitat</w:t>
+      </w:r>
+      <w:r>
+        <w:t xml:space="preserve"> de risc de infart.</w:t>
+      </w:r>
+    </w:p>
     <w:p>
       <w:pPr>
         <w:ind w:left="708"/>
       </w:pPr>
+      <w:r>
+        <w:rPr>
+          <w:noProof/>
+        </w:rPr>
+        <w:drawing>
+          <wp:inline distT="0" distB="0" distL="0" distR="0" wp14:anchorId="18C9B75D" wp14:editId="323371F4">
+            <wp:extent cx="5400040" cy="3856990"/>
+            <wp:effectExtent l="0" t="0" r="0" b="0"/>
+            <wp:docPr id="22" name="Imagen 22"/>
+            <wp:cNvGraphicFramePr>
+              <a:graphicFrameLocks xmlns:a="http://schemas.openxmlformats.org/drawingml/2006/main" noChangeAspect="1"/>
+            </wp:cNvGraphicFramePr>
+            <a:graphic xmlns:a="http://schemas.openxmlformats.org/drawingml/2006/main">
+              <a:graphicData uri="http://schemas.openxmlformats.org/drawingml/2006/picture">
+                <pic:pic xmlns:pic="http://schemas.openxmlformats.org/drawingml/2006/picture">
+                  <pic:nvPicPr>
+                    <pic:cNvPr id="0" name="Picture 25"/>
+                    <pic:cNvPicPr>
+                      <a:picLocks noChangeAspect="1" noChangeArrowheads="1"/>
+                    </pic:cNvPicPr>
+                  </pic:nvPicPr>
+                  <pic:blipFill>
+                    <a:blip r:embed="rId23" cstate="print">
+                      <a:extLst>
+                        <a:ext uri="{28A0092B-C50C-407E-A947-70E740481C1C}">
+                          <a14:useLocalDpi xmlns:a14="http://schemas.microsoft.com/office/drawing/2010/main" val="0"/>
+                        </a:ext>
+                      </a:extLst>
+                    </a:blip>
+                    <a:srcRect/>
+                    <a:stretch>
+                      <a:fillRect/>
+                    </a:stretch>
+                  </pic:blipFill>
+                  <pic:spPr bwMode="auto">
+                    <a:xfrm>
+                      <a:off x="0" y="0"/>
+                      <a:ext cx="5400040" cy="3856990"/>
+                    </a:xfrm>
+                    <a:prstGeom prst="rect">
+                      <a:avLst/>
+                    </a:prstGeom>
+                    <a:noFill/>
+                    <a:ln>
+                      <a:noFill/>
+                    </a:ln>
+                  </pic:spPr>
+                </pic:pic>
+              </a:graphicData>
+            </a:graphic>
+          </wp:inline>
+        </w:drawing>
+      </w:r>
     </w:p>
     <w:p>
       <w:pPr>
@@ -4997,6 +5822,136 @@
     </w:p>
     <w:p/>
     <w:p>
+      <w:r>
+        <w:t xml:space="preserve">Com a resultat de </w:t>
+      </w:r>
+      <w:proofErr w:type="spellStart"/>
+      <w:r>
+        <w:t>l’analisis</w:t>
+      </w:r>
+      <w:proofErr w:type="spellEnd"/>
+      <w:r>
+        <w:t xml:space="preserve"> portat a terme utilitzant el </w:t>
+      </w:r>
+      <w:proofErr w:type="spellStart"/>
+      <w:r>
+        <w:t>dataset</w:t>
+      </w:r>
+      <w:proofErr w:type="spellEnd"/>
+      <w:r>
+        <w:t xml:space="preserve"> triat s’extreuen les següents conclusions:</w:t>
+      </w:r>
+    </w:p>
+    <w:p>
+      <w:pPr>
+        <w:ind w:left="708"/>
+      </w:pPr>
+      <w:r>
+        <w:t>-Ni la edat ni el colesterol tenen una afectació real a l’hora de determinar el risc d’infart.</w:t>
+      </w:r>
+    </w:p>
+    <w:p>
+      <w:pPr>
+        <w:ind w:left="708"/>
+      </w:pPr>
+      <w:r>
+        <w:t xml:space="preserve">- Ni la pressió arterial ni els resultats </w:t>
+      </w:r>
+      <w:proofErr w:type="spellStart"/>
+      <w:r>
+        <w:rPr>
+          <w:rFonts w:eastAsia="Times New Roman" w:cstheme="minorHAnsi"/>
+          <w:sz w:val="22"/>
+          <w:szCs w:val="22"/>
+          <w:lang w:eastAsia="ca-ES"/>
+        </w:rPr>
+        <w:t>electrocardiogràfics</w:t>
+      </w:r>
+      <w:proofErr w:type="spellEnd"/>
+      <w:r>
+        <w:rPr>
+          <w:rFonts w:eastAsia="Times New Roman" w:cstheme="minorHAnsi"/>
+          <w:sz w:val="22"/>
+          <w:szCs w:val="22"/>
+          <w:lang w:eastAsia="ca-ES"/>
+        </w:rPr>
+        <w:t xml:space="preserve"> s</w:t>
+      </w:r>
+      <w:r>
+        <w:rPr>
+          <w:rFonts w:eastAsia="Times New Roman" w:cstheme="minorHAnsi"/>
+          <w:sz w:val="22"/>
+          <w:szCs w:val="22"/>
+          <w:lang w:eastAsia="ca-ES"/>
+        </w:rPr>
+        <w:t>ó</w:t>
+      </w:r>
+      <w:r>
+        <w:rPr>
+          <w:rFonts w:eastAsia="Times New Roman" w:cstheme="minorHAnsi"/>
+          <w:sz w:val="22"/>
+          <w:szCs w:val="22"/>
+          <w:lang w:eastAsia="ca-ES"/>
+        </w:rPr>
+        <w:t xml:space="preserve">n prou significants per determinar el </w:t>
+      </w:r>
+      <w:r>
+        <w:t>risc d’infart.</w:t>
+      </w:r>
+    </w:p>
+    <w:p>
+      <w:pPr>
+        <w:ind w:left="708"/>
+      </w:pPr>
+      <w:r>
+        <w:t xml:space="preserve">- Els principals factors de risc de cara a tenir un risc elevat de infart són </w:t>
+      </w:r>
+      <w:r>
+        <w:t xml:space="preserve"> </w:t>
+      </w:r>
+      <w:r>
+        <w:t>els dolors toràcics.</w:t>
+      </w:r>
+    </w:p>
+    <w:p>
+      <w:pPr>
+        <w:ind w:left="708"/>
+      </w:pPr>
+      <w:r>
+        <w:t xml:space="preserve">-Els principals factors protectors de cara a </w:t>
+      </w:r>
+      <w:r>
+        <w:t xml:space="preserve">tenir un risc elevat de infart són </w:t>
+      </w:r>
+      <w:r>
+        <w:t xml:space="preserve">un nombre de vasos, </w:t>
+      </w:r>
+      <w:r>
+        <w:t>tenir una talassèmia reversible i el sexe.</w:t>
+      </w:r>
+    </w:p>
+    <w:p>
+      <w:pPr>
+        <w:ind w:left="708"/>
+      </w:pPr>
+      <w:r>
+        <w:t>- Es pot obtenir un model predictor amb una altra probabilitat de predir correctament el risc de infart.</w:t>
+      </w:r>
+    </w:p>
+    <w:p>
+      <w:r>
+        <w:t>Tanmateix, donades la naturalesa de algunes de les conclusions extretes, es considera que l’estudi no és concloent, es requereix doncs</w:t>
+      </w:r>
+      <w:r>
+        <w:t>,</w:t>
+      </w:r>
+      <w:r>
+        <w:t xml:space="preserve"> més investigació per poder verificar-les i demostrar que no són fruit de un data set poc representatiu de la població general.</w:t>
+      </w:r>
+    </w:p>
+    <w:p/>
+    <w:p/>
+    <w:p>
       <w:pPr>
         <w:pStyle w:val="Ttulo1"/>
       </w:pPr>
@@ -5006,6 +5961,834 @@
       </w:r>
       <w:bookmarkEnd w:id="11"/>
     </w:p>
+    <w:p/>
+    <w:p>
+      <w:r>
+        <w:t xml:space="preserve">Per portar a terme aquesta practica es treballa amb R i s’utilitzen les següents llibreries auxiliars: </w:t>
+      </w:r>
+      <w:proofErr w:type="spellStart"/>
+      <w:r>
+        <w:t>C</w:t>
+      </w:r>
+      <w:r>
+        <w:t>orrplot</w:t>
+      </w:r>
+      <w:proofErr w:type="spellEnd"/>
+      <w:r>
+        <w:t xml:space="preserve">, </w:t>
+      </w:r>
+      <w:proofErr w:type="spellStart"/>
+      <w:r>
+        <w:t>VIM</w:t>
+      </w:r>
+      <w:r>
+        <w:t>,</w:t>
+      </w:r>
+      <w:r>
+        <w:t>car</w:t>
+      </w:r>
+      <w:proofErr w:type="spellEnd"/>
+      <w:r>
+        <w:t xml:space="preserve">, </w:t>
+      </w:r>
+      <w:r>
+        <w:t>caret</w:t>
+      </w:r>
+      <w:r>
+        <w:t>,</w:t>
+      </w:r>
+      <w:r>
+        <w:t>ggplot2</w:t>
+      </w:r>
+      <w:r>
+        <w:t>,</w:t>
+      </w:r>
+      <w:r>
+        <w:t>modelsummary</w:t>
+      </w:r>
+      <w:r>
+        <w:t xml:space="preserve"> i </w:t>
+      </w:r>
+      <w:proofErr w:type="spellStart"/>
+      <w:r>
+        <w:t>pROC</w:t>
+      </w:r>
+      <w:proofErr w:type="spellEnd"/>
+      <w:r>
+        <w:t>.</w:t>
+      </w:r>
+    </w:p>
+    <w:p/>
+    <w:p>
+      <w:r>
+        <w:t>Algunes de les parts importants del codi són:</w:t>
+      </w:r>
+    </w:p>
+    <w:p>
+      <w:r>
+        <w:t>Carrega de dades</w:t>
+      </w:r>
+    </w:p>
+    <w:tbl>
+      <w:tblPr>
+        <w:tblStyle w:val="Tablaconcuadrcula"/>
+        <w:tblW w:w="0" w:type="auto"/>
+        <w:tblLook w:val="04A0" w:firstRow="1" w:lastRow="0" w:firstColumn="1" w:lastColumn="0" w:noHBand="0" w:noVBand="1"/>
+      </w:tblPr>
+      <w:tblGrid>
+        <w:gridCol w:w="8494"/>
+      </w:tblGrid>
+      <w:tr>
+        <w:tc>
+          <w:tcPr>
+            <w:tcW w:w="8494" w:type="dxa"/>
+            <w:shd w:val="clear" w:color="auto" w:fill="F2F2F2" w:themeFill="background1" w:themeFillShade="F2"/>
+          </w:tcPr>
+          <w:p>
+            <w:proofErr w:type="spellStart"/>
+            <w:r>
+              <w:t>heart</w:t>
+            </w:r>
+            <w:proofErr w:type="spellEnd"/>
+            <w:r>
+              <w:t xml:space="preserve"> &lt;- read.csv("heart.csv")</w:t>
+            </w:r>
+          </w:p>
+          <w:p/>
+        </w:tc>
+      </w:tr>
+    </w:tbl>
+    <w:p>
+      <w:r>
+        <w:br/>
+      </w:r>
+      <w:r>
+        <w:t xml:space="preserve">Imputació de valors </w:t>
+      </w:r>
+      <w:r>
+        <w:t>atípics</w:t>
+      </w:r>
+    </w:p>
+    <w:tbl>
+      <w:tblPr>
+        <w:tblStyle w:val="Tablaconcuadrcula"/>
+        <w:tblW w:w="0" w:type="auto"/>
+        <w:tblLook w:val="04A0" w:firstRow="1" w:lastRow="0" w:firstColumn="1" w:lastColumn="0" w:noHBand="0" w:noVBand="1"/>
+      </w:tblPr>
+      <w:tblGrid>
+        <w:gridCol w:w="8494"/>
+      </w:tblGrid>
+      <w:tr>
+        <w:tc>
+          <w:tcPr>
+            <w:tcW w:w="8494" w:type="dxa"/>
+            <w:shd w:val="clear" w:color="auto" w:fill="F2F2F2" w:themeFill="background1" w:themeFillShade="F2"/>
+          </w:tcPr>
+          <w:p>
+            <w:pPr>
+              <w:spacing w:after="0" w:line="240" w:lineRule="auto"/>
+            </w:pPr>
+            <w:proofErr w:type="spellStart"/>
+            <w:r>
+              <w:t>columnesImputar</w:t>
+            </w:r>
+            <w:proofErr w:type="spellEnd"/>
+            <w:r>
+              <w:t>&lt;-</w:t>
+            </w:r>
+            <w:proofErr w:type="spellStart"/>
+            <w:r>
+              <w:t>colnames</w:t>
+            </w:r>
+            <w:proofErr w:type="spellEnd"/>
+            <w:r>
+              <w:t>(</w:t>
+            </w:r>
+            <w:proofErr w:type="spellStart"/>
+            <w:r>
+              <w:t>heart</w:t>
+            </w:r>
+            <w:proofErr w:type="spellEnd"/>
+            <w:r>
+              <w:t>)[</w:t>
+            </w:r>
+            <w:proofErr w:type="spellStart"/>
+            <w:r>
+              <w:t>colSums</w:t>
+            </w:r>
+            <w:proofErr w:type="spellEnd"/>
+            <w:r>
+              <w:t>(is.na(</w:t>
+            </w:r>
+            <w:proofErr w:type="spellStart"/>
+            <w:r>
+              <w:t>heart</w:t>
+            </w:r>
+            <w:proofErr w:type="spellEnd"/>
+            <w:r>
+              <w:t>)) &gt; 0]</w:t>
+            </w:r>
+          </w:p>
+          <w:p>
+            <w:proofErr w:type="spellStart"/>
+            <w:r>
+              <w:t>heart</w:t>
+            </w:r>
+            <w:proofErr w:type="spellEnd"/>
+            <w:r>
+              <w:t xml:space="preserve"> &lt;-  </w:t>
+            </w:r>
+            <w:proofErr w:type="spellStart"/>
+            <w:r>
+              <w:t>kNN</w:t>
+            </w:r>
+            <w:proofErr w:type="spellEnd"/>
+            <w:r>
+              <w:t>(</w:t>
+            </w:r>
+            <w:proofErr w:type="spellStart"/>
+            <w:r>
+              <w:t>heart</w:t>
+            </w:r>
+            <w:proofErr w:type="spellEnd"/>
+            <w:r>
+              <w:t xml:space="preserve">, variable = </w:t>
+            </w:r>
+            <w:proofErr w:type="spellStart"/>
+            <w:r>
+              <w:t>columnesImputar</w:t>
+            </w:r>
+            <w:proofErr w:type="spellEnd"/>
+            <w:r>
+              <w:t>, k = 5)</w:t>
+            </w:r>
+          </w:p>
+        </w:tc>
+      </w:tr>
+    </w:tbl>
+    <w:p/>
+    <w:p>
+      <w:r>
+        <w:t>Test de</w:t>
+      </w:r>
+      <w:r>
+        <w:t xml:space="preserve"> correlació entre</w:t>
+      </w:r>
+      <w:r>
+        <w:t xml:space="preserve"> 2 variables </w:t>
+      </w:r>
+      <w:r>
+        <w:t>categòriques:</w:t>
+      </w:r>
+    </w:p>
+    <w:tbl>
+      <w:tblPr>
+        <w:tblStyle w:val="Tablaconcuadrcula"/>
+        <w:tblW w:w="0" w:type="auto"/>
+        <w:tblLook w:val="04A0" w:firstRow="1" w:lastRow="0" w:firstColumn="1" w:lastColumn="0" w:noHBand="0" w:noVBand="1"/>
+      </w:tblPr>
+      <w:tblGrid>
+        <w:gridCol w:w="8494"/>
+      </w:tblGrid>
+      <w:tr>
+        <w:tc>
+          <w:tcPr>
+            <w:tcW w:w="8494" w:type="dxa"/>
+            <w:shd w:val="clear" w:color="auto" w:fill="F2F2F2" w:themeFill="background1" w:themeFillShade="F2"/>
+          </w:tcPr>
+          <w:p>
+            <w:proofErr w:type="spellStart"/>
+            <w:r>
+              <w:t>chisq.test</w:t>
+            </w:r>
+            <w:proofErr w:type="spellEnd"/>
+            <w:r>
+              <w:t>(</w:t>
+            </w:r>
+            <w:proofErr w:type="spellStart"/>
+            <w:r>
+              <w:t>heart$sex</w:t>
+            </w:r>
+            <w:proofErr w:type="spellEnd"/>
+            <w:r>
+              <w:t xml:space="preserve">, </w:t>
+            </w:r>
+            <w:proofErr w:type="spellStart"/>
+            <w:r>
+              <w:t>heart$output</w:t>
+            </w:r>
+            <w:proofErr w:type="spellEnd"/>
+            <w:r>
+              <w:t xml:space="preserve">, </w:t>
+            </w:r>
+            <w:proofErr w:type="spellStart"/>
+            <w:r>
+              <w:t>correct</w:t>
+            </w:r>
+            <w:proofErr w:type="spellEnd"/>
+            <w:r>
+              <w:t>=FALSE)</w:t>
+            </w:r>
+          </w:p>
+        </w:tc>
+      </w:tr>
+    </w:tbl>
+    <w:p/>
+    <w:p>
+      <w:r>
+        <w:t>Obtenció del model de regressió</w:t>
+      </w:r>
+    </w:p>
+    <w:tbl>
+      <w:tblPr>
+        <w:tblStyle w:val="Tablaconcuadrcula"/>
+        <w:tblW w:w="0" w:type="auto"/>
+        <w:tblLook w:val="04A0" w:firstRow="1" w:lastRow="0" w:firstColumn="1" w:lastColumn="0" w:noHBand="0" w:noVBand="1"/>
+      </w:tblPr>
+      <w:tblGrid>
+        <w:gridCol w:w="8494"/>
+      </w:tblGrid>
+      <w:tr>
+        <w:tc>
+          <w:tcPr>
+            <w:tcW w:w="8494" w:type="dxa"/>
+            <w:shd w:val="clear" w:color="auto" w:fill="F2F2F2" w:themeFill="background1" w:themeFillShade="F2"/>
+          </w:tcPr>
+          <w:p>
+            <w:r>
+              <w:t xml:space="preserve">model &lt;- </w:t>
+            </w:r>
+            <w:proofErr w:type="spellStart"/>
+            <w:r>
+              <w:t>glm</w:t>
+            </w:r>
+            <w:proofErr w:type="spellEnd"/>
+            <w:r>
+              <w:t>(</w:t>
+            </w:r>
+            <w:proofErr w:type="spellStart"/>
+            <w:r>
+              <w:t>output~age+sex+cp</w:t>
+            </w:r>
+            <w:proofErr w:type="spellEnd"/>
+            <w:r>
+              <w:t>+</w:t>
+            </w:r>
+            <w:r>
+              <w:t>...</w:t>
+            </w:r>
+            <w:r>
+              <w:t>,data=</w:t>
+            </w:r>
+            <w:proofErr w:type="spellStart"/>
+            <w:r>
+              <w:t>train</w:t>
+            </w:r>
+            <w:proofErr w:type="spellEnd"/>
+            <w:r>
+              <w:t xml:space="preserve">,   </w:t>
+            </w:r>
+            <w:proofErr w:type="spellStart"/>
+            <w:r>
+              <w:t>family</w:t>
+            </w:r>
+            <w:proofErr w:type="spellEnd"/>
+            <w:r>
+              <w:t>=binomial(</w:t>
+            </w:r>
+            <w:proofErr w:type="spellStart"/>
+            <w:r>
+              <w:t>link</w:t>
+            </w:r>
+            <w:proofErr w:type="spellEnd"/>
+            <w:r>
+              <w:t>=</w:t>
+            </w:r>
+            <w:proofErr w:type="spellStart"/>
+            <w:r>
+              <w:t>logit</w:t>
+            </w:r>
+            <w:proofErr w:type="spellEnd"/>
+            <w:r>
+              <w:t>))</w:t>
+            </w:r>
+          </w:p>
+        </w:tc>
+      </w:tr>
+    </w:tbl>
+    <w:p/>
+    <w:p>
+      <w:r>
+        <w:t>Obtenció matriu de correlació</w:t>
+      </w:r>
+    </w:p>
+    <w:tbl>
+      <w:tblPr>
+        <w:tblStyle w:val="Tablaconcuadrcula"/>
+        <w:tblW w:w="0" w:type="auto"/>
+        <w:shd w:val="clear" w:color="auto" w:fill="F2F2F2" w:themeFill="background1" w:themeFillShade="F2"/>
+        <w:tblLook w:val="04A0" w:firstRow="1" w:lastRow="0" w:firstColumn="1" w:lastColumn="0" w:noHBand="0" w:noVBand="1"/>
+      </w:tblPr>
+      <w:tblGrid>
+        <w:gridCol w:w="8494"/>
+      </w:tblGrid>
+      <w:tr>
+        <w:tc>
+          <w:tcPr>
+            <w:tcW w:w="8494" w:type="dxa"/>
+            <w:shd w:val="clear" w:color="auto" w:fill="F2F2F2" w:themeFill="background1" w:themeFillShade="F2"/>
+          </w:tcPr>
+          <w:p>
+            <w:proofErr w:type="spellStart"/>
+            <w:r>
+              <w:t>corrplot</w:t>
+            </w:r>
+            <w:proofErr w:type="spellEnd"/>
+            <w:r>
+              <w:t>(cor(</w:t>
+            </w:r>
+            <w:proofErr w:type="spellStart"/>
+            <w:r>
+              <w:t>heart_numeric</w:t>
+            </w:r>
+            <w:proofErr w:type="spellEnd"/>
+            <w:r>
+              <w:t xml:space="preserve">), </w:t>
+            </w:r>
+            <w:proofErr w:type="spellStart"/>
+            <w:r>
+              <w:t>method</w:t>
+            </w:r>
+            <w:proofErr w:type="spellEnd"/>
+            <w:r>
+              <w:t xml:space="preserve"> = "</w:t>
+            </w:r>
+            <w:proofErr w:type="spellStart"/>
+            <w:r>
+              <w:t>number</w:t>
+            </w:r>
+            <w:proofErr w:type="spellEnd"/>
+            <w:r>
+              <w:t>")</w:t>
+            </w:r>
+          </w:p>
+        </w:tc>
+      </w:tr>
+    </w:tbl>
+    <w:p/>
+    <w:p>
+      <w:proofErr w:type="spellStart"/>
+      <w:r>
+        <w:t>Evaluació</w:t>
+      </w:r>
+      <w:proofErr w:type="spellEnd"/>
+      <w:r>
+        <w:t xml:space="preserve"> del model</w:t>
+      </w:r>
+    </w:p>
+    <w:tbl>
+      <w:tblPr>
+        <w:tblStyle w:val="Tablaconcuadrcula"/>
+        <w:tblW w:w="0" w:type="auto"/>
+        <w:shd w:val="clear" w:color="auto" w:fill="F2F2F2" w:themeFill="background1" w:themeFillShade="F2"/>
+        <w:tblLook w:val="04A0" w:firstRow="1" w:lastRow="0" w:firstColumn="1" w:lastColumn="0" w:noHBand="0" w:noVBand="1"/>
+      </w:tblPr>
+      <w:tblGrid>
+        <w:gridCol w:w="8494"/>
+      </w:tblGrid>
+      <w:tr>
+        <w:tc>
+          <w:tcPr>
+            <w:tcW w:w="8494" w:type="dxa"/>
+            <w:shd w:val="clear" w:color="auto" w:fill="F2F2F2" w:themeFill="background1" w:themeFillShade="F2"/>
+          </w:tcPr>
+          <w:p>
+            <w:pPr>
+              <w:spacing w:after="0" w:line="240" w:lineRule="auto"/>
+            </w:pPr>
+            <w:r>
+              <w:t>}</w:t>
+            </w:r>
+          </w:p>
+          <w:p>
+            <w:pPr>
+              <w:spacing w:after="0" w:line="240" w:lineRule="auto"/>
+            </w:pPr>
+            <w:proofErr w:type="spellStart"/>
+            <w:r>
+              <w:t>pred</w:t>
+            </w:r>
+            <w:proofErr w:type="spellEnd"/>
+            <w:r>
+              <w:t>&lt;-</w:t>
+            </w:r>
+            <w:proofErr w:type="spellStart"/>
+            <w:r>
+              <w:t>predict</w:t>
+            </w:r>
+            <w:proofErr w:type="spellEnd"/>
+            <w:r>
+              <w:t>(</w:t>
+            </w:r>
+            <w:proofErr w:type="spellStart"/>
+            <w:r>
+              <w:t>modelF</w:t>
+            </w:r>
+            <w:proofErr w:type="spellEnd"/>
+            <w:r>
+              <w:t xml:space="preserve">, </w:t>
+            </w:r>
+            <w:proofErr w:type="spellStart"/>
+            <w:r>
+              <w:t>newdata</w:t>
+            </w:r>
+            <w:proofErr w:type="spellEnd"/>
+            <w:r>
+              <w:t xml:space="preserve"> = </w:t>
+            </w:r>
+            <w:proofErr w:type="spellStart"/>
+            <w:r>
+              <w:t>test,type</w:t>
+            </w:r>
+            <w:proofErr w:type="spellEnd"/>
+            <w:r>
+              <w:t xml:space="preserve"> ="</w:t>
+            </w:r>
+            <w:proofErr w:type="spellStart"/>
+            <w:r>
+              <w:t>response</w:t>
+            </w:r>
+            <w:proofErr w:type="spellEnd"/>
+            <w:r>
+              <w:t>")</w:t>
+            </w:r>
+          </w:p>
+          <w:p>
+            <w:pPr>
+              <w:spacing w:after="0" w:line="240" w:lineRule="auto"/>
+            </w:pPr>
+            <w:proofErr w:type="spellStart"/>
+            <w:r>
+              <w:t>predict</w:t>
+            </w:r>
+            <w:proofErr w:type="spellEnd"/>
+            <w:r>
+              <w:t>&lt;-</w:t>
+            </w:r>
+            <w:proofErr w:type="spellStart"/>
+            <w:r>
+              <w:t>lapply</w:t>
+            </w:r>
+            <w:proofErr w:type="spellEnd"/>
+            <w:r>
+              <w:t>(</w:t>
+            </w:r>
+            <w:proofErr w:type="spellStart"/>
+            <w:r>
+              <w:t>pred,convert</w:t>
+            </w:r>
+            <w:proofErr w:type="spellEnd"/>
+            <w:r>
+              <w:t>)</w:t>
+            </w:r>
+          </w:p>
+          <w:p>
+            <w:pPr>
+              <w:spacing w:after="0" w:line="240" w:lineRule="auto"/>
+            </w:pPr>
+          </w:p>
+          <w:p>
+            <w:pPr>
+              <w:spacing w:after="0" w:line="240" w:lineRule="auto"/>
+            </w:pPr>
+            <w:proofErr w:type="spellStart"/>
+            <w:r>
+              <w:t>cf</w:t>
+            </w:r>
+            <w:proofErr w:type="spellEnd"/>
+            <w:r>
+              <w:t>&lt;-</w:t>
+            </w:r>
+            <w:proofErr w:type="spellStart"/>
+            <w:r>
+              <w:t>confusionMatrix</w:t>
+            </w:r>
+            <w:proofErr w:type="spellEnd"/>
+            <w:r>
+              <w:t>(data=</w:t>
+            </w:r>
+            <w:proofErr w:type="spellStart"/>
+            <w:r>
+              <w:t>as.factor</w:t>
+            </w:r>
+            <w:proofErr w:type="spellEnd"/>
+            <w:r>
+              <w:t>(</w:t>
+            </w:r>
+            <w:proofErr w:type="spellStart"/>
+            <w:r>
+              <w:t>as.numeric</w:t>
+            </w:r>
+            <w:proofErr w:type="spellEnd"/>
+            <w:r>
+              <w:t>(</w:t>
+            </w:r>
+            <w:proofErr w:type="spellStart"/>
+            <w:r>
+              <w:t>predict</w:t>
+            </w:r>
+            <w:proofErr w:type="spellEnd"/>
+            <w:r>
+              <w:t xml:space="preserve">)), </w:t>
+            </w:r>
+            <w:proofErr w:type="spellStart"/>
+            <w:r>
+              <w:t>reference</w:t>
+            </w:r>
+            <w:proofErr w:type="spellEnd"/>
+            <w:r>
+              <w:t xml:space="preserve"> = </w:t>
+            </w:r>
+            <w:proofErr w:type="spellStart"/>
+            <w:r>
+              <w:t>as.factor</w:t>
+            </w:r>
+            <w:proofErr w:type="spellEnd"/>
+            <w:r>
+              <w:t>(</w:t>
+            </w:r>
+            <w:proofErr w:type="spellStart"/>
+            <w:r>
+              <w:t>test$output</w:t>
+            </w:r>
+            <w:proofErr w:type="spellEnd"/>
+            <w:r>
+              <w:t>))</w:t>
+            </w:r>
+          </w:p>
+          <w:p/>
+          <w:p>
+            <w:pPr>
+              <w:spacing w:after="0" w:line="240" w:lineRule="auto"/>
+            </w:pPr>
+            <w:proofErr w:type="spellStart"/>
+            <w:r>
+              <w:t>prob</w:t>
+            </w:r>
+            <w:proofErr w:type="spellEnd"/>
+            <w:r>
+              <w:t>=</w:t>
+            </w:r>
+            <w:proofErr w:type="spellStart"/>
+            <w:r>
+              <w:t>predict</w:t>
+            </w:r>
+            <w:proofErr w:type="spellEnd"/>
+            <w:r>
+              <w:t>(</w:t>
+            </w:r>
+            <w:proofErr w:type="spellStart"/>
+            <w:r>
+              <w:t>modelF</w:t>
+            </w:r>
+            <w:proofErr w:type="spellEnd"/>
+            <w:r>
+              <w:t xml:space="preserve">, </w:t>
+            </w:r>
+            <w:proofErr w:type="spellStart"/>
+            <w:r>
+              <w:t>heart</w:t>
+            </w:r>
+            <w:proofErr w:type="spellEnd"/>
+            <w:r>
+              <w:t xml:space="preserve">, </w:t>
+            </w:r>
+            <w:proofErr w:type="spellStart"/>
+            <w:r>
+              <w:t>type</w:t>
+            </w:r>
+            <w:proofErr w:type="spellEnd"/>
+            <w:r>
+              <w:t>="</w:t>
+            </w:r>
+            <w:proofErr w:type="spellStart"/>
+            <w:r>
+              <w:t>response</w:t>
+            </w:r>
+            <w:proofErr w:type="spellEnd"/>
+            <w:r>
+              <w:t>")</w:t>
+            </w:r>
+          </w:p>
+          <w:p>
+            <w:pPr>
+              <w:spacing w:after="0" w:line="240" w:lineRule="auto"/>
+            </w:pPr>
+            <w:r>
+              <w:t>r=roc(</w:t>
+            </w:r>
+            <w:proofErr w:type="spellStart"/>
+            <w:r>
+              <w:t>heart$output</w:t>
+            </w:r>
+            <w:proofErr w:type="spellEnd"/>
+            <w:r>
+              <w:t xml:space="preserve">, </w:t>
+            </w:r>
+            <w:proofErr w:type="spellStart"/>
+            <w:r>
+              <w:t>prob</w:t>
+            </w:r>
+            <w:proofErr w:type="spellEnd"/>
+            <w:r>
+              <w:t>, data=</w:t>
+            </w:r>
+            <w:proofErr w:type="spellStart"/>
+            <w:r>
+              <w:t>heart</w:t>
+            </w:r>
+            <w:proofErr w:type="spellEnd"/>
+            <w:r>
+              <w:t>)</w:t>
+            </w:r>
+          </w:p>
+          <w:p>
+            <w:pPr>
+              <w:spacing w:after="0" w:line="240" w:lineRule="auto"/>
+            </w:pPr>
+            <w:r>
+              <w:t>plot(r)</w:t>
+            </w:r>
+          </w:p>
+          <w:p>
+            <w:proofErr w:type="spellStart"/>
+            <w:r>
+              <w:t>auc</w:t>
+            </w:r>
+            <w:proofErr w:type="spellEnd"/>
+            <w:r>
+              <w:t>(r)</w:t>
+            </w:r>
+          </w:p>
+        </w:tc>
+      </w:tr>
+    </w:tbl>
+    <w:p/>
+    <w:p>
+      <w:r>
+        <w:t xml:space="preserve">Obtenció de les </w:t>
+      </w:r>
+      <w:proofErr w:type="spellStart"/>
+      <w:r>
+        <w:t>odd-ratio</w:t>
+      </w:r>
+      <w:proofErr w:type="spellEnd"/>
+    </w:p>
+    <w:tbl>
+      <w:tblPr>
+        <w:tblStyle w:val="Tablaconcuadrcula"/>
+        <w:tblW w:w="0" w:type="auto"/>
+        <w:shd w:val="clear" w:color="auto" w:fill="F2F2F2" w:themeFill="background1" w:themeFillShade="F2"/>
+        <w:tblLook w:val="04A0" w:firstRow="1" w:lastRow="0" w:firstColumn="1" w:lastColumn="0" w:noHBand="0" w:noVBand="1"/>
+      </w:tblPr>
+      <w:tblGrid>
+        <w:gridCol w:w="8494"/>
+      </w:tblGrid>
+      <w:tr>
+        <w:tc>
+          <w:tcPr>
+            <w:tcW w:w="8494" w:type="dxa"/>
+            <w:shd w:val="clear" w:color="auto" w:fill="F2F2F2" w:themeFill="background1" w:themeFillShade="F2"/>
+          </w:tcPr>
+          <w:p>
+            <w:proofErr w:type="spellStart"/>
+            <w:r>
+              <w:t>exp</w:t>
+            </w:r>
+            <w:proofErr w:type="spellEnd"/>
+            <w:r>
+              <w:t>(</w:t>
+            </w:r>
+            <w:proofErr w:type="spellStart"/>
+            <w:r>
+              <w:t>coefficients</w:t>
+            </w:r>
+            <w:proofErr w:type="spellEnd"/>
+            <w:r>
+              <w:t>(</w:t>
+            </w:r>
+            <w:proofErr w:type="spellStart"/>
+            <w:r>
+              <w:t>modelF</w:t>
+            </w:r>
+            <w:proofErr w:type="spellEnd"/>
+            <w:r>
+              <w:t>))</w:t>
+            </w:r>
+          </w:p>
+        </w:tc>
+      </w:tr>
+    </w:tbl>
+    <w:p/>
+    <w:p>
+      <w:r>
+        <w:t>Obtenció de la representació del model final</w:t>
+      </w:r>
+    </w:p>
+    <w:tbl>
+      <w:tblPr>
+        <w:tblStyle w:val="Tablaconcuadrcula"/>
+        <w:tblW w:w="0" w:type="auto"/>
+        <w:shd w:val="clear" w:color="auto" w:fill="F2F2F2" w:themeFill="background1" w:themeFillShade="F2"/>
+        <w:tblLook w:val="04A0" w:firstRow="1" w:lastRow="0" w:firstColumn="1" w:lastColumn="0" w:noHBand="0" w:noVBand="1"/>
+      </w:tblPr>
+      <w:tblGrid>
+        <w:gridCol w:w="8419"/>
+      </w:tblGrid>
+      <w:tr>
+        <w:trPr>
+          <w:trHeight w:val="736"/>
+        </w:trPr>
+        <w:tc>
+          <w:tcPr>
+            <w:tcW w:w="8419" w:type="dxa"/>
+            <w:shd w:val="clear" w:color="auto" w:fill="F2F2F2" w:themeFill="background1" w:themeFillShade="F2"/>
+          </w:tcPr>
+          <w:p>
+            <w:pPr>
+              <w:spacing w:after="0" w:line="240" w:lineRule="auto"/>
+            </w:pPr>
+          </w:p>
+          <w:p>
+            <w:proofErr w:type="spellStart"/>
+            <w:r>
+              <w:t>modelplot</w:t>
+            </w:r>
+            <w:proofErr w:type="spellEnd"/>
+            <w:r>
+              <w:t>(</w:t>
+            </w:r>
+            <w:proofErr w:type="spellStart"/>
+            <w:r>
+              <w:t>modelF</w:t>
+            </w:r>
+            <w:proofErr w:type="spellEnd"/>
+            <w:r>
+              <w:t xml:space="preserve"> , </w:t>
+            </w:r>
+            <w:proofErr w:type="spellStart"/>
+            <w:r>
+              <w:t>background</w:t>
+            </w:r>
+            <w:proofErr w:type="spellEnd"/>
+            <w:r>
+              <w:t xml:space="preserve"> = b)</w:t>
+            </w:r>
+          </w:p>
+        </w:tc>
+      </w:tr>
+    </w:tbl>
+    <w:p/>
     <w:p>
       <w:pPr>
         <w:pStyle w:val="Ttulo1"/>
@@ -5024,6 +6807,8 @@
       <w:bookmarkEnd w:id="12"/>
       <w:proofErr w:type="spellEnd"/>
     </w:p>
+    <w:p/>
+    <w:p/>
     <w:p/>
     <w:tbl>
       <w:tblPr>
@@ -5095,7 +6880,6 @@
               <w:jc w:val="center"/>
             </w:pPr>
             <w:r>
-              <w:lastRenderedPageBreak/>
               <w:t>Investigació prèvia</w:t>
             </w:r>
           </w:p>
@@ -5109,6 +6893,57 @@
             <w:pPr>
               <w:jc w:val="center"/>
             </w:pPr>
+            <w:r>
+              <w:rPr>
+                <w:rFonts w:ascii="Calibri" w:hAnsi="Calibri" w:cs="Calibri"/>
+              </w:rPr>
+              <w:t xml:space="preserve">Gerard Ramos </w:t>
+            </w:r>
+            <w:proofErr w:type="spellStart"/>
+            <w:r>
+              <w:rPr>
+                <w:rFonts w:ascii="Calibri" w:hAnsi="Calibri" w:cs="Calibri"/>
+              </w:rPr>
+              <w:t>Gambús</w:t>
+            </w:r>
+            <w:proofErr w:type="spellEnd"/>
+            <w:r>
+              <w:t xml:space="preserve"> //</w:t>
+            </w:r>
+            <w:r>
+              <w:rPr>
+                <w:rFonts w:ascii="Calibri" w:hAnsi="Calibri" w:cs="Calibri"/>
+              </w:rPr>
+              <w:t xml:space="preserve"> </w:t>
+            </w:r>
+            <w:r>
+              <w:rPr>
+                <w:rFonts w:ascii="Calibri" w:hAnsi="Calibri" w:cs="Calibri"/>
+              </w:rPr>
+              <w:t xml:space="preserve">Oriol </w:t>
+            </w:r>
+            <w:proofErr w:type="spellStart"/>
+            <w:r>
+              <w:rPr>
+                <w:rFonts w:ascii="Calibri" w:hAnsi="Calibri" w:cs="Calibri"/>
+              </w:rPr>
+              <w:t>Caravaca</w:t>
+            </w:r>
+            <w:proofErr w:type="spellEnd"/>
+            <w:r>
+              <w:rPr>
+                <w:rFonts w:ascii="Calibri" w:hAnsi="Calibri" w:cs="Calibri"/>
+              </w:rPr>
+              <w:t xml:space="preserve"> </w:t>
+            </w:r>
+            <w:proofErr w:type="spellStart"/>
+            <w:r>
+              <w:rPr>
+                <w:rFonts w:ascii="Calibri" w:hAnsi="Calibri" w:cs="Calibri"/>
+              </w:rPr>
+              <w:t>Müller</w:t>
+            </w:r>
+            <w:proofErr w:type="spellEnd"/>
           </w:p>
         </w:tc>
       </w:tr>
@@ -5139,6 +6974,57 @@
             <w:pPr>
               <w:jc w:val="center"/>
             </w:pPr>
+            <w:r>
+              <w:rPr>
+                <w:rFonts w:ascii="Calibri" w:hAnsi="Calibri" w:cs="Calibri"/>
+              </w:rPr>
+              <w:t xml:space="preserve">Gerard Ramos </w:t>
+            </w:r>
+            <w:proofErr w:type="spellStart"/>
+            <w:r>
+              <w:rPr>
+                <w:rFonts w:ascii="Calibri" w:hAnsi="Calibri" w:cs="Calibri"/>
+              </w:rPr>
+              <w:t>Gambús</w:t>
+            </w:r>
+            <w:proofErr w:type="spellEnd"/>
+            <w:r>
+              <w:t xml:space="preserve"> //</w:t>
+            </w:r>
+            <w:r>
+              <w:rPr>
+                <w:rFonts w:ascii="Calibri" w:hAnsi="Calibri" w:cs="Calibri"/>
+              </w:rPr>
+              <w:t xml:space="preserve"> </w:t>
+            </w:r>
+            <w:r>
+              <w:rPr>
+                <w:rFonts w:ascii="Calibri" w:hAnsi="Calibri" w:cs="Calibri"/>
+              </w:rPr>
+              <w:t xml:space="preserve">Oriol </w:t>
+            </w:r>
+            <w:proofErr w:type="spellStart"/>
+            <w:r>
+              <w:rPr>
+                <w:rFonts w:ascii="Calibri" w:hAnsi="Calibri" w:cs="Calibri"/>
+              </w:rPr>
+              <w:t>Caravaca</w:t>
+            </w:r>
+            <w:proofErr w:type="spellEnd"/>
+            <w:r>
+              <w:rPr>
+                <w:rFonts w:ascii="Calibri" w:hAnsi="Calibri" w:cs="Calibri"/>
+              </w:rPr>
+              <w:t xml:space="preserve"> </w:t>
+            </w:r>
+            <w:proofErr w:type="spellStart"/>
+            <w:r>
+              <w:rPr>
+                <w:rFonts w:ascii="Calibri" w:hAnsi="Calibri" w:cs="Calibri"/>
+              </w:rPr>
+              <w:t>Müller</w:t>
+            </w:r>
+            <w:proofErr w:type="spellEnd"/>
           </w:p>
         </w:tc>
       </w:tr>
@@ -5166,6 +7052,57 @@
             <w:pPr>
               <w:jc w:val="center"/>
             </w:pPr>
+            <w:r>
+              <w:rPr>
+                <w:rFonts w:ascii="Calibri" w:hAnsi="Calibri" w:cs="Calibri"/>
+              </w:rPr>
+              <w:t xml:space="preserve">Gerard Ramos </w:t>
+            </w:r>
+            <w:proofErr w:type="spellStart"/>
+            <w:r>
+              <w:rPr>
+                <w:rFonts w:ascii="Calibri" w:hAnsi="Calibri" w:cs="Calibri"/>
+              </w:rPr>
+              <w:t>Gambús</w:t>
+            </w:r>
+            <w:proofErr w:type="spellEnd"/>
+            <w:r>
+              <w:t xml:space="preserve"> //</w:t>
+            </w:r>
+            <w:r>
+              <w:rPr>
+                <w:rFonts w:ascii="Calibri" w:hAnsi="Calibri" w:cs="Calibri"/>
+              </w:rPr>
+              <w:t xml:space="preserve"> </w:t>
+            </w:r>
+            <w:r>
+              <w:rPr>
+                <w:rFonts w:ascii="Calibri" w:hAnsi="Calibri" w:cs="Calibri"/>
+              </w:rPr>
+              <w:t xml:space="preserve">Oriol </w:t>
+            </w:r>
+            <w:proofErr w:type="spellStart"/>
+            <w:r>
+              <w:rPr>
+                <w:rFonts w:ascii="Calibri" w:hAnsi="Calibri" w:cs="Calibri"/>
+              </w:rPr>
+              <w:t>Caravaca</w:t>
+            </w:r>
+            <w:proofErr w:type="spellEnd"/>
+            <w:r>
+              <w:rPr>
+                <w:rFonts w:ascii="Calibri" w:hAnsi="Calibri" w:cs="Calibri"/>
+              </w:rPr>
+              <w:t xml:space="preserve"> </w:t>
+            </w:r>
+            <w:proofErr w:type="spellStart"/>
+            <w:r>
+              <w:rPr>
+                <w:rFonts w:ascii="Calibri" w:hAnsi="Calibri" w:cs="Calibri"/>
+              </w:rPr>
+              <w:t>Müller</w:t>
+            </w:r>
+            <w:proofErr w:type="spellEnd"/>
           </w:p>
         </w:tc>
       </w:tr>
@@ -5196,6 +7133,57 @@
             <w:pPr>
               <w:jc w:val="center"/>
             </w:pPr>
+            <w:r>
+              <w:rPr>
+                <w:rFonts w:ascii="Calibri" w:hAnsi="Calibri" w:cs="Calibri"/>
+              </w:rPr>
+              <w:t xml:space="preserve">Gerard Ramos </w:t>
+            </w:r>
+            <w:proofErr w:type="spellStart"/>
+            <w:r>
+              <w:rPr>
+                <w:rFonts w:ascii="Calibri" w:hAnsi="Calibri" w:cs="Calibri"/>
+              </w:rPr>
+              <w:t>Gambús</w:t>
+            </w:r>
+            <w:proofErr w:type="spellEnd"/>
+            <w:r>
+              <w:t xml:space="preserve"> //</w:t>
+            </w:r>
+            <w:r>
+              <w:rPr>
+                <w:rFonts w:ascii="Calibri" w:hAnsi="Calibri" w:cs="Calibri"/>
+              </w:rPr>
+              <w:t xml:space="preserve"> </w:t>
+            </w:r>
+            <w:r>
+              <w:rPr>
+                <w:rFonts w:ascii="Calibri" w:hAnsi="Calibri" w:cs="Calibri"/>
+              </w:rPr>
+              <w:t xml:space="preserve">Oriol </w:t>
+            </w:r>
+            <w:proofErr w:type="spellStart"/>
+            <w:r>
+              <w:rPr>
+                <w:rFonts w:ascii="Calibri" w:hAnsi="Calibri" w:cs="Calibri"/>
+              </w:rPr>
+              <w:t>Caravaca</w:t>
+            </w:r>
+            <w:proofErr w:type="spellEnd"/>
+            <w:r>
+              <w:rPr>
+                <w:rFonts w:ascii="Calibri" w:hAnsi="Calibri" w:cs="Calibri"/>
+              </w:rPr>
+              <w:t xml:space="preserve"> </w:t>
+            </w:r>
+            <w:proofErr w:type="spellStart"/>
+            <w:r>
+              <w:rPr>
+                <w:rFonts w:ascii="Calibri" w:hAnsi="Calibri" w:cs="Calibri"/>
+              </w:rPr>
+              <w:t>Müller</w:t>
+            </w:r>
+            <w:proofErr w:type="spellEnd"/>
           </w:p>
         </w:tc>
       </w:tr>
@@ -6959,6 +8947,56 @@
       <w:ind w:left="420"/>
     </w:pPr>
   </w:style>
+  <w:style w:type="paragraph" w:styleId="HTMLconformatoprevio">
+    <w:name w:val="HTML Preformatted"/>
+    <w:basedOn w:val="Normal"/>
+    <w:link w:val="HTMLconformatoprevioCar"/>
+    <w:uiPriority w:val="99"/>
+    <w:semiHidden/>
+    <w:unhideWhenUsed/>
+    <w:rsid w:val="00FC00C6"/>
+    <w:pPr>
+      <w:tabs>
+        <w:tab w:val="left" w:pos="916"/>
+        <w:tab w:val="left" w:pos="1832"/>
+        <w:tab w:val="left" w:pos="2748"/>
+        <w:tab w:val="left" w:pos="3664"/>
+        <w:tab w:val="left" w:pos="4580"/>
+        <w:tab w:val="left" w:pos="5496"/>
+        <w:tab w:val="left" w:pos="6412"/>
+        <w:tab w:val="left" w:pos="7328"/>
+        <w:tab w:val="left" w:pos="8244"/>
+        <w:tab w:val="left" w:pos="9160"/>
+        <w:tab w:val="left" w:pos="10076"/>
+        <w:tab w:val="left" w:pos="10992"/>
+        <w:tab w:val="left" w:pos="11908"/>
+        <w:tab w:val="left" w:pos="12824"/>
+        <w:tab w:val="left" w:pos="13740"/>
+        <w:tab w:val="left" w:pos="14656"/>
+      </w:tabs>
+      <w:spacing w:after="0" w:line="240" w:lineRule="auto"/>
+    </w:pPr>
+    <w:rPr>
+      <w:rFonts w:ascii="Courier New" w:eastAsia="Times New Roman" w:hAnsi="Courier New" w:cs="Courier New"/>
+      <w:sz w:val="20"/>
+      <w:szCs w:val="20"/>
+      <w:lang w:eastAsia="ca-ES"/>
+    </w:rPr>
+  </w:style>
+  <w:style w:type="character" w:customStyle="1" w:styleId="HTMLconformatoprevioCar">
+    <w:name w:val="HTML con formato previo Car"/>
+    <w:basedOn w:val="Fuentedeprrafopredeter"/>
+    <w:link w:val="HTMLconformatoprevio"/>
+    <w:uiPriority w:val="99"/>
+    <w:semiHidden/>
+    <w:rsid w:val="00FC00C6"/>
+    <w:rPr>
+      <w:rFonts w:ascii="Courier New" w:eastAsia="Times New Roman" w:hAnsi="Courier New" w:cs="Courier New"/>
+      <w:sz w:val="20"/>
+      <w:szCs w:val="20"/>
+      <w:lang w:val="ca-ES" w:eastAsia="ca-ES"/>
+    </w:rPr>
+  </w:style>
 </w:styles>
 </file>
 

</xml_diff>